<commit_message>
Normalizations done for Department, Job, Employee, Appointment and Customer
</commit_message>
<xml_diff>
--- a/design.docx
+++ b/design.docx
@@ -4564,7 +4564,19 @@
         <w:rPr>
           <w:rFonts w:ascii="Times New Roman" w:hAnsi="Times New Roman" w:cs="Times New Roman"/>
         </w:rPr>
-        <w:t xml:space="preserve">are given out but adding new salaries to the same title (desk clerk at 40,000 might be starting salary but perhaps it could go up to 80,000). </w:t>
+        <w:t xml:space="preserve">are given out but adding new salaries to the same title (desk clerk at 40,000 might be starting salary but perhaps it could go up to </w:t>
+      </w:r>
+      <w:r>
+        <w:rPr>
+          <w:rFonts w:ascii="Times New Roman" w:hAnsi="Times New Roman" w:cs="Times New Roman"/>
+        </w:rPr>
+        <w:t>4</w:t>
+      </w:r>
+      <w:r>
+        <w:rPr>
+          <w:rFonts w:ascii="Times New Roman" w:hAnsi="Times New Roman" w:cs="Times New Roman"/>
+        </w:rPr>
+        <w:t xml:space="preserve">8,000). </w:t>
       </w:r>
     </w:p>
     <w:p>

</xml_diff>

<commit_message>
added query description to design.docx
</commit_message>
<xml_diff>
--- a/design.docx
+++ b/design.docx
@@ -1,6 +1,6 @@
 
 <file path=word/document.xml><?xml version="1.0" encoding="utf-8"?>
-<w:document xmlns:wpc="http://schemas.microsoft.com/office/word/2010/wordprocessingCanvas" xmlns:cx="http://schemas.microsoft.com/office/drawing/2014/chartex" xmlns:cx1="http://schemas.microsoft.com/office/drawing/2015/9/8/chartex" xmlns:cx2="http://schemas.microsoft.com/office/drawing/2015/10/21/chartex" xmlns:cx3="http://schemas.microsoft.com/office/drawing/2016/5/9/chartex" xmlns:cx4="http://schemas.microsoft.com/office/drawing/2016/5/10/chartex" xmlns:cx5="http://schemas.microsoft.com/office/drawing/2016/5/11/chartex" xmlns:cx6="http://schemas.microsoft.com/office/drawing/2016/5/12/chartex" xmlns:cx7="http://schemas.microsoft.com/office/drawing/2016/5/13/chartex" xmlns:cx8="http://schemas.microsoft.com/office/drawing/2016/5/14/chartex" xmlns:mc="http://schemas.openxmlformats.org/markup-compatibility/2006" xmlns:aink="http://schemas.microsoft.com/office/drawing/2016/ink" xmlns:am3d="http://schemas.microsoft.com/office/drawing/2017/model3d" xmlns:o="urn:schemas-microsoft-com:office:office" xmlns:r="http://schemas.openxmlformats.org/officeDocument/2006/relationships" xmlns:m="http://schemas.openxmlformats.org/officeDocument/2006/math" xmlns:v="urn:schemas-microsoft-com:vml" xmlns:wp14="http://schemas.microsoft.com/office/word/2010/wordprocessingDrawing" xmlns:wp="http://schemas.openxmlformats.org/drawingml/2006/wordprocessingDrawing" xmlns:w10="urn:schemas-microsoft-com:office:word" xmlns:w="http://schemas.openxmlformats.org/wordprocessingml/2006/main" xmlns:w14="http://schemas.microsoft.com/office/word/2010/wordml" xmlns:w15="http://schemas.microsoft.com/office/word/2012/wordml" xmlns:w16cex="http://schemas.microsoft.com/office/word/2018/wordml/cex" xmlns:w16cid="http://schemas.microsoft.com/office/word/2016/wordml/cid" xmlns:w16="http://schemas.microsoft.com/office/word/2018/wordml" xmlns:w16sdtdh="http://schemas.microsoft.com/office/word/2020/wordml/sdtdatahash" xmlns:w16se="http://schemas.microsoft.com/office/word/2015/wordml/symex" xmlns:wpg="http://schemas.microsoft.com/office/word/2010/wordprocessingGroup" xmlns:wpi="http://schemas.microsoft.com/office/word/2010/wordprocessingInk" xmlns:wne="http://schemas.microsoft.com/office/word/2006/wordml" xmlns:wps="http://schemas.microsoft.com/office/word/2010/wordprocessingShape" mc:Ignorable="w14 w15 w16se w16cid w16 w16cex w16sdtdh wp14">
+<w:document xmlns:wpc="http://schemas.microsoft.com/office/word/2010/wordprocessingCanvas" xmlns:cx="http://schemas.microsoft.com/office/drawing/2014/chartex" xmlns:cx1="http://schemas.microsoft.com/office/drawing/2015/9/8/chartex" xmlns:cx2="http://schemas.microsoft.com/office/drawing/2015/10/21/chartex" xmlns:cx3="http://schemas.microsoft.com/office/drawing/2016/5/9/chartex" xmlns:cx4="http://schemas.microsoft.com/office/drawing/2016/5/10/chartex" xmlns:cx5="http://schemas.microsoft.com/office/drawing/2016/5/11/chartex" xmlns:cx6="http://schemas.microsoft.com/office/drawing/2016/5/12/chartex" xmlns:cx7="http://schemas.microsoft.com/office/drawing/2016/5/13/chartex" xmlns:cx8="http://schemas.microsoft.com/office/drawing/2016/5/14/chartex" xmlns:mc="http://schemas.openxmlformats.org/markup-compatibility/2006" xmlns:aink="http://schemas.microsoft.com/office/drawing/2016/ink" xmlns:am3d="http://schemas.microsoft.com/office/drawing/2017/model3d" xmlns:o="urn:schemas-microsoft-com:office:office" xmlns:r="http://schemas.openxmlformats.org/officeDocument/2006/relationships" xmlns:m="http://schemas.openxmlformats.org/officeDocument/2006/math" xmlns:v="urn:schemas-microsoft-com:vml" xmlns:wp14="http://schemas.microsoft.com/office/word/2010/wordprocessingDrawing" xmlns:wp="http://schemas.openxmlformats.org/drawingml/2006/wordprocessingDrawing" xmlns:w10="urn:schemas-microsoft-com:office:word" xmlns:w="http://schemas.openxmlformats.org/wordprocessingml/2006/main" xmlns:w14="http://schemas.microsoft.com/office/word/2010/wordml" xmlns:w15="http://schemas.microsoft.com/office/word/2012/wordml" xmlns:w16cex="http://schemas.microsoft.com/office/word/2018/wordml/cex" xmlns:w16cid="http://schemas.microsoft.com/office/word/2016/wordml/cid" xmlns:w16="http://schemas.microsoft.com/office/word/2018/wordml" xmlns:w16se="http://schemas.microsoft.com/office/word/2015/wordml/symex" xmlns:wpg="http://schemas.microsoft.com/office/word/2010/wordprocessingGroup" xmlns:wpi="http://schemas.microsoft.com/office/word/2010/wordprocessingInk" xmlns:wne="http://schemas.microsoft.com/office/word/2006/wordml" xmlns:wps="http://schemas.microsoft.com/office/word/2010/wordprocessingShape" mc:Ignorable="w14 w15 w16se w16cid w16 w16cex wp14">
   <w:body>
     <w:p>
       <w:pPr>
@@ -543,6 +543,7 @@
           <w:rFonts w:ascii="Times New Roman" w:hAnsi="Times New Roman" w:cs="Times New Roman"/>
         </w:rPr>
       </w:pPr>
+      <w:proofErr w:type="gramStart"/>
       <w:r>
         <w:rPr>
           <w:rFonts w:ascii="Times New Roman" w:hAnsi="Times New Roman" w:cs="Times New Roman"/>
@@ -558,6 +559,7 @@
         <w:t>{</w:t>
       </w:r>
       <w:proofErr w:type="spellStart"/>
+      <w:proofErr w:type="gramEnd"/>
       <w:r>
         <w:rPr>
           <w:rFonts w:ascii="Times New Roman" w:hAnsi="Times New Roman" w:cs="Times New Roman"/>
@@ -586,6 +588,7 @@
         </w:rPr>
       </w:pPr>
       <w:proofErr w:type="spellStart"/>
+      <w:proofErr w:type="gramStart"/>
       <w:r>
         <w:rPr>
           <w:rFonts w:ascii="Times New Roman" w:hAnsi="Times New Roman" w:cs="Times New Roman"/>
@@ -602,6 +605,7 @@
         <w:t>{</w:t>
       </w:r>
       <w:proofErr w:type="spellStart"/>
+      <w:proofErr w:type="gramEnd"/>
       <w:r>
         <w:rPr>
           <w:rFonts w:ascii="Times New Roman" w:hAnsi="Times New Roman" w:cs="Times New Roman"/>
@@ -685,6 +689,7 @@
           <w:rFonts w:ascii="Times New Roman" w:hAnsi="Times New Roman" w:cs="Times New Roman"/>
         </w:rPr>
       </w:pPr>
+      <w:proofErr w:type="gramStart"/>
       <w:r>
         <w:rPr>
           <w:rFonts w:ascii="Times New Roman" w:hAnsi="Times New Roman" w:cs="Times New Roman"/>
@@ -700,6 +705,7 @@
         <w:t>{</w:t>
       </w:r>
       <w:proofErr w:type="spellStart"/>
+      <w:proofErr w:type="gramEnd"/>
       <w:r>
         <w:rPr>
           <w:rFonts w:ascii="Times New Roman" w:hAnsi="Times New Roman" w:cs="Times New Roman"/>
@@ -777,6 +783,7 @@
           <w:rFonts w:ascii="Times New Roman" w:hAnsi="Times New Roman" w:cs="Times New Roman"/>
         </w:rPr>
       </w:pPr>
+      <w:proofErr w:type="gramStart"/>
       <w:r>
         <w:rPr>
           <w:rFonts w:ascii="Times New Roman" w:hAnsi="Times New Roman" w:cs="Times New Roman"/>
@@ -792,6 +799,7 @@
         <w:t>{</w:t>
       </w:r>
       <w:proofErr w:type="spellStart"/>
+      <w:proofErr w:type="gramEnd"/>
       <w:r>
         <w:rPr>
           <w:rFonts w:ascii="Times New Roman" w:hAnsi="Times New Roman" w:cs="Times New Roman"/>
@@ -869,6 +877,7 @@
           <w:rFonts w:ascii="Times New Roman" w:hAnsi="Times New Roman" w:cs="Times New Roman"/>
         </w:rPr>
       </w:pPr>
+      <w:proofErr w:type="gramStart"/>
       <w:r>
         <w:rPr>
           <w:rFonts w:ascii="Times New Roman" w:hAnsi="Times New Roman" w:cs="Times New Roman"/>
@@ -884,6 +893,7 @@
         <w:t>{</w:t>
       </w:r>
       <w:proofErr w:type="spellStart"/>
+      <w:proofErr w:type="gramEnd"/>
       <w:r>
         <w:rPr>
           <w:rFonts w:ascii="Times New Roman" w:hAnsi="Times New Roman" w:cs="Times New Roman"/>
@@ -1633,9 +1643,17 @@
         <w:rPr>
           <w:rFonts w:ascii="Times New Roman" w:hAnsi="Times New Roman" w:cs="Times New Roman"/>
         </w:rPr>
-        <w:t>}+ =  {</w:t>
-      </w:r>
-      <w:proofErr w:type="spellStart"/>
+        <w:t xml:space="preserve">}+ </w:t>
+      </w:r>
+      <w:proofErr w:type="gramStart"/>
+      <w:r>
+        <w:rPr>
+          <w:rFonts w:ascii="Times New Roman" w:hAnsi="Times New Roman" w:cs="Times New Roman"/>
+        </w:rPr>
+        <w:t>=  {</w:t>
+      </w:r>
+      <w:proofErr w:type="spellStart"/>
+      <w:proofErr w:type="gramEnd"/>
       <w:r>
         <w:rPr>
           <w:rFonts w:ascii="Times New Roman" w:hAnsi="Times New Roman" w:cs="Times New Roman"/>
@@ -1998,9 +2016,17 @@
         <w:rPr>
           <w:rFonts w:ascii="Times New Roman" w:hAnsi="Times New Roman" w:cs="Times New Roman"/>
         </w:rPr>
-        <w:t>}+ ={</w:t>
-      </w:r>
-      <w:proofErr w:type="spellStart"/>
+        <w:t xml:space="preserve">}+ </w:t>
+      </w:r>
+      <w:proofErr w:type="gramStart"/>
+      <w:r>
+        <w:rPr>
+          <w:rFonts w:ascii="Times New Roman" w:hAnsi="Times New Roman" w:cs="Times New Roman"/>
+        </w:rPr>
+        <w:t>={</w:t>
+      </w:r>
+      <w:proofErr w:type="spellStart"/>
+      <w:proofErr w:type="gramEnd"/>
       <w:r>
         <w:rPr>
           <w:rFonts w:ascii="Times New Roman" w:hAnsi="Times New Roman" w:cs="Times New Roman"/>
@@ -2367,9 +2393,17 @@
         <w:rPr>
           <w:rFonts w:ascii="Times New Roman" w:hAnsi="Times New Roman" w:cs="Times New Roman"/>
         </w:rPr>
-        <w:t>}+ =  {</w:t>
-      </w:r>
-      <w:proofErr w:type="spellStart"/>
+        <w:t xml:space="preserve">}+ </w:t>
+      </w:r>
+      <w:proofErr w:type="gramStart"/>
+      <w:r>
+        <w:rPr>
+          <w:rFonts w:ascii="Times New Roman" w:hAnsi="Times New Roman" w:cs="Times New Roman"/>
+        </w:rPr>
+        <w:t>=  {</w:t>
+      </w:r>
+      <w:proofErr w:type="spellStart"/>
+      <w:proofErr w:type="gramEnd"/>
       <w:r>
         <w:rPr>
           <w:rFonts w:ascii="Times New Roman" w:hAnsi="Times New Roman" w:cs="Times New Roman"/>
@@ -2958,7 +2992,21 @@
         <w:rPr>
           <w:rFonts w:ascii="Times New Roman" w:hAnsi="Times New Roman" w:cs="Times New Roman"/>
         </w:rPr>
-        <w:t xml:space="preserve">Here, there are no other functional dependencies because people can have the same first but not last name, and vice versa, multiple different people may live at the same address, and not everyone in the database named ‘John’ would live at the same address. If you had George Foreman in your database you could even have people with the same first and last names and address in the database but not the same DOB. </w:t>
+        <w:t xml:space="preserve">Here, there are no other functional dependencies because people can have the same first but not last name, and vice versa, multiple different people may live at the same address, and not everyone in the database named ‘John’ would live at the same address. If you had George Foreman in your </w:t>
+      </w:r>
+      <w:proofErr w:type="gramStart"/>
+      <w:r>
+        <w:rPr>
+          <w:rFonts w:ascii="Times New Roman" w:hAnsi="Times New Roman" w:cs="Times New Roman"/>
+        </w:rPr>
+        <w:t>database</w:t>
+      </w:r>
+      <w:proofErr w:type="gramEnd"/>
+      <w:r>
+        <w:rPr>
+          <w:rFonts w:ascii="Times New Roman" w:hAnsi="Times New Roman" w:cs="Times New Roman"/>
+        </w:rPr>
+        <w:t xml:space="preserve"> you could even have people with the same first and last names and address in the database but not the same DOB. </w:t>
       </w:r>
     </w:p>
     <w:p>
@@ -3016,6 +3064,7 @@
         </w:rPr>
         <w:t>}</w:t>
       </w:r>
+      <w:proofErr w:type="gramStart"/>
       <w:r>
         <w:rPr>
           <w:rFonts w:ascii="Times New Roman" w:hAnsi="Times New Roman" w:cs="Times New Roman"/>
@@ -3028,6 +3077,7 @@
         </w:rPr>
         <w:t xml:space="preserve">  =</w:t>
       </w:r>
+      <w:proofErr w:type="gramEnd"/>
       <w:r>
         <w:rPr>
           <w:rFonts w:ascii="Times New Roman" w:hAnsi="Times New Roman" w:cs="Times New Roman"/>
@@ -3124,11 +3174,19 @@
         </w:rPr>
         <w:t>}</w:t>
       </w:r>
-      <w:r>
-        <w:rPr>
-          <w:rFonts w:ascii="Times New Roman" w:hAnsi="Times New Roman" w:cs="Times New Roman"/>
-        </w:rPr>
-        <w:t>+  = {</w:t>
+      <w:proofErr w:type="gramStart"/>
+      <w:r>
+        <w:rPr>
+          <w:rFonts w:ascii="Times New Roman" w:hAnsi="Times New Roman" w:cs="Times New Roman"/>
+        </w:rPr>
+        <w:t>+  =</w:t>
+      </w:r>
+      <w:proofErr w:type="gramEnd"/>
+      <w:r>
+        <w:rPr>
+          <w:rFonts w:ascii="Times New Roman" w:hAnsi="Times New Roman" w:cs="Times New Roman"/>
+        </w:rPr>
+        <w:t xml:space="preserve"> {</w:t>
       </w:r>
       <w:proofErr w:type="spellStart"/>
       <w:r>
@@ -3172,6 +3230,7 @@
         </w:rPr>
         <w:t>}</w:t>
       </w:r>
+      <w:proofErr w:type="gramStart"/>
       <w:r>
         <w:rPr>
           <w:rFonts w:ascii="Times New Roman" w:hAnsi="Times New Roman" w:cs="Times New Roman"/>
@@ -3188,7 +3247,14 @@
         <w:rPr>
           <w:rFonts w:ascii="Times New Roman" w:hAnsi="Times New Roman" w:cs="Times New Roman"/>
         </w:rPr>
-        <w:t>= {</w:t>
+        <w:t>=</w:t>
+      </w:r>
+      <w:proofErr w:type="gramEnd"/>
+      <w:r>
+        <w:rPr>
+          <w:rFonts w:ascii="Times New Roman" w:hAnsi="Times New Roman" w:cs="Times New Roman"/>
+        </w:rPr>
+        <w:t xml:space="preserve"> {</w:t>
       </w:r>
       <w:proofErr w:type="spellStart"/>
       <w:r>
@@ -3224,6 +3290,7 @@
         </w:rPr>
         <w:t>}</w:t>
       </w:r>
+      <w:proofErr w:type="gramStart"/>
       <w:r>
         <w:rPr>
           <w:rFonts w:ascii="Times New Roman" w:hAnsi="Times New Roman" w:cs="Times New Roman"/>
@@ -3240,7 +3307,14 @@
         <w:rPr>
           <w:rFonts w:ascii="Times New Roman" w:hAnsi="Times New Roman" w:cs="Times New Roman"/>
         </w:rPr>
-        <w:t>= {address</w:t>
+        <w:t>=</w:t>
+      </w:r>
+      <w:proofErr w:type="gramEnd"/>
+      <w:r>
+        <w:rPr>
+          <w:rFonts w:ascii="Times New Roman" w:hAnsi="Times New Roman" w:cs="Times New Roman"/>
+        </w:rPr>
+        <w:t xml:space="preserve"> {address</w:t>
       </w:r>
       <w:r>
         <w:rPr>
@@ -3276,6 +3350,7 @@
         </w:rPr>
         <w:t>}</w:t>
       </w:r>
+      <w:proofErr w:type="gramStart"/>
       <w:r>
         <w:rPr>
           <w:rFonts w:ascii="Times New Roman" w:hAnsi="Times New Roman" w:cs="Times New Roman"/>
@@ -3292,7 +3367,14 @@
         <w:rPr>
           <w:rFonts w:ascii="Times New Roman" w:hAnsi="Times New Roman" w:cs="Times New Roman"/>
         </w:rPr>
-        <w:t>= {</w:t>
+        <w:t>=</w:t>
+      </w:r>
+      <w:proofErr w:type="gramEnd"/>
+      <w:r>
+        <w:rPr>
+          <w:rFonts w:ascii="Times New Roman" w:hAnsi="Times New Roman" w:cs="Times New Roman"/>
+        </w:rPr>
+        <w:t xml:space="preserve"> {</w:t>
       </w:r>
       <w:proofErr w:type="spellStart"/>
       <w:r>
@@ -3511,7 +3593,14 @@
         <w:rPr>
           <w:rFonts w:ascii="Times New Roman" w:hAnsi="Times New Roman" w:cs="Times New Roman"/>
         </w:rPr>
-        <w:t>} —&gt; {</w:t>
+        <w:t xml:space="preserve">} —&gt; </w:t>
+      </w:r>
+      <w:proofErr w:type="gramStart"/>
+      <w:r>
+        <w:rPr>
+          <w:rFonts w:ascii="Times New Roman" w:hAnsi="Times New Roman" w:cs="Times New Roman"/>
+        </w:rPr>
+        <w:t>{</w:t>
       </w:r>
       <w:r>
         <w:rPr>
@@ -3533,6 +3622,7 @@
         <w:t>irstName</w:t>
       </w:r>
       <w:proofErr w:type="spellEnd"/>
+      <w:proofErr w:type="gramEnd"/>
       <w:r>
         <w:rPr>
           <w:rFonts w:ascii="Times New Roman" w:hAnsi="Times New Roman" w:cs="Times New Roman"/>
@@ -3738,12 +3828,14 @@
         </w:rPr>
         <w:t>}</w:t>
       </w:r>
+      <w:proofErr w:type="gramStart"/>
       <w:r>
         <w:rPr>
           <w:rFonts w:ascii="Times New Roman" w:hAnsi="Times New Roman" w:cs="Times New Roman"/>
         </w:rPr>
         <w:t>+  =</w:t>
       </w:r>
+      <w:proofErr w:type="gramEnd"/>
       <w:r>
         <w:rPr>
           <w:rFonts w:ascii="Times New Roman" w:hAnsi="Times New Roman" w:cs="Times New Roman"/>
@@ -3834,11 +3926,19 @@
         </w:rPr>
         <w:t>}</w:t>
       </w:r>
-      <w:r>
-        <w:rPr>
-          <w:rFonts w:ascii="Times New Roman" w:hAnsi="Times New Roman" w:cs="Times New Roman"/>
-        </w:rPr>
-        <w:t>+  = {</w:t>
+      <w:proofErr w:type="gramStart"/>
+      <w:r>
+        <w:rPr>
+          <w:rFonts w:ascii="Times New Roman" w:hAnsi="Times New Roman" w:cs="Times New Roman"/>
+        </w:rPr>
+        <w:t>+  =</w:t>
+      </w:r>
+      <w:proofErr w:type="gramEnd"/>
+      <w:r>
+        <w:rPr>
+          <w:rFonts w:ascii="Times New Roman" w:hAnsi="Times New Roman" w:cs="Times New Roman"/>
+        </w:rPr>
+        <w:t xml:space="preserve"> {</w:t>
       </w:r>
       <w:proofErr w:type="spellStart"/>
       <w:r>
@@ -3882,6 +3982,7 @@
         </w:rPr>
         <w:t>}</w:t>
       </w:r>
+      <w:proofErr w:type="gramStart"/>
       <w:r>
         <w:rPr>
           <w:rFonts w:ascii="Times New Roman" w:hAnsi="Times New Roman" w:cs="Times New Roman"/>
@@ -3898,6 +3999,75 @@
         <w:rPr>
           <w:rFonts w:ascii="Times New Roman" w:hAnsi="Times New Roman" w:cs="Times New Roman"/>
         </w:rPr>
+        <w:t>=</w:t>
+      </w:r>
+      <w:proofErr w:type="gramEnd"/>
+      <w:r>
+        <w:rPr>
+          <w:rFonts w:ascii="Times New Roman" w:hAnsi="Times New Roman" w:cs="Times New Roman"/>
+        </w:rPr>
+        <w:t xml:space="preserve"> {</w:t>
+      </w:r>
+      <w:proofErr w:type="spellStart"/>
+      <w:r>
+        <w:rPr>
+          <w:rFonts w:ascii="Times New Roman" w:hAnsi="Times New Roman" w:cs="Times New Roman"/>
+        </w:rPr>
+        <w:t>lastName</w:t>
+      </w:r>
+      <w:proofErr w:type="spellEnd"/>
+      <w:r>
+        <w:rPr>
+          <w:rFonts w:ascii="Times New Roman" w:hAnsi="Times New Roman" w:cs="Times New Roman"/>
+        </w:rPr>
+        <w:t>}</w:t>
+      </w:r>
+    </w:p>
+    <w:p>
+      <w:pPr>
+        <w:ind w:left="720"/>
+        <w:rPr>
+          <w:rFonts w:ascii="Times New Roman" w:hAnsi="Times New Roman" w:cs="Times New Roman"/>
+        </w:rPr>
+      </w:pPr>
+      <w:r>
+        <w:rPr>
+          <w:rFonts w:ascii="Times New Roman" w:hAnsi="Times New Roman" w:cs="Times New Roman"/>
+        </w:rPr>
+        <w:t>{</w:t>
+      </w:r>
+      <w:proofErr w:type="spellStart"/>
+      <w:proofErr w:type="gramStart"/>
+      <w:r>
+        <w:rPr>
+          <w:rFonts w:ascii="Times New Roman" w:hAnsi="Times New Roman" w:cs="Times New Roman"/>
+        </w:rPr>
+        <w:t>jobID</w:t>
+      </w:r>
+      <w:proofErr w:type="spellEnd"/>
+      <w:r>
+        <w:rPr>
+          <w:rFonts w:ascii="Times New Roman" w:hAnsi="Times New Roman" w:cs="Times New Roman"/>
+        </w:rPr>
+        <w:t xml:space="preserve"> }</w:t>
+      </w:r>
+      <w:proofErr w:type="gramEnd"/>
+      <w:r>
+        <w:rPr>
+          <w:rFonts w:ascii="Times New Roman" w:hAnsi="Times New Roman" w:cs="Times New Roman"/>
+        </w:rPr>
+        <w:t xml:space="preserve">+ </w:t>
+      </w:r>
+      <w:r>
+        <w:rPr>
+          <w:rFonts w:ascii="Times New Roman" w:hAnsi="Times New Roman" w:cs="Times New Roman"/>
+        </w:rPr>
+        <w:t xml:space="preserve"> </w:t>
+      </w:r>
+      <w:r>
+        <w:rPr>
+          <w:rFonts w:ascii="Times New Roman" w:hAnsi="Times New Roman" w:cs="Times New Roman"/>
+        </w:rPr>
         <w:t>= {</w:t>
       </w:r>
       <w:proofErr w:type="spellStart"/>
@@ -3905,7 +4075,7 @@
         <w:rPr>
           <w:rFonts w:ascii="Times New Roman" w:hAnsi="Times New Roman" w:cs="Times New Roman"/>
         </w:rPr>
-        <w:t>lastName</w:t>
+        <w:t>jobID</w:t>
       </w:r>
       <w:proofErr w:type="spellEnd"/>
       <w:r>
@@ -3929,11 +4099,12 @@
         <w:t>{</w:t>
       </w:r>
       <w:proofErr w:type="spellStart"/>
-      <w:r>
-        <w:rPr>
-          <w:rFonts w:ascii="Times New Roman" w:hAnsi="Times New Roman" w:cs="Times New Roman"/>
-        </w:rPr>
-        <w:t>jobID</w:t>
+      <w:proofErr w:type="gramStart"/>
+      <w:r>
+        <w:rPr>
+          <w:rFonts w:ascii="Times New Roman" w:hAnsi="Times New Roman" w:cs="Times New Roman"/>
+        </w:rPr>
+        <w:t>deptID</w:t>
       </w:r>
       <w:proofErr w:type="spellEnd"/>
       <w:r>
@@ -3942,66 +4113,7 @@
         </w:rPr>
         <w:t xml:space="preserve"> }</w:t>
       </w:r>
-      <w:r>
-        <w:rPr>
-          <w:rFonts w:ascii="Times New Roman" w:hAnsi="Times New Roman" w:cs="Times New Roman"/>
-        </w:rPr>
-        <w:t xml:space="preserve">+ </w:t>
-      </w:r>
-      <w:r>
-        <w:rPr>
-          <w:rFonts w:ascii="Times New Roman" w:hAnsi="Times New Roman" w:cs="Times New Roman"/>
-        </w:rPr>
-        <w:t xml:space="preserve"> </w:t>
-      </w:r>
-      <w:r>
-        <w:rPr>
-          <w:rFonts w:ascii="Times New Roman" w:hAnsi="Times New Roman" w:cs="Times New Roman"/>
-        </w:rPr>
-        <w:t>= {</w:t>
-      </w:r>
-      <w:proofErr w:type="spellStart"/>
-      <w:r>
-        <w:rPr>
-          <w:rFonts w:ascii="Times New Roman" w:hAnsi="Times New Roman" w:cs="Times New Roman"/>
-        </w:rPr>
-        <w:t>jobID</w:t>
-      </w:r>
-      <w:proofErr w:type="spellEnd"/>
-      <w:r>
-        <w:rPr>
-          <w:rFonts w:ascii="Times New Roman" w:hAnsi="Times New Roman" w:cs="Times New Roman"/>
-        </w:rPr>
-        <w:t>}</w:t>
-      </w:r>
-    </w:p>
-    <w:p>
-      <w:pPr>
-        <w:ind w:left="720"/>
-        <w:rPr>
-          <w:rFonts w:ascii="Times New Roman" w:hAnsi="Times New Roman" w:cs="Times New Roman"/>
-        </w:rPr>
-      </w:pPr>
-      <w:r>
-        <w:rPr>
-          <w:rFonts w:ascii="Times New Roman" w:hAnsi="Times New Roman" w:cs="Times New Roman"/>
-        </w:rPr>
-        <w:t>{</w:t>
-      </w:r>
-      <w:proofErr w:type="spellStart"/>
-      <w:r>
-        <w:rPr>
-          <w:rFonts w:ascii="Times New Roman" w:hAnsi="Times New Roman" w:cs="Times New Roman"/>
-        </w:rPr>
-        <w:t>deptID</w:t>
-      </w:r>
-      <w:proofErr w:type="spellEnd"/>
-      <w:r>
-        <w:rPr>
-          <w:rFonts w:ascii="Times New Roman" w:hAnsi="Times New Roman" w:cs="Times New Roman"/>
-        </w:rPr>
-        <w:t xml:space="preserve"> }</w:t>
-      </w:r>
+      <w:proofErr w:type="gramEnd"/>
       <w:r>
         <w:rPr>
           <w:rFonts w:ascii="Times New Roman" w:hAnsi="Times New Roman" w:cs="Times New Roman"/>
@@ -4192,7 +4304,14 @@
         <w:rPr>
           <w:rFonts w:ascii="Times New Roman" w:hAnsi="Times New Roman" w:cs="Times New Roman"/>
         </w:rPr>
-        <w:t>} —&gt; {</w:t>
+        <w:t xml:space="preserve">} —&gt; </w:t>
+      </w:r>
+      <w:proofErr w:type="gramStart"/>
+      <w:r>
+        <w:rPr>
+          <w:rFonts w:ascii="Times New Roman" w:hAnsi="Times New Roman" w:cs="Times New Roman"/>
+        </w:rPr>
+        <w:t>{</w:t>
       </w:r>
       <w:r>
         <w:rPr>
@@ -4204,89 +4323,450 @@
         <w:rPr>
           <w:rFonts w:ascii="Times New Roman" w:hAnsi="Times New Roman" w:cs="Times New Roman"/>
         </w:rPr>
+        <w:t>title</w:t>
+      </w:r>
+      <w:proofErr w:type="gramEnd"/>
+      <w:r>
+        <w:rPr>
+          <w:rFonts w:ascii="Times New Roman" w:hAnsi="Times New Roman" w:cs="Times New Roman"/>
+        </w:rPr>
+        <w:t>, salary</w:t>
+      </w:r>
+      <w:r>
+        <w:rPr>
+          <w:rFonts w:ascii="Times New Roman" w:hAnsi="Times New Roman" w:cs="Times New Roman"/>
+        </w:rPr>
+        <w:t xml:space="preserve">} </w:t>
+      </w:r>
+    </w:p>
+    <w:p>
+      <w:pPr>
+        <w:rPr>
+          <w:rFonts w:ascii="Times New Roman" w:hAnsi="Times New Roman" w:cs="Times New Roman"/>
+        </w:rPr>
+      </w:pPr>
+      <w:proofErr w:type="spellStart"/>
+      <w:r>
+        <w:rPr>
+          <w:rFonts w:ascii="Times New Roman" w:hAnsi="Times New Roman" w:cs="Times New Roman"/>
+        </w:rPr>
+        <w:t>JobID</w:t>
+      </w:r>
+      <w:proofErr w:type="spellEnd"/>
+      <w:r>
+        <w:rPr>
+          <w:rFonts w:ascii="Times New Roman" w:hAnsi="Times New Roman" w:cs="Times New Roman"/>
+        </w:rPr>
+        <w:t xml:space="preserve"> is the primary key, so </w:t>
+      </w:r>
+      <w:r>
+        <w:rPr>
+          <w:rFonts w:ascii="Times New Roman" w:hAnsi="Times New Roman" w:cs="Times New Roman"/>
+        </w:rPr>
+        <w:t>it</w:t>
+      </w:r>
+      <w:r>
+        <w:rPr>
+          <w:rFonts w:ascii="Times New Roman" w:hAnsi="Times New Roman" w:cs="Times New Roman"/>
+        </w:rPr>
+        <w:t xml:space="preserve"> functionally determines everything else. </w:t>
+      </w:r>
+      <w:r>
+        <w:rPr>
+          <w:rFonts w:ascii="Times New Roman" w:hAnsi="Times New Roman" w:cs="Times New Roman"/>
+        </w:rPr>
+        <w:t xml:space="preserve">Here, there are no other functional dependencies because </w:t>
+      </w:r>
+      <w:r>
+        <w:rPr>
+          <w:rFonts w:ascii="Times New Roman" w:hAnsi="Times New Roman" w:cs="Times New Roman"/>
+        </w:rPr>
+        <w:t xml:space="preserve">two jobs can have the same salary. As the rubric was laid out, it seemed that a job title always had the same salary, but a situation </w:t>
+      </w:r>
+      <w:r>
+        <w:rPr>
+          <w:rFonts w:ascii="Times New Roman" w:hAnsi="Times New Roman" w:cs="Times New Roman"/>
+        </w:rPr>
+        <w:t xml:space="preserve">to have this not be true could be one </w:t>
+      </w:r>
+      <w:r>
+        <w:rPr>
+          <w:rFonts w:ascii="Times New Roman" w:hAnsi="Times New Roman" w:cs="Times New Roman"/>
+        </w:rPr>
+        <w:t xml:space="preserve">where raises </w:t>
+      </w:r>
+      <w:r>
+        <w:rPr>
+          <w:rFonts w:ascii="Times New Roman" w:hAnsi="Times New Roman" w:cs="Times New Roman"/>
+        </w:rPr>
+        <w:t xml:space="preserve">are given out but adding new salaries to the same title (desk clerk at 40,000 might be starting salary but perhaps it could go up to </w:t>
+      </w:r>
+      <w:r>
+        <w:rPr>
+          <w:rFonts w:ascii="Times New Roman" w:hAnsi="Times New Roman" w:cs="Times New Roman"/>
+        </w:rPr>
+        <w:t>4</w:t>
+      </w:r>
+      <w:r>
+        <w:rPr>
+          <w:rFonts w:ascii="Times New Roman" w:hAnsi="Times New Roman" w:cs="Times New Roman"/>
+        </w:rPr>
+        <w:t xml:space="preserve">8,000). </w:t>
+      </w:r>
+    </w:p>
+    <w:p>
+      <w:pPr>
+        <w:rPr>
+          <w:rFonts w:ascii="Times New Roman" w:hAnsi="Times New Roman" w:cs="Times New Roman"/>
+        </w:rPr>
+      </w:pPr>
+    </w:p>
+    <w:p>
+      <w:pPr>
+        <w:rPr>
+          <w:rFonts w:ascii="Times New Roman" w:hAnsi="Times New Roman" w:cs="Times New Roman"/>
+          <w:u w:val="single"/>
+        </w:rPr>
+      </w:pPr>
+      <w:r>
+        <w:rPr>
+          <w:rFonts w:ascii="Times New Roman" w:hAnsi="Times New Roman" w:cs="Times New Roman"/>
+          <w:u w:val="single"/>
+        </w:rPr>
+        <w:t>Closures:</w:t>
+      </w:r>
+    </w:p>
+    <w:p>
+      <w:pPr>
+        <w:ind w:left="720"/>
+        <w:rPr>
+          <w:rFonts w:ascii="Times New Roman" w:hAnsi="Times New Roman" w:cs="Times New Roman"/>
+        </w:rPr>
+      </w:pPr>
+      <w:r>
+        <w:rPr>
+          <w:rFonts w:ascii="Times New Roman" w:hAnsi="Times New Roman" w:cs="Times New Roman"/>
+        </w:rPr>
+        <w:t>{</w:t>
+      </w:r>
+      <w:proofErr w:type="spellStart"/>
+      <w:r>
+        <w:rPr>
+          <w:rFonts w:ascii="Times New Roman" w:hAnsi="Times New Roman" w:cs="Times New Roman"/>
+        </w:rPr>
+        <w:t>job</w:t>
+      </w:r>
+      <w:r>
+        <w:rPr>
+          <w:rFonts w:ascii="Times New Roman" w:hAnsi="Times New Roman" w:cs="Times New Roman"/>
+        </w:rPr>
+        <w:t>ID</w:t>
+      </w:r>
+      <w:proofErr w:type="spellEnd"/>
+      <w:r>
+        <w:rPr>
+          <w:rFonts w:ascii="Times New Roman" w:hAnsi="Times New Roman" w:cs="Times New Roman"/>
+        </w:rPr>
+        <w:t>}</w:t>
+      </w:r>
+      <w:proofErr w:type="gramStart"/>
+      <w:r>
+        <w:rPr>
+          <w:rFonts w:ascii="Times New Roman" w:hAnsi="Times New Roman" w:cs="Times New Roman"/>
+        </w:rPr>
+        <w:t>+  =</w:t>
+      </w:r>
+      <w:proofErr w:type="gramEnd"/>
+      <w:r>
+        <w:rPr>
+          <w:rFonts w:ascii="Times New Roman" w:hAnsi="Times New Roman" w:cs="Times New Roman"/>
+        </w:rPr>
+        <w:t xml:space="preserve"> </w:t>
+      </w:r>
+      <w:r>
+        <w:rPr>
+          <w:rFonts w:ascii="Times New Roman" w:hAnsi="Times New Roman" w:cs="Times New Roman"/>
+        </w:rPr>
+        <w:t>{</w:t>
+      </w:r>
+      <w:proofErr w:type="spellStart"/>
+      <w:r>
+        <w:rPr>
+          <w:rFonts w:ascii="Times New Roman" w:hAnsi="Times New Roman" w:cs="Times New Roman"/>
+        </w:rPr>
+        <w:t>jobID</w:t>
+      </w:r>
+      <w:proofErr w:type="spellEnd"/>
+      <w:r>
+        <w:rPr>
+          <w:rFonts w:ascii="Times New Roman" w:hAnsi="Times New Roman" w:cs="Times New Roman"/>
+        </w:rPr>
+        <w:t xml:space="preserve">, </w:t>
+      </w:r>
+      <w:r>
+        <w:rPr>
+          <w:rFonts w:ascii="Times New Roman" w:hAnsi="Times New Roman" w:cs="Times New Roman"/>
+        </w:rPr>
         <w:t>title, salary</w:t>
       </w:r>
       <w:r>
         <w:rPr>
           <w:rFonts w:ascii="Times New Roman" w:hAnsi="Times New Roman" w:cs="Times New Roman"/>
         </w:rPr>
+        <w:t xml:space="preserve"> } </w:t>
+      </w:r>
+    </w:p>
+    <w:p>
+      <w:pPr>
+        <w:ind w:left="720"/>
+        <w:rPr>
+          <w:rFonts w:ascii="Times New Roman" w:hAnsi="Times New Roman" w:cs="Times New Roman"/>
+        </w:rPr>
+      </w:pPr>
+      <w:r>
+        <w:rPr>
+          <w:rFonts w:ascii="Times New Roman" w:hAnsi="Times New Roman" w:cs="Times New Roman"/>
+        </w:rPr>
+        <w:t>{</w:t>
+      </w:r>
+      <w:r>
+        <w:rPr>
+          <w:rFonts w:ascii="Times New Roman" w:hAnsi="Times New Roman" w:cs="Times New Roman"/>
+        </w:rPr>
+        <w:t>title</w:t>
+      </w:r>
+      <w:r>
+        <w:rPr>
+          <w:rFonts w:ascii="Times New Roman" w:hAnsi="Times New Roman" w:cs="Times New Roman"/>
+        </w:rPr>
+        <w:t>}</w:t>
+      </w:r>
+      <w:proofErr w:type="gramStart"/>
+      <w:r>
+        <w:rPr>
+          <w:rFonts w:ascii="Times New Roman" w:hAnsi="Times New Roman" w:cs="Times New Roman"/>
+        </w:rPr>
+        <w:t>+  =</w:t>
+      </w:r>
+      <w:proofErr w:type="gramEnd"/>
+      <w:r>
+        <w:rPr>
+          <w:rFonts w:ascii="Times New Roman" w:hAnsi="Times New Roman" w:cs="Times New Roman"/>
+        </w:rPr>
+        <w:t xml:space="preserve"> {</w:t>
+      </w:r>
+      <w:r>
+        <w:rPr>
+          <w:rFonts w:ascii="Times New Roman" w:hAnsi="Times New Roman" w:cs="Times New Roman"/>
+        </w:rPr>
+        <w:t>title</w:t>
+      </w:r>
+      <w:r>
+        <w:rPr>
+          <w:rFonts w:ascii="Times New Roman" w:hAnsi="Times New Roman" w:cs="Times New Roman"/>
+        </w:rPr>
+        <w:t>}</w:t>
+      </w:r>
+    </w:p>
+    <w:p>
+      <w:pPr>
+        <w:ind w:left="720"/>
+        <w:rPr>
+          <w:rFonts w:ascii="Times New Roman" w:hAnsi="Times New Roman" w:cs="Times New Roman"/>
+        </w:rPr>
+      </w:pPr>
+      <w:r>
+        <w:rPr>
+          <w:rFonts w:ascii="Times New Roman" w:hAnsi="Times New Roman" w:cs="Times New Roman"/>
+        </w:rPr>
+        <w:t>{</w:t>
+      </w:r>
+      <w:proofErr w:type="spellStart"/>
+      <w:r>
+        <w:rPr>
+          <w:rFonts w:ascii="Times New Roman" w:hAnsi="Times New Roman" w:cs="Times New Roman"/>
+        </w:rPr>
+        <w:t>lastName</w:t>
+      </w:r>
+      <w:proofErr w:type="spellEnd"/>
+      <w:r>
+        <w:rPr>
+          <w:rFonts w:ascii="Times New Roman" w:hAnsi="Times New Roman" w:cs="Times New Roman"/>
+        </w:rPr>
+        <w:t>}</w:t>
+      </w:r>
+      <w:proofErr w:type="gramStart"/>
+      <w:r>
+        <w:rPr>
+          <w:rFonts w:ascii="Times New Roman" w:hAnsi="Times New Roman" w:cs="Times New Roman"/>
+        </w:rPr>
+        <w:t xml:space="preserve">+ </w:t>
+      </w:r>
+      <w:r>
+        <w:rPr>
+          <w:rFonts w:ascii="Times New Roman" w:hAnsi="Times New Roman" w:cs="Times New Roman"/>
+        </w:rPr>
+        <w:t xml:space="preserve"> </w:t>
+      </w:r>
+      <w:r>
+        <w:rPr>
+          <w:rFonts w:ascii="Times New Roman" w:hAnsi="Times New Roman" w:cs="Times New Roman"/>
+        </w:rPr>
+        <w:t>=</w:t>
+      </w:r>
+      <w:proofErr w:type="gramEnd"/>
+      <w:r>
+        <w:rPr>
+          <w:rFonts w:ascii="Times New Roman" w:hAnsi="Times New Roman" w:cs="Times New Roman"/>
+        </w:rPr>
+        <w:t xml:space="preserve"> {</w:t>
+      </w:r>
+      <w:proofErr w:type="spellStart"/>
+      <w:r>
+        <w:rPr>
+          <w:rFonts w:ascii="Times New Roman" w:hAnsi="Times New Roman" w:cs="Times New Roman"/>
+        </w:rPr>
+        <w:t>lastName</w:t>
+      </w:r>
+      <w:proofErr w:type="spellEnd"/>
+      <w:r>
+        <w:rPr>
+          <w:rFonts w:ascii="Times New Roman" w:hAnsi="Times New Roman" w:cs="Times New Roman"/>
+        </w:rPr>
+        <w:t>}</w:t>
+      </w:r>
+    </w:p>
+    <w:p>
+      <w:pPr>
+        <w:ind w:left="720"/>
+        <w:rPr>
+          <w:rFonts w:ascii="Times New Roman" w:hAnsi="Times New Roman" w:cs="Times New Roman"/>
+        </w:rPr>
+      </w:pPr>
+      <w:r>
+        <w:rPr>
+          <w:rFonts w:ascii="Times New Roman" w:hAnsi="Times New Roman" w:cs="Times New Roman"/>
+        </w:rPr>
+        <w:t>{</w:t>
+      </w:r>
+      <w:proofErr w:type="spellStart"/>
+      <w:proofErr w:type="gramStart"/>
+      <w:r>
+        <w:rPr>
+          <w:rFonts w:ascii="Times New Roman" w:hAnsi="Times New Roman" w:cs="Times New Roman"/>
+        </w:rPr>
+        <w:t>jobID</w:t>
+      </w:r>
+      <w:proofErr w:type="spellEnd"/>
+      <w:r>
+        <w:rPr>
+          <w:rFonts w:ascii="Times New Roman" w:hAnsi="Times New Roman" w:cs="Times New Roman"/>
+        </w:rPr>
+        <w:t xml:space="preserve"> }</w:t>
+      </w:r>
+      <w:proofErr w:type="gramEnd"/>
+      <w:r>
+        <w:rPr>
+          <w:rFonts w:ascii="Times New Roman" w:hAnsi="Times New Roman" w:cs="Times New Roman"/>
+        </w:rPr>
+        <w:t xml:space="preserve">+ </w:t>
+      </w:r>
+      <w:r>
+        <w:rPr>
+          <w:rFonts w:ascii="Times New Roman" w:hAnsi="Times New Roman" w:cs="Times New Roman"/>
+        </w:rPr>
+        <w:t xml:space="preserve"> </w:t>
+      </w:r>
+      <w:r>
+        <w:rPr>
+          <w:rFonts w:ascii="Times New Roman" w:hAnsi="Times New Roman" w:cs="Times New Roman"/>
+        </w:rPr>
+        <w:t>= {</w:t>
+      </w:r>
+      <w:proofErr w:type="spellStart"/>
+      <w:r>
+        <w:rPr>
+          <w:rFonts w:ascii="Times New Roman" w:hAnsi="Times New Roman" w:cs="Times New Roman"/>
+        </w:rPr>
+        <w:t>jobID</w:t>
+      </w:r>
+      <w:proofErr w:type="spellEnd"/>
+      <w:r>
+        <w:rPr>
+          <w:rFonts w:ascii="Times New Roman" w:hAnsi="Times New Roman" w:cs="Times New Roman"/>
+        </w:rPr>
+        <w:t>}</w:t>
+      </w:r>
+    </w:p>
+    <w:p>
+      <w:pPr>
+        <w:ind w:left="720"/>
+        <w:rPr>
+          <w:rFonts w:ascii="Times New Roman" w:hAnsi="Times New Roman" w:cs="Times New Roman"/>
+        </w:rPr>
+      </w:pPr>
+      <w:r>
+        <w:rPr>
+          <w:rFonts w:ascii="Times New Roman" w:hAnsi="Times New Roman" w:cs="Times New Roman"/>
+        </w:rPr>
+        <w:t>{</w:t>
+      </w:r>
+      <w:proofErr w:type="spellStart"/>
+      <w:proofErr w:type="gramStart"/>
+      <w:r>
+        <w:rPr>
+          <w:rFonts w:ascii="Times New Roman" w:hAnsi="Times New Roman" w:cs="Times New Roman"/>
+        </w:rPr>
+        <w:t>deptID</w:t>
+      </w:r>
+      <w:proofErr w:type="spellEnd"/>
+      <w:r>
+        <w:rPr>
+          <w:rFonts w:ascii="Times New Roman" w:hAnsi="Times New Roman" w:cs="Times New Roman"/>
+        </w:rPr>
+        <w:t xml:space="preserve"> }</w:t>
+      </w:r>
+      <w:proofErr w:type="gramEnd"/>
+      <w:r>
+        <w:rPr>
+          <w:rFonts w:ascii="Times New Roman" w:hAnsi="Times New Roman" w:cs="Times New Roman"/>
+        </w:rPr>
+        <w:t xml:space="preserve">+ </w:t>
+      </w:r>
+      <w:r>
+        <w:rPr>
+          <w:rFonts w:ascii="Times New Roman" w:hAnsi="Times New Roman" w:cs="Times New Roman"/>
+        </w:rPr>
+        <w:t xml:space="preserve"> </w:t>
+      </w:r>
+      <w:r>
+        <w:rPr>
+          <w:rFonts w:ascii="Times New Roman" w:hAnsi="Times New Roman" w:cs="Times New Roman"/>
+        </w:rPr>
+        <w:t>= {</w:t>
+      </w:r>
+      <w:proofErr w:type="spellStart"/>
+      <w:r>
+        <w:rPr>
+          <w:rFonts w:ascii="Times New Roman" w:hAnsi="Times New Roman" w:cs="Times New Roman"/>
+        </w:rPr>
+        <w:t>deptID</w:t>
+      </w:r>
+      <w:proofErr w:type="spellEnd"/>
+      <w:r>
+        <w:rPr>
+          <w:rFonts w:ascii="Times New Roman" w:hAnsi="Times New Roman" w:cs="Times New Roman"/>
+        </w:rPr>
         <w:t xml:space="preserve">} </w:t>
       </w:r>
     </w:p>
     <w:p>
       <w:pPr>
-        <w:rPr>
-          <w:rFonts w:ascii="Times New Roman" w:hAnsi="Times New Roman" w:cs="Times New Roman"/>
-        </w:rPr>
-      </w:pPr>
-      <w:proofErr w:type="spellStart"/>
-      <w:r>
-        <w:rPr>
-          <w:rFonts w:ascii="Times New Roman" w:hAnsi="Times New Roman" w:cs="Times New Roman"/>
-        </w:rPr>
-        <w:t>JobID</w:t>
-      </w:r>
-      <w:proofErr w:type="spellEnd"/>
-      <w:r>
-        <w:rPr>
-          <w:rFonts w:ascii="Times New Roman" w:hAnsi="Times New Roman" w:cs="Times New Roman"/>
-        </w:rPr>
-        <w:t xml:space="preserve"> is the primary key, so </w:t>
-      </w:r>
-      <w:r>
-        <w:rPr>
-          <w:rFonts w:ascii="Times New Roman" w:hAnsi="Times New Roman" w:cs="Times New Roman"/>
-        </w:rPr>
-        <w:t>it</w:t>
-      </w:r>
-      <w:r>
-        <w:rPr>
-          <w:rFonts w:ascii="Times New Roman" w:hAnsi="Times New Roman" w:cs="Times New Roman"/>
-        </w:rPr>
-        <w:t xml:space="preserve"> functionally determines everything else. </w:t>
-      </w:r>
-      <w:r>
-        <w:rPr>
-          <w:rFonts w:ascii="Times New Roman" w:hAnsi="Times New Roman" w:cs="Times New Roman"/>
-        </w:rPr>
-        <w:t xml:space="preserve">Here, there are no other functional dependencies because </w:t>
-      </w:r>
-      <w:r>
-        <w:rPr>
-          <w:rFonts w:ascii="Times New Roman" w:hAnsi="Times New Roman" w:cs="Times New Roman"/>
-        </w:rPr>
-        <w:t xml:space="preserve">two jobs can have the same salary. As the rubric was laid out, it seemed that a job title always had the same salary, but a situation </w:t>
-      </w:r>
-      <w:r>
-        <w:rPr>
-          <w:rFonts w:ascii="Times New Roman" w:hAnsi="Times New Roman" w:cs="Times New Roman"/>
-        </w:rPr>
-        <w:t xml:space="preserve">to have this not be true could be one </w:t>
-      </w:r>
-      <w:r>
-        <w:rPr>
-          <w:rFonts w:ascii="Times New Roman" w:hAnsi="Times New Roman" w:cs="Times New Roman"/>
-        </w:rPr>
-        <w:t xml:space="preserve">where raises </w:t>
-      </w:r>
-      <w:r>
-        <w:rPr>
-          <w:rFonts w:ascii="Times New Roman" w:hAnsi="Times New Roman" w:cs="Times New Roman"/>
-        </w:rPr>
-        <w:t xml:space="preserve">are given out but adding new salaries to the same title (desk clerk at 40,000 might be starting salary but perhaps it could go up to </w:t>
-      </w:r>
-      <w:r>
-        <w:rPr>
-          <w:rFonts w:ascii="Times New Roman" w:hAnsi="Times New Roman" w:cs="Times New Roman"/>
-        </w:rPr>
-        <w:t>4</w:t>
-      </w:r>
-      <w:r>
-        <w:rPr>
-          <w:rFonts w:ascii="Times New Roman" w:hAnsi="Times New Roman" w:cs="Times New Roman"/>
-        </w:rPr>
-        <w:t xml:space="preserve">8,000). </w:t>
-      </w:r>
+        <w:ind w:left="720"/>
+        <w:rPr>
+          <w:rFonts w:ascii="Times New Roman" w:hAnsi="Times New Roman" w:cs="Times New Roman"/>
+        </w:rPr>
+      </w:pPr>
     </w:p>
     <w:p>
       <w:pPr>
@@ -4307,338 +4787,6 @@
           <w:rFonts w:ascii="Times New Roman" w:hAnsi="Times New Roman" w:cs="Times New Roman"/>
           <w:u w:val="single"/>
         </w:rPr>
-        <w:t>Closures:</w:t>
-      </w:r>
-    </w:p>
-    <w:p>
-      <w:pPr>
-        <w:ind w:left="720"/>
-        <w:rPr>
-          <w:rFonts w:ascii="Times New Roman" w:hAnsi="Times New Roman" w:cs="Times New Roman"/>
-        </w:rPr>
-      </w:pPr>
-      <w:r>
-        <w:rPr>
-          <w:rFonts w:ascii="Times New Roman" w:hAnsi="Times New Roman" w:cs="Times New Roman"/>
-        </w:rPr>
-        <w:t>{</w:t>
-      </w:r>
-      <w:proofErr w:type="spellStart"/>
-      <w:r>
-        <w:rPr>
-          <w:rFonts w:ascii="Times New Roman" w:hAnsi="Times New Roman" w:cs="Times New Roman"/>
-        </w:rPr>
-        <w:t>job</w:t>
-      </w:r>
-      <w:r>
-        <w:rPr>
-          <w:rFonts w:ascii="Times New Roman" w:hAnsi="Times New Roman" w:cs="Times New Roman"/>
-        </w:rPr>
-        <w:t>ID</w:t>
-      </w:r>
-      <w:proofErr w:type="spellEnd"/>
-      <w:r>
-        <w:rPr>
-          <w:rFonts w:ascii="Times New Roman" w:hAnsi="Times New Roman" w:cs="Times New Roman"/>
-        </w:rPr>
-        <w:t>}</w:t>
-      </w:r>
-      <w:r>
-        <w:rPr>
-          <w:rFonts w:ascii="Times New Roman" w:hAnsi="Times New Roman" w:cs="Times New Roman"/>
-        </w:rPr>
-        <w:t>+  =</w:t>
-      </w:r>
-      <w:r>
-        <w:rPr>
-          <w:rFonts w:ascii="Times New Roman" w:hAnsi="Times New Roman" w:cs="Times New Roman"/>
-        </w:rPr>
-        <w:t xml:space="preserve"> </w:t>
-      </w:r>
-      <w:r>
-        <w:rPr>
-          <w:rFonts w:ascii="Times New Roman" w:hAnsi="Times New Roman" w:cs="Times New Roman"/>
-        </w:rPr>
-        <w:t>{</w:t>
-      </w:r>
-      <w:proofErr w:type="spellStart"/>
-      <w:r>
-        <w:rPr>
-          <w:rFonts w:ascii="Times New Roman" w:hAnsi="Times New Roman" w:cs="Times New Roman"/>
-        </w:rPr>
-        <w:t>jobID</w:t>
-      </w:r>
-      <w:proofErr w:type="spellEnd"/>
-      <w:r>
-        <w:rPr>
-          <w:rFonts w:ascii="Times New Roman" w:hAnsi="Times New Roman" w:cs="Times New Roman"/>
-        </w:rPr>
-        <w:t xml:space="preserve">, </w:t>
-      </w:r>
-      <w:r>
-        <w:rPr>
-          <w:rFonts w:ascii="Times New Roman" w:hAnsi="Times New Roman" w:cs="Times New Roman"/>
-        </w:rPr>
-        <w:t>title, salary</w:t>
-      </w:r>
-      <w:r>
-        <w:rPr>
-          <w:rFonts w:ascii="Times New Roman" w:hAnsi="Times New Roman" w:cs="Times New Roman"/>
-        </w:rPr>
-        <w:t xml:space="preserve"> } </w:t>
-      </w:r>
-    </w:p>
-    <w:p>
-      <w:pPr>
-        <w:ind w:left="720"/>
-        <w:rPr>
-          <w:rFonts w:ascii="Times New Roman" w:hAnsi="Times New Roman" w:cs="Times New Roman"/>
-        </w:rPr>
-      </w:pPr>
-      <w:r>
-        <w:rPr>
-          <w:rFonts w:ascii="Times New Roman" w:hAnsi="Times New Roman" w:cs="Times New Roman"/>
-        </w:rPr>
-        <w:t>{</w:t>
-      </w:r>
-      <w:r>
-        <w:rPr>
-          <w:rFonts w:ascii="Times New Roman" w:hAnsi="Times New Roman" w:cs="Times New Roman"/>
-        </w:rPr>
-        <w:t>title</w:t>
-      </w:r>
-      <w:r>
-        <w:rPr>
-          <w:rFonts w:ascii="Times New Roman" w:hAnsi="Times New Roman" w:cs="Times New Roman"/>
-        </w:rPr>
-        <w:t>}</w:t>
-      </w:r>
-      <w:r>
-        <w:rPr>
-          <w:rFonts w:ascii="Times New Roman" w:hAnsi="Times New Roman" w:cs="Times New Roman"/>
-        </w:rPr>
-        <w:t>+  = {</w:t>
-      </w:r>
-      <w:r>
-        <w:rPr>
-          <w:rFonts w:ascii="Times New Roman" w:hAnsi="Times New Roman" w:cs="Times New Roman"/>
-        </w:rPr>
-        <w:t>title</w:t>
-      </w:r>
-      <w:r>
-        <w:rPr>
-          <w:rFonts w:ascii="Times New Roman" w:hAnsi="Times New Roman" w:cs="Times New Roman"/>
-        </w:rPr>
-        <w:t>}</w:t>
-      </w:r>
-    </w:p>
-    <w:p>
-      <w:pPr>
-        <w:ind w:left="720"/>
-        <w:rPr>
-          <w:rFonts w:ascii="Times New Roman" w:hAnsi="Times New Roman" w:cs="Times New Roman"/>
-        </w:rPr>
-      </w:pPr>
-      <w:r>
-        <w:rPr>
-          <w:rFonts w:ascii="Times New Roman" w:hAnsi="Times New Roman" w:cs="Times New Roman"/>
-        </w:rPr>
-        <w:t>{</w:t>
-      </w:r>
-      <w:proofErr w:type="spellStart"/>
-      <w:r>
-        <w:rPr>
-          <w:rFonts w:ascii="Times New Roman" w:hAnsi="Times New Roman" w:cs="Times New Roman"/>
-        </w:rPr>
-        <w:t>lastName</w:t>
-      </w:r>
-      <w:proofErr w:type="spellEnd"/>
-      <w:r>
-        <w:rPr>
-          <w:rFonts w:ascii="Times New Roman" w:hAnsi="Times New Roman" w:cs="Times New Roman"/>
-        </w:rPr>
-        <w:t>}</w:t>
-      </w:r>
-      <w:r>
-        <w:rPr>
-          <w:rFonts w:ascii="Times New Roman" w:hAnsi="Times New Roman" w:cs="Times New Roman"/>
-        </w:rPr>
-        <w:t xml:space="preserve">+ </w:t>
-      </w:r>
-      <w:r>
-        <w:rPr>
-          <w:rFonts w:ascii="Times New Roman" w:hAnsi="Times New Roman" w:cs="Times New Roman"/>
-        </w:rPr>
-        <w:t xml:space="preserve"> </w:t>
-      </w:r>
-      <w:r>
-        <w:rPr>
-          <w:rFonts w:ascii="Times New Roman" w:hAnsi="Times New Roman" w:cs="Times New Roman"/>
-        </w:rPr>
-        <w:t>= {</w:t>
-      </w:r>
-      <w:proofErr w:type="spellStart"/>
-      <w:r>
-        <w:rPr>
-          <w:rFonts w:ascii="Times New Roman" w:hAnsi="Times New Roman" w:cs="Times New Roman"/>
-        </w:rPr>
-        <w:t>lastName</w:t>
-      </w:r>
-      <w:proofErr w:type="spellEnd"/>
-      <w:r>
-        <w:rPr>
-          <w:rFonts w:ascii="Times New Roman" w:hAnsi="Times New Roman" w:cs="Times New Roman"/>
-        </w:rPr>
-        <w:t>}</w:t>
-      </w:r>
-    </w:p>
-    <w:p>
-      <w:pPr>
-        <w:ind w:left="720"/>
-        <w:rPr>
-          <w:rFonts w:ascii="Times New Roman" w:hAnsi="Times New Roman" w:cs="Times New Roman"/>
-        </w:rPr>
-      </w:pPr>
-      <w:r>
-        <w:rPr>
-          <w:rFonts w:ascii="Times New Roman" w:hAnsi="Times New Roman" w:cs="Times New Roman"/>
-        </w:rPr>
-        <w:t>{</w:t>
-      </w:r>
-      <w:proofErr w:type="spellStart"/>
-      <w:r>
-        <w:rPr>
-          <w:rFonts w:ascii="Times New Roman" w:hAnsi="Times New Roman" w:cs="Times New Roman"/>
-        </w:rPr>
-        <w:t>jobID</w:t>
-      </w:r>
-      <w:proofErr w:type="spellEnd"/>
-      <w:r>
-        <w:rPr>
-          <w:rFonts w:ascii="Times New Roman" w:hAnsi="Times New Roman" w:cs="Times New Roman"/>
-        </w:rPr>
-        <w:t xml:space="preserve"> }</w:t>
-      </w:r>
-      <w:r>
-        <w:rPr>
-          <w:rFonts w:ascii="Times New Roman" w:hAnsi="Times New Roman" w:cs="Times New Roman"/>
-        </w:rPr>
-        <w:t xml:space="preserve">+ </w:t>
-      </w:r>
-      <w:r>
-        <w:rPr>
-          <w:rFonts w:ascii="Times New Roman" w:hAnsi="Times New Roman" w:cs="Times New Roman"/>
-        </w:rPr>
-        <w:t xml:space="preserve"> </w:t>
-      </w:r>
-      <w:r>
-        <w:rPr>
-          <w:rFonts w:ascii="Times New Roman" w:hAnsi="Times New Roman" w:cs="Times New Roman"/>
-        </w:rPr>
-        <w:t>= {</w:t>
-      </w:r>
-      <w:proofErr w:type="spellStart"/>
-      <w:r>
-        <w:rPr>
-          <w:rFonts w:ascii="Times New Roman" w:hAnsi="Times New Roman" w:cs="Times New Roman"/>
-        </w:rPr>
-        <w:t>jobID</w:t>
-      </w:r>
-      <w:proofErr w:type="spellEnd"/>
-      <w:r>
-        <w:rPr>
-          <w:rFonts w:ascii="Times New Roman" w:hAnsi="Times New Roman" w:cs="Times New Roman"/>
-        </w:rPr>
-        <w:t>}</w:t>
-      </w:r>
-    </w:p>
-    <w:p>
-      <w:pPr>
-        <w:ind w:left="720"/>
-        <w:rPr>
-          <w:rFonts w:ascii="Times New Roman" w:hAnsi="Times New Roman" w:cs="Times New Roman"/>
-        </w:rPr>
-      </w:pPr>
-      <w:r>
-        <w:rPr>
-          <w:rFonts w:ascii="Times New Roman" w:hAnsi="Times New Roman" w:cs="Times New Roman"/>
-        </w:rPr>
-        <w:t>{</w:t>
-      </w:r>
-      <w:proofErr w:type="spellStart"/>
-      <w:r>
-        <w:rPr>
-          <w:rFonts w:ascii="Times New Roman" w:hAnsi="Times New Roman" w:cs="Times New Roman"/>
-        </w:rPr>
-        <w:t>deptID</w:t>
-      </w:r>
-      <w:proofErr w:type="spellEnd"/>
-      <w:r>
-        <w:rPr>
-          <w:rFonts w:ascii="Times New Roman" w:hAnsi="Times New Roman" w:cs="Times New Roman"/>
-        </w:rPr>
-        <w:t xml:space="preserve"> }</w:t>
-      </w:r>
-      <w:r>
-        <w:rPr>
-          <w:rFonts w:ascii="Times New Roman" w:hAnsi="Times New Roman" w:cs="Times New Roman"/>
-        </w:rPr>
-        <w:t xml:space="preserve">+ </w:t>
-      </w:r>
-      <w:r>
-        <w:rPr>
-          <w:rFonts w:ascii="Times New Roman" w:hAnsi="Times New Roman" w:cs="Times New Roman"/>
-        </w:rPr>
-        <w:t xml:space="preserve"> </w:t>
-      </w:r>
-      <w:r>
-        <w:rPr>
-          <w:rFonts w:ascii="Times New Roman" w:hAnsi="Times New Roman" w:cs="Times New Roman"/>
-        </w:rPr>
-        <w:t>= {</w:t>
-      </w:r>
-      <w:proofErr w:type="spellStart"/>
-      <w:r>
-        <w:rPr>
-          <w:rFonts w:ascii="Times New Roman" w:hAnsi="Times New Roman" w:cs="Times New Roman"/>
-        </w:rPr>
-        <w:t>deptID</w:t>
-      </w:r>
-      <w:proofErr w:type="spellEnd"/>
-      <w:r>
-        <w:rPr>
-          <w:rFonts w:ascii="Times New Roman" w:hAnsi="Times New Roman" w:cs="Times New Roman"/>
-        </w:rPr>
-        <w:t xml:space="preserve">} </w:t>
-      </w:r>
-    </w:p>
-    <w:p>
-      <w:pPr>
-        <w:ind w:left="720"/>
-        <w:rPr>
-          <w:rFonts w:ascii="Times New Roman" w:hAnsi="Times New Roman" w:cs="Times New Roman"/>
-        </w:rPr>
-      </w:pPr>
-    </w:p>
-    <w:p>
-      <w:pPr>
-        <w:rPr>
-          <w:rFonts w:ascii="Times New Roman" w:hAnsi="Times New Roman" w:cs="Times New Roman"/>
-        </w:rPr>
-      </w:pPr>
-    </w:p>
-    <w:p>
-      <w:pPr>
-        <w:rPr>
-          <w:rFonts w:ascii="Times New Roman" w:hAnsi="Times New Roman" w:cs="Times New Roman"/>
-          <w:u w:val="single"/>
-        </w:rPr>
-      </w:pPr>
-      <w:r>
-        <w:rPr>
-          <w:rFonts w:ascii="Times New Roman" w:hAnsi="Times New Roman" w:cs="Times New Roman"/>
-          <w:u w:val="single"/>
-        </w:rPr>
         <w:t>Data Normalization</w:t>
       </w:r>
     </w:p>
@@ -4688,6 +4836,7 @@
           <w:rFonts w:ascii="Times New Roman" w:hAnsi="Times New Roman" w:cs="Times New Roman"/>
         </w:rPr>
       </w:pPr>
+      <w:proofErr w:type="gramStart"/>
       <w:r>
         <w:rPr>
           <w:rFonts w:ascii="Times New Roman" w:hAnsi="Times New Roman" w:cs="Times New Roman"/>
@@ -4703,6 +4852,7 @@
         <w:t>{</w:t>
       </w:r>
       <w:proofErr w:type="spellStart"/>
+      <w:proofErr w:type="gramEnd"/>
       <w:r>
         <w:rPr>
           <w:rFonts w:ascii="Times New Roman" w:hAnsi="Times New Roman" w:cs="Times New Roman"/>
@@ -4769,19 +4919,33 @@
         <w:rPr>
           <w:rFonts w:ascii="Times New Roman" w:hAnsi="Times New Roman" w:cs="Times New Roman"/>
         </w:rPr>
-        <w:t xml:space="preserve"> {</w:t>
-      </w:r>
-      <w:r>
-        <w:rPr>
-          <w:rFonts w:ascii="Times New Roman" w:hAnsi="Times New Roman" w:cs="Times New Roman"/>
-        </w:rPr>
         <w:t xml:space="preserve"> </w:t>
       </w:r>
-      <w:r>
-        <w:rPr>
-          <w:rFonts w:ascii="Times New Roman" w:hAnsi="Times New Roman" w:cs="Times New Roman"/>
-        </w:rPr>
-        <w:t>name, fee</w:t>
+      <w:proofErr w:type="gramStart"/>
+      <w:r>
+        <w:rPr>
+          <w:rFonts w:ascii="Times New Roman" w:hAnsi="Times New Roman" w:cs="Times New Roman"/>
+        </w:rPr>
+        <w:t>{</w:t>
+      </w:r>
+      <w:r>
+        <w:rPr>
+          <w:rFonts w:ascii="Times New Roman" w:hAnsi="Times New Roman" w:cs="Times New Roman"/>
+        </w:rPr>
+        <w:t xml:space="preserve"> </w:t>
+      </w:r>
+      <w:r>
+        <w:rPr>
+          <w:rFonts w:ascii="Times New Roman" w:hAnsi="Times New Roman" w:cs="Times New Roman"/>
+        </w:rPr>
+        <w:t>name</w:t>
+      </w:r>
+      <w:proofErr w:type="gramEnd"/>
+      <w:r>
+        <w:rPr>
+          <w:rFonts w:ascii="Times New Roman" w:hAnsi="Times New Roman" w:cs="Times New Roman"/>
+        </w:rPr>
+        <w:t>, fee</w:t>
       </w:r>
       <w:r>
         <w:rPr>
@@ -4903,7 +5067,14 @@
         <w:rPr>
           <w:rFonts w:ascii="Times New Roman" w:hAnsi="Times New Roman" w:cs="Times New Roman"/>
         </w:rPr>
-        <w:t>, name</w:t>
+        <w:t xml:space="preserve">, </w:t>
+      </w:r>
+      <w:proofErr w:type="gramStart"/>
+      <w:r>
+        <w:rPr>
+          <w:rFonts w:ascii="Times New Roman" w:hAnsi="Times New Roman" w:cs="Times New Roman"/>
+        </w:rPr>
+        <w:t>name</w:t>
       </w:r>
       <w:r>
         <w:rPr>
@@ -4915,7 +5086,14 @@
         <w:rPr>
           <w:rFonts w:ascii="Times New Roman" w:hAnsi="Times New Roman" w:cs="Times New Roman"/>
         </w:rPr>
-        <w:t>+  =</w:t>
+        <w:t>+</w:t>
+      </w:r>
+      <w:proofErr w:type="gramEnd"/>
+      <w:r>
+        <w:rPr>
+          <w:rFonts w:ascii="Times New Roman" w:hAnsi="Times New Roman" w:cs="Times New Roman"/>
+        </w:rPr>
+        <w:t xml:space="preserve">  =</w:t>
       </w:r>
       <w:r>
         <w:rPr>
@@ -5096,17 +5274,18 @@
     <w:p>
       <w:pPr>
         <w:rPr>
-          <w:rFonts w:ascii="Times New Roman" w:hAnsi="Times New Roman" w:cs="Times New Roman" w:hint="eastAsia"/>
-        </w:rPr>
-      </w:pPr>
-    </w:p>
-    <w:p>
-      <w:pPr>
-        <w:rPr>
-          <w:rFonts w:ascii="Times New Roman" w:hAnsi="Times New Roman" w:cs="Times New Roman"/>
-        </w:rPr>
-      </w:pPr>
-      <w:proofErr w:type="spellStart"/>
+          <w:rFonts w:ascii="Times New Roman" w:hAnsi="Times New Roman" w:cs="Times New Roman"/>
+        </w:rPr>
+      </w:pPr>
+    </w:p>
+    <w:p>
+      <w:pPr>
+        <w:rPr>
+          <w:rFonts w:ascii="Times New Roman" w:hAnsi="Times New Roman" w:cs="Times New Roman"/>
+        </w:rPr>
+      </w:pPr>
+      <w:proofErr w:type="spellStart"/>
+      <w:proofErr w:type="gramStart"/>
       <w:r>
         <w:rPr>
           <w:rFonts w:ascii="Times New Roman" w:hAnsi="Times New Roman" w:cs="Times New Roman"/>
@@ -5123,6 +5302,7 @@
         <w:t>{</w:t>
       </w:r>
       <w:proofErr w:type="spellStart"/>
+      <w:proofErr w:type="gramEnd"/>
       <w:r>
         <w:rPr>
           <w:rFonts w:ascii="Times New Roman" w:hAnsi="Times New Roman" w:cs="Times New Roman"/>
@@ -5245,14 +5425,21 @@
         <w:rPr>
           <w:rFonts w:ascii="Times New Roman" w:hAnsi="Times New Roman" w:cs="Times New Roman"/>
         </w:rPr>
-        <w:t xml:space="preserve"> {</w:t>
-      </w:r>
-      <w:r>
-        <w:rPr>
-          <w:rFonts w:ascii="Times New Roman" w:hAnsi="Times New Roman" w:cs="Times New Roman"/>
-        </w:rPr>
         <w:t xml:space="preserve"> </w:t>
       </w:r>
+      <w:proofErr w:type="gramStart"/>
+      <w:r>
+        <w:rPr>
+          <w:rFonts w:ascii="Times New Roman" w:hAnsi="Times New Roman" w:cs="Times New Roman"/>
+        </w:rPr>
+        <w:t>{</w:t>
+      </w:r>
+      <w:r>
+        <w:rPr>
+          <w:rFonts w:ascii="Times New Roman" w:hAnsi="Times New Roman" w:cs="Times New Roman"/>
+        </w:rPr>
+        <w:t xml:space="preserve"> </w:t>
+      </w:r>
       <w:proofErr w:type="spellStart"/>
       <w:r>
         <w:rPr>
@@ -5261,6 +5448,7 @@
         <w:t>issueDate</w:t>
       </w:r>
       <w:proofErr w:type="spellEnd"/>
+      <w:proofErr w:type="gramEnd"/>
       <w:r>
         <w:rPr>
           <w:rFonts w:ascii="Times New Roman" w:hAnsi="Times New Roman" w:cs="Times New Roman"/>
@@ -5347,14 +5535,21 @@
         <w:rPr>
           <w:rFonts w:ascii="Times New Roman" w:hAnsi="Times New Roman" w:cs="Times New Roman"/>
         </w:rPr>
-        <w:t xml:space="preserve"> {</w:t>
-      </w:r>
-      <w:r>
-        <w:rPr>
-          <w:rFonts w:ascii="Times New Roman" w:hAnsi="Times New Roman" w:cs="Times New Roman"/>
-        </w:rPr>
         <w:t xml:space="preserve"> </w:t>
       </w:r>
+      <w:proofErr w:type="gramStart"/>
+      <w:r>
+        <w:rPr>
+          <w:rFonts w:ascii="Times New Roman" w:hAnsi="Times New Roman" w:cs="Times New Roman"/>
+        </w:rPr>
+        <w:t>{</w:t>
+      </w:r>
+      <w:r>
+        <w:rPr>
+          <w:rFonts w:ascii="Times New Roman" w:hAnsi="Times New Roman" w:cs="Times New Roman"/>
+        </w:rPr>
+        <w:t xml:space="preserve"> </w:t>
+      </w:r>
       <w:proofErr w:type="spellStart"/>
       <w:r>
         <w:rPr>
@@ -5363,6 +5558,7 @@
         <w:t>stateIDNo</w:t>
       </w:r>
       <w:proofErr w:type="spellEnd"/>
+      <w:proofErr w:type="gramEnd"/>
       <w:r>
         <w:rPr>
           <w:rFonts w:ascii="Times New Roman" w:hAnsi="Times New Roman" w:cs="Times New Roman"/>
@@ -5421,7 +5617,7 @@
     <w:p>
       <w:pPr>
         <w:rPr>
-          <w:rFonts w:ascii="Times New Roman" w:hAnsi="Times New Roman" w:cs="Times New Roman" w:hint="eastAsia"/>
+          <w:rFonts w:ascii="Times New Roman" w:hAnsi="Times New Roman" w:cs="Times New Roman"/>
         </w:rPr>
       </w:pPr>
       <w:proofErr w:type="spellStart"/>
@@ -5576,6 +5772,7 @@
           <w:rFonts w:ascii="Times New Roman" w:hAnsi="Times New Roman" w:cs="Times New Roman"/>
         </w:rPr>
       </w:pPr>
+      <w:proofErr w:type="gramStart"/>
       <w:r>
         <w:rPr>
           <w:rFonts w:ascii="Times New Roman" w:hAnsi="Times New Roman" w:cs="Times New Roman"/>
@@ -5596,6 +5793,7 @@
         <w:t>stateIDNo</w:t>
       </w:r>
       <w:proofErr w:type="spellEnd"/>
+      <w:proofErr w:type="gramEnd"/>
       <w:r>
         <w:rPr>
           <w:rFonts w:ascii="Times New Roman" w:hAnsi="Times New Roman" w:cs="Times New Roman"/>
@@ -5690,6 +5888,7 @@
           <w:rFonts w:ascii="Times New Roman" w:hAnsi="Times New Roman" w:cs="Times New Roman"/>
         </w:rPr>
       </w:pPr>
+      <w:proofErr w:type="gramStart"/>
       <w:r>
         <w:rPr>
           <w:rFonts w:ascii="Times New Roman" w:hAnsi="Times New Roman" w:cs="Times New Roman"/>
@@ -5710,6 +5909,7 @@
         <w:t>customerID</w:t>
       </w:r>
       <w:proofErr w:type="spellEnd"/>
+      <w:proofErr w:type="gramEnd"/>
       <w:r>
         <w:rPr>
           <w:rFonts w:ascii="Times New Roman" w:hAnsi="Times New Roman" w:cs="Times New Roman"/>
@@ -5804,6 +6004,7 @@
           <w:rFonts w:ascii="Times New Roman" w:hAnsi="Times New Roman" w:cs="Times New Roman"/>
         </w:rPr>
       </w:pPr>
+      <w:proofErr w:type="gramStart"/>
       <w:r>
         <w:rPr>
           <w:rFonts w:ascii="Times New Roman" w:hAnsi="Times New Roman" w:cs="Times New Roman"/>
@@ -5824,6 +6025,7 @@
         <w:t>issueDate</w:t>
       </w:r>
       <w:proofErr w:type="spellEnd"/>
+      <w:proofErr w:type="gramEnd"/>
       <w:r>
         <w:rPr>
           <w:rFonts w:ascii="Times New Roman" w:hAnsi="Times New Roman" w:cs="Times New Roman"/>
@@ -5864,6 +6066,7 @@
           <w:rFonts w:ascii="Times New Roman" w:hAnsi="Times New Roman" w:cs="Times New Roman"/>
         </w:rPr>
       </w:pPr>
+      <w:proofErr w:type="gramStart"/>
       <w:r>
         <w:rPr>
           <w:rFonts w:ascii="Times New Roman" w:hAnsi="Times New Roman" w:cs="Times New Roman"/>
@@ -5884,6 +6087,7 @@
         <w:t>expireDate</w:t>
       </w:r>
       <w:proofErr w:type="spellEnd"/>
+      <w:proofErr w:type="gramEnd"/>
       <w:r>
         <w:rPr>
           <w:rFonts w:ascii="Times New Roman" w:hAnsi="Times New Roman" w:cs="Times New Roman"/>
@@ -5943,6 +6147,7 @@
         <w:t>{</w:t>
       </w:r>
       <w:proofErr w:type="spellStart"/>
+      <w:proofErr w:type="gramStart"/>
       <w:r>
         <w:rPr>
           <w:rFonts w:ascii="Times New Roman" w:hAnsi="Times New Roman" w:cs="Times New Roman"/>
@@ -5956,6 +6161,7 @@
         </w:rPr>
         <w:t xml:space="preserve"> }</w:t>
       </w:r>
+      <w:proofErr w:type="gramEnd"/>
       <w:r>
         <w:rPr>
           <w:rFonts w:ascii="Times New Roman" w:hAnsi="Times New Roman" w:cs="Times New Roman"/>
@@ -6068,16 +6274,17 @@
     <w:p>
       <w:pPr>
         <w:rPr>
-          <w:rFonts w:ascii="Times New Roman" w:hAnsi="Times New Roman" w:cs="Times New Roman" w:hint="eastAsia"/>
-        </w:rPr>
-      </w:pPr>
-    </w:p>
-    <w:p>
-      <w:pPr>
-        <w:rPr>
-          <w:rFonts w:ascii="Times New Roman" w:hAnsi="Times New Roman" w:cs="Times New Roman"/>
-        </w:rPr>
-      </w:pPr>
+          <w:rFonts w:ascii="Times New Roman" w:hAnsi="Times New Roman" w:cs="Times New Roman"/>
+        </w:rPr>
+      </w:pPr>
+    </w:p>
+    <w:p>
+      <w:pPr>
+        <w:rPr>
+          <w:rFonts w:ascii="Times New Roman" w:hAnsi="Times New Roman" w:cs="Times New Roman"/>
+        </w:rPr>
+      </w:pPr>
+      <w:proofErr w:type="gramStart"/>
       <w:r>
         <w:rPr>
           <w:rFonts w:ascii="Times New Roman" w:hAnsi="Times New Roman" w:cs="Times New Roman"/>
@@ -6093,6 +6300,7 @@
         <w:t>{</w:t>
       </w:r>
       <w:proofErr w:type="spellStart"/>
+      <w:proofErr w:type="gramEnd"/>
       <w:r>
         <w:rPr>
           <w:rFonts w:ascii="Times New Roman" w:hAnsi="Times New Roman" w:cs="Times New Roman"/>
@@ -6190,6 +6398,7 @@
         </w:rPr>
         <w:tab/>
       </w:r>
+      <w:proofErr w:type="gramStart"/>
       <w:r>
         <w:rPr>
           <w:rFonts w:ascii="Times New Roman" w:hAnsi="Times New Roman" w:cs="Times New Roman"/>
@@ -6210,36 +6419,31 @@
         <w:t>permitNo</w:t>
       </w:r>
       <w:proofErr w:type="spellEnd"/>
+      <w:proofErr w:type="gramEnd"/>
+      <w:r>
+        <w:rPr>
+          <w:rFonts w:ascii="Times New Roman" w:hAnsi="Times New Roman" w:cs="Times New Roman"/>
+        </w:rPr>
+        <w:t xml:space="preserve"> } </w:t>
+      </w:r>
+      <w:r>
+        <w:rPr>
+          <w:rFonts w:ascii="Times New Roman" w:hAnsi="Times New Roman" w:cs="Times New Roman"/>
+        </w:rPr>
+        <w:sym w:font="Wingdings" w:char="F0E0"/>
+      </w:r>
+      <w:r>
+        <w:rPr>
+          <w:rFonts w:ascii="Times New Roman" w:hAnsi="Times New Roman" w:cs="Times New Roman"/>
+        </w:rPr>
+        <w:t xml:space="preserve"> {</w:t>
+      </w:r>
       <w:r>
         <w:rPr>
           <w:rFonts w:ascii="Times New Roman" w:hAnsi="Times New Roman" w:cs="Times New Roman"/>
         </w:rPr>
         <w:t xml:space="preserve"> </w:t>
       </w:r>
-      <w:r>
-        <w:rPr>
-          <w:rFonts w:ascii="Times New Roman" w:hAnsi="Times New Roman" w:cs="Times New Roman"/>
-        </w:rPr>
-        <w:t xml:space="preserve">} </w:t>
-      </w:r>
-      <w:r>
-        <w:rPr>
-          <w:rFonts w:ascii="Times New Roman" w:hAnsi="Times New Roman" w:cs="Times New Roman"/>
-        </w:rPr>
-        <w:sym w:font="Wingdings" w:char="F0E0"/>
-      </w:r>
-      <w:r>
-        <w:rPr>
-          <w:rFonts w:ascii="Times New Roman" w:hAnsi="Times New Roman" w:cs="Times New Roman"/>
-        </w:rPr>
-        <w:t xml:space="preserve"> {</w:t>
-      </w:r>
-      <w:r>
-        <w:rPr>
-          <w:rFonts w:ascii="Times New Roman" w:hAnsi="Times New Roman" w:cs="Times New Roman"/>
-        </w:rPr>
-        <w:t xml:space="preserve"> </w:t>
-      </w:r>
       <w:proofErr w:type="spellStart"/>
       <w:r>
         <w:rPr>
@@ -6266,13 +6470,7 @@
         <w:rPr>
           <w:rFonts w:ascii="Times New Roman" w:hAnsi="Times New Roman" w:cs="Times New Roman"/>
         </w:rPr>
-        <w:t xml:space="preserve">, </w:t>
-      </w:r>
-      <w:r>
-        <w:rPr>
-          <w:rFonts w:ascii="Times New Roman" w:hAnsi="Times New Roman" w:cs="Times New Roman"/>
-        </w:rPr>
-        <w:t xml:space="preserve">class, </w:t>
+        <w:t xml:space="preserve">, class, </w:t>
       </w:r>
       <w:proofErr w:type="spellStart"/>
       <w:r>
@@ -6340,14 +6538,21 @@
         <w:rPr>
           <w:rFonts w:ascii="Times New Roman" w:hAnsi="Times New Roman" w:cs="Times New Roman"/>
         </w:rPr>
-        <w:t xml:space="preserve"> {</w:t>
-      </w:r>
-      <w:r>
-        <w:rPr>
-          <w:rFonts w:ascii="Times New Roman" w:hAnsi="Times New Roman" w:cs="Times New Roman"/>
-        </w:rPr>
         <w:t xml:space="preserve"> </w:t>
       </w:r>
+      <w:proofErr w:type="gramStart"/>
+      <w:r>
+        <w:rPr>
+          <w:rFonts w:ascii="Times New Roman" w:hAnsi="Times New Roman" w:cs="Times New Roman"/>
+        </w:rPr>
+        <w:t>{</w:t>
+      </w:r>
+      <w:r>
+        <w:rPr>
+          <w:rFonts w:ascii="Times New Roman" w:hAnsi="Times New Roman" w:cs="Times New Roman"/>
+        </w:rPr>
+        <w:t xml:space="preserve"> </w:t>
+      </w:r>
       <w:proofErr w:type="spellStart"/>
       <w:r>
         <w:rPr>
@@ -6356,6 +6561,7 @@
         <w:t>permitNo</w:t>
       </w:r>
       <w:proofErr w:type="spellEnd"/>
+      <w:proofErr w:type="gramEnd"/>
       <w:r>
         <w:rPr>
           <w:rFonts w:ascii="Times New Roman" w:hAnsi="Times New Roman" w:cs="Times New Roman"/>
@@ -6374,7 +6580,181 @@
         <w:rPr>
           <w:rFonts w:ascii="Times New Roman" w:hAnsi="Times New Roman" w:cs="Times New Roman"/>
         </w:rPr>
-        <w:t>,</w:t>
+        <w:t xml:space="preserve">, </w:t>
+      </w:r>
+      <w:proofErr w:type="spellStart"/>
+      <w:r>
+        <w:rPr>
+          <w:rFonts w:ascii="Times New Roman" w:hAnsi="Times New Roman" w:cs="Times New Roman"/>
+        </w:rPr>
+        <w:t>expireDate</w:t>
+      </w:r>
+      <w:proofErr w:type="spellEnd"/>
+      <w:r>
+        <w:rPr>
+          <w:rFonts w:ascii="Times New Roman" w:hAnsi="Times New Roman" w:cs="Times New Roman"/>
+        </w:rPr>
+        <w:t xml:space="preserve">, class, </w:t>
+      </w:r>
+      <w:proofErr w:type="spellStart"/>
+      <w:r>
+        <w:rPr>
+          <w:rFonts w:ascii="Times New Roman" w:hAnsi="Times New Roman" w:cs="Times New Roman"/>
+        </w:rPr>
+        <w:t>deptID</w:t>
+      </w:r>
+      <w:proofErr w:type="spellEnd"/>
+      <w:r>
+        <w:rPr>
+          <w:rFonts w:ascii="Times New Roman" w:hAnsi="Times New Roman" w:cs="Times New Roman"/>
+        </w:rPr>
+        <w:t xml:space="preserve"> }</w:t>
+      </w:r>
+    </w:p>
+    <w:p>
+      <w:pPr>
+        <w:rPr>
+          <w:rFonts w:ascii="Times New Roman" w:hAnsi="Times New Roman" w:cs="Times New Roman"/>
+        </w:rPr>
+      </w:pPr>
+      <w:proofErr w:type="spellStart"/>
+      <w:r>
+        <w:rPr>
+          <w:rFonts w:ascii="Times New Roman" w:hAnsi="Times New Roman" w:cs="Times New Roman"/>
+        </w:rPr>
+        <w:t>permitNo</w:t>
+      </w:r>
+      <w:proofErr w:type="spellEnd"/>
+      <w:r>
+        <w:rPr>
+          <w:rFonts w:ascii="Times New Roman" w:hAnsi="Times New Roman" w:cs="Times New Roman"/>
+        </w:rPr>
+        <w:t xml:space="preserve"> is the primary key, so </w:t>
+      </w:r>
+      <w:r>
+        <w:rPr>
+          <w:rFonts w:ascii="Times New Roman" w:hAnsi="Times New Roman" w:cs="Times New Roman"/>
+        </w:rPr>
+        <w:t>it</w:t>
+      </w:r>
+      <w:r>
+        <w:rPr>
+          <w:rFonts w:ascii="Times New Roman" w:hAnsi="Times New Roman" w:cs="Times New Roman"/>
+        </w:rPr>
+        <w:t xml:space="preserve"> functionally determines everything else.</w:t>
+      </w:r>
+      <w:r>
+        <w:rPr>
+          <w:rFonts w:ascii="Times New Roman" w:hAnsi="Times New Roman" w:cs="Times New Roman"/>
+        </w:rPr>
+        <w:t xml:space="preserve"> Since each one will only have one </w:t>
+      </w:r>
+      <w:proofErr w:type="spellStart"/>
+      <w:r>
+        <w:rPr>
+          <w:rFonts w:ascii="Times New Roman" w:hAnsi="Times New Roman" w:cs="Times New Roman"/>
+        </w:rPr>
+        <w:t>permitNo</w:t>
+      </w:r>
+      <w:proofErr w:type="spellEnd"/>
+      <w:r>
+        <w:rPr>
+          <w:rFonts w:ascii="Times New Roman" w:hAnsi="Times New Roman" w:cs="Times New Roman"/>
+        </w:rPr>
+        <w:t xml:space="preserve">, so </w:t>
+      </w:r>
+      <w:proofErr w:type="spellStart"/>
+      <w:r>
+        <w:rPr>
+          <w:rFonts w:ascii="Times New Roman" w:hAnsi="Times New Roman" w:cs="Times New Roman"/>
+        </w:rPr>
+        <w:t>customerID</w:t>
+      </w:r>
+      <w:proofErr w:type="spellEnd"/>
+      <w:r>
+        <w:rPr>
+          <w:rFonts w:ascii="Times New Roman" w:hAnsi="Times New Roman" w:cs="Times New Roman"/>
+        </w:rPr>
+        <w:t xml:space="preserve"> functional determines the </w:t>
+      </w:r>
+      <w:proofErr w:type="spellStart"/>
+      <w:r>
+        <w:rPr>
+          <w:rFonts w:ascii="Times New Roman" w:hAnsi="Times New Roman" w:cs="Times New Roman"/>
+        </w:rPr>
+        <w:t>permitNo</w:t>
+      </w:r>
+      <w:proofErr w:type="spellEnd"/>
+      <w:r>
+        <w:rPr>
+          <w:rFonts w:ascii="Times New Roman" w:hAnsi="Times New Roman" w:cs="Times New Roman"/>
+        </w:rPr>
+        <w:t xml:space="preserve">, class and it’s </w:t>
+      </w:r>
+      <w:proofErr w:type="spellStart"/>
+      <w:r>
+        <w:rPr>
+          <w:rFonts w:ascii="Times New Roman" w:hAnsi="Times New Roman" w:cs="Times New Roman"/>
+        </w:rPr>
+        <w:t>issueDate</w:t>
+      </w:r>
+      <w:proofErr w:type="spellEnd"/>
+      <w:r>
+        <w:rPr>
+          <w:rFonts w:ascii="Times New Roman" w:hAnsi="Times New Roman" w:cs="Times New Roman"/>
+        </w:rPr>
+        <w:t xml:space="preserve"> and </w:t>
+      </w:r>
+      <w:proofErr w:type="spellStart"/>
+      <w:r>
+        <w:rPr>
+          <w:rFonts w:ascii="Times New Roman" w:hAnsi="Times New Roman" w:cs="Times New Roman"/>
+        </w:rPr>
+        <w:t>expireDate</w:t>
+      </w:r>
+      <w:proofErr w:type="spellEnd"/>
+      <w:r>
+        <w:rPr>
+          <w:rFonts w:ascii="Times New Roman" w:hAnsi="Times New Roman" w:cs="Times New Roman"/>
+        </w:rPr>
+        <w:t>.</w:t>
+      </w:r>
+    </w:p>
+    <w:p>
+      <w:pPr>
+        <w:rPr>
+          <w:rFonts w:ascii="Times New Roman" w:hAnsi="Times New Roman" w:cs="Times New Roman"/>
+        </w:rPr>
+      </w:pPr>
+    </w:p>
+    <w:p>
+      <w:pPr>
+        <w:rPr>
+          <w:rFonts w:ascii="Times New Roman" w:hAnsi="Times New Roman" w:cs="Times New Roman"/>
+          <w:u w:val="single"/>
+        </w:rPr>
+      </w:pPr>
+      <w:r>
+        <w:rPr>
+          <w:rFonts w:ascii="Times New Roman" w:hAnsi="Times New Roman" w:cs="Times New Roman"/>
+          <w:u w:val="single"/>
+        </w:rPr>
+        <w:t>Closures:</w:t>
+      </w:r>
+    </w:p>
+    <w:p>
+      <w:pPr>
+        <w:ind w:left="720"/>
+        <w:rPr>
+          <w:rFonts w:ascii="Times New Roman" w:hAnsi="Times New Roman" w:cs="Times New Roman"/>
+        </w:rPr>
+      </w:pPr>
+      <w:proofErr w:type="gramStart"/>
+      <w:r>
+        <w:rPr>
+          <w:rFonts w:ascii="Times New Roman" w:hAnsi="Times New Roman" w:cs="Times New Roman"/>
+        </w:rPr>
+        <w:t>{</w:t>
       </w:r>
       <w:r>
         <w:rPr>
@@ -6387,6 +6767,53 @@
         <w:rPr>
           <w:rFonts w:ascii="Times New Roman" w:hAnsi="Times New Roman" w:cs="Times New Roman"/>
         </w:rPr>
+        <w:t>permitNo</w:t>
+      </w:r>
+      <w:proofErr w:type="spellEnd"/>
+      <w:proofErr w:type="gramEnd"/>
+      <w:r>
+        <w:rPr>
+          <w:rFonts w:ascii="Times New Roman" w:hAnsi="Times New Roman" w:cs="Times New Roman"/>
+        </w:rPr>
+        <w:t xml:space="preserve"> }</w:t>
+      </w:r>
+      <w:r>
+        <w:rPr>
+          <w:rFonts w:ascii="Times New Roman" w:hAnsi="Times New Roman" w:cs="Times New Roman"/>
+        </w:rPr>
+        <w:t>+  =</w:t>
+      </w:r>
+      <w:r>
+        <w:rPr>
+          <w:rFonts w:ascii="Times New Roman" w:hAnsi="Times New Roman" w:cs="Times New Roman"/>
+        </w:rPr>
+        <w:t xml:space="preserve"> </w:t>
+      </w:r>
+      <w:r>
+        <w:rPr>
+          <w:rFonts w:ascii="Times New Roman" w:hAnsi="Times New Roman" w:cs="Times New Roman"/>
+        </w:rPr>
+        <w:t xml:space="preserve">{ </w:t>
+      </w:r>
+      <w:proofErr w:type="spellStart"/>
+      <w:r>
+        <w:rPr>
+          <w:rFonts w:ascii="Times New Roman" w:hAnsi="Times New Roman" w:cs="Times New Roman"/>
+        </w:rPr>
+        <w:t>issueDate</w:t>
+      </w:r>
+      <w:proofErr w:type="spellEnd"/>
+      <w:r>
+        <w:rPr>
+          <w:rFonts w:ascii="Times New Roman" w:hAnsi="Times New Roman" w:cs="Times New Roman"/>
+        </w:rPr>
+        <w:t xml:space="preserve">, </w:t>
+      </w:r>
+      <w:proofErr w:type="spellStart"/>
+      <w:r>
+        <w:rPr>
+          <w:rFonts w:ascii="Times New Roman" w:hAnsi="Times New Roman" w:cs="Times New Roman"/>
+        </w:rPr>
         <w:t>expireDate</w:t>
       </w:r>
       <w:proofErr w:type="spellEnd"/>
@@ -6394,13 +6821,50 @@
         <w:rPr>
           <w:rFonts w:ascii="Times New Roman" w:hAnsi="Times New Roman" w:cs="Times New Roman"/>
         </w:rPr>
-        <w:t>,</w:t>
-      </w:r>
-      <w:r>
-        <w:rPr>
-          <w:rFonts w:ascii="Times New Roman" w:hAnsi="Times New Roman" w:cs="Times New Roman"/>
-        </w:rPr>
-        <w:t xml:space="preserve"> class,</w:t>
+        <w:t xml:space="preserve">, class, </w:t>
+      </w:r>
+      <w:proofErr w:type="spellStart"/>
+      <w:r>
+        <w:rPr>
+          <w:rFonts w:ascii="Times New Roman" w:hAnsi="Times New Roman" w:cs="Times New Roman"/>
+        </w:rPr>
+        <w:t>customerID</w:t>
+      </w:r>
+      <w:proofErr w:type="spellEnd"/>
+      <w:r>
+        <w:rPr>
+          <w:rFonts w:ascii="Times New Roman" w:hAnsi="Times New Roman" w:cs="Times New Roman"/>
+        </w:rPr>
+        <w:t xml:space="preserve">, </w:t>
+      </w:r>
+      <w:proofErr w:type="spellStart"/>
+      <w:r>
+        <w:rPr>
+          <w:rFonts w:ascii="Times New Roman" w:hAnsi="Times New Roman" w:cs="Times New Roman"/>
+        </w:rPr>
+        <w:t>deptID</w:t>
+      </w:r>
+      <w:proofErr w:type="spellEnd"/>
+      <w:r>
+        <w:rPr>
+          <w:rFonts w:ascii="Times New Roman" w:hAnsi="Times New Roman" w:cs="Times New Roman"/>
+        </w:rPr>
+        <w:t xml:space="preserve">} </w:t>
+      </w:r>
+    </w:p>
+    <w:p>
+      <w:pPr>
+        <w:ind w:left="720"/>
+        <w:rPr>
+          <w:rFonts w:ascii="Times New Roman" w:hAnsi="Times New Roman" w:cs="Times New Roman"/>
+        </w:rPr>
+      </w:pPr>
+      <w:proofErr w:type="gramStart"/>
+      <w:r>
+        <w:rPr>
+          <w:rFonts w:ascii="Times New Roman" w:hAnsi="Times New Roman" w:cs="Times New Roman"/>
+        </w:rPr>
+        <w:t>{</w:t>
       </w:r>
       <w:r>
         <w:rPr>
@@ -6413,6 +6877,87 @@
         <w:rPr>
           <w:rFonts w:ascii="Times New Roman" w:hAnsi="Times New Roman" w:cs="Times New Roman"/>
         </w:rPr>
+        <w:t>customerID</w:t>
+      </w:r>
+      <w:proofErr w:type="spellEnd"/>
+      <w:proofErr w:type="gramEnd"/>
+      <w:r>
+        <w:rPr>
+          <w:rFonts w:ascii="Times New Roman" w:hAnsi="Times New Roman" w:cs="Times New Roman"/>
+        </w:rPr>
+        <w:t xml:space="preserve"> }</w:t>
+      </w:r>
+      <w:r>
+        <w:rPr>
+          <w:rFonts w:ascii="Times New Roman" w:hAnsi="Times New Roman" w:cs="Times New Roman"/>
+        </w:rPr>
+        <w:t xml:space="preserve">+ </w:t>
+      </w:r>
+      <w:r>
+        <w:rPr>
+          <w:rFonts w:ascii="Times New Roman" w:hAnsi="Times New Roman" w:cs="Times New Roman"/>
+        </w:rPr>
+        <w:t xml:space="preserve"> </w:t>
+      </w:r>
+      <w:r>
+        <w:rPr>
+          <w:rFonts w:ascii="Times New Roman" w:hAnsi="Times New Roman" w:cs="Times New Roman"/>
+        </w:rPr>
+        <w:t>= {</w:t>
+      </w:r>
+      <w:r>
+        <w:rPr>
+          <w:rFonts w:ascii="Times New Roman" w:hAnsi="Times New Roman" w:cs="Times New Roman"/>
+        </w:rPr>
+        <w:t xml:space="preserve"> </w:t>
+      </w:r>
+      <w:proofErr w:type="spellStart"/>
+      <w:r>
+        <w:rPr>
+          <w:rFonts w:ascii="Times New Roman" w:hAnsi="Times New Roman" w:cs="Times New Roman"/>
+        </w:rPr>
+        <w:t>permitNo</w:t>
+      </w:r>
+      <w:proofErr w:type="spellEnd"/>
+      <w:r>
+        <w:rPr>
+          <w:rFonts w:ascii="Times New Roman" w:hAnsi="Times New Roman" w:cs="Times New Roman"/>
+        </w:rPr>
+        <w:t xml:space="preserve">, </w:t>
+      </w:r>
+      <w:proofErr w:type="spellStart"/>
+      <w:r>
+        <w:rPr>
+          <w:rFonts w:ascii="Times New Roman" w:hAnsi="Times New Roman" w:cs="Times New Roman"/>
+        </w:rPr>
+        <w:t>issueDate</w:t>
+      </w:r>
+      <w:proofErr w:type="spellEnd"/>
+      <w:r>
+        <w:rPr>
+          <w:rFonts w:ascii="Times New Roman" w:hAnsi="Times New Roman" w:cs="Times New Roman"/>
+        </w:rPr>
+        <w:t xml:space="preserve">, </w:t>
+      </w:r>
+      <w:proofErr w:type="spellStart"/>
+      <w:r>
+        <w:rPr>
+          <w:rFonts w:ascii="Times New Roman" w:hAnsi="Times New Roman" w:cs="Times New Roman"/>
+        </w:rPr>
+        <w:t>expireDate</w:t>
+      </w:r>
+      <w:proofErr w:type="spellEnd"/>
+      <w:r>
+        <w:rPr>
+          <w:rFonts w:ascii="Times New Roman" w:hAnsi="Times New Roman" w:cs="Times New Roman"/>
+        </w:rPr>
+        <w:t xml:space="preserve">, class, </w:t>
+      </w:r>
+      <w:proofErr w:type="spellStart"/>
+      <w:r>
+        <w:rPr>
+          <w:rFonts w:ascii="Times New Roman" w:hAnsi="Times New Roman" w:cs="Times New Roman"/>
+        </w:rPr>
         <w:t>deptID</w:t>
       </w:r>
       <w:proofErr w:type="spellEnd"/>
@@ -6425,96 +6970,24 @@
     </w:p>
     <w:p>
       <w:pPr>
-        <w:rPr>
-          <w:rFonts w:ascii="Times New Roman" w:hAnsi="Times New Roman" w:cs="Times New Roman"/>
-        </w:rPr>
-      </w:pPr>
-      <w:proofErr w:type="spellStart"/>
-      <w:r>
-        <w:rPr>
-          <w:rFonts w:ascii="Times New Roman" w:hAnsi="Times New Roman" w:cs="Times New Roman"/>
-        </w:rPr>
-        <w:t>permitNo</w:t>
-      </w:r>
-      <w:proofErr w:type="spellEnd"/>
+        <w:ind w:left="720"/>
+        <w:rPr>
+          <w:rFonts w:ascii="Times New Roman" w:hAnsi="Times New Roman" w:cs="Times New Roman"/>
+        </w:rPr>
+      </w:pPr>
+      <w:proofErr w:type="gramStart"/>
+      <w:r>
+        <w:rPr>
+          <w:rFonts w:ascii="Times New Roman" w:hAnsi="Times New Roman" w:cs="Times New Roman"/>
+        </w:rPr>
+        <w:t>{</w:t>
+      </w:r>
       <w:r>
         <w:rPr>
           <w:rFonts w:ascii="Times New Roman" w:hAnsi="Times New Roman" w:cs="Times New Roman"/>
         </w:rPr>
         <w:t xml:space="preserve"> </w:t>
       </w:r>
-      <w:r>
-        <w:rPr>
-          <w:rFonts w:ascii="Times New Roman" w:hAnsi="Times New Roman" w:cs="Times New Roman"/>
-        </w:rPr>
-        <w:t xml:space="preserve">is the primary key, so </w:t>
-      </w:r>
-      <w:r>
-        <w:rPr>
-          <w:rFonts w:ascii="Times New Roman" w:hAnsi="Times New Roman" w:cs="Times New Roman"/>
-        </w:rPr>
-        <w:t>it</w:t>
-      </w:r>
-      <w:r>
-        <w:rPr>
-          <w:rFonts w:ascii="Times New Roman" w:hAnsi="Times New Roman" w:cs="Times New Roman"/>
-        </w:rPr>
-        <w:t xml:space="preserve"> functionally determines everything else.</w:t>
-      </w:r>
-      <w:r>
-        <w:rPr>
-          <w:rFonts w:ascii="Times New Roman" w:hAnsi="Times New Roman" w:cs="Times New Roman"/>
-        </w:rPr>
-        <w:t xml:space="preserve"> Since each one will only have one </w:t>
-      </w:r>
-      <w:proofErr w:type="spellStart"/>
-      <w:r>
-        <w:rPr>
-          <w:rFonts w:ascii="Times New Roman" w:hAnsi="Times New Roman" w:cs="Times New Roman"/>
-        </w:rPr>
-        <w:t>permitNo</w:t>
-      </w:r>
-      <w:proofErr w:type="spellEnd"/>
-      <w:r>
-        <w:rPr>
-          <w:rFonts w:ascii="Times New Roman" w:hAnsi="Times New Roman" w:cs="Times New Roman"/>
-        </w:rPr>
-        <w:t xml:space="preserve">, so </w:t>
-      </w:r>
-      <w:proofErr w:type="spellStart"/>
-      <w:r>
-        <w:rPr>
-          <w:rFonts w:ascii="Times New Roman" w:hAnsi="Times New Roman" w:cs="Times New Roman"/>
-        </w:rPr>
-        <w:t>customerID</w:t>
-      </w:r>
-      <w:proofErr w:type="spellEnd"/>
-      <w:r>
-        <w:rPr>
-          <w:rFonts w:ascii="Times New Roman" w:hAnsi="Times New Roman" w:cs="Times New Roman"/>
-        </w:rPr>
-        <w:t xml:space="preserve"> functional determines the </w:t>
-      </w:r>
-      <w:proofErr w:type="spellStart"/>
-      <w:r>
-        <w:rPr>
-          <w:rFonts w:ascii="Times New Roman" w:hAnsi="Times New Roman" w:cs="Times New Roman"/>
-        </w:rPr>
-        <w:t>permitNo</w:t>
-      </w:r>
-      <w:proofErr w:type="spellEnd"/>
-      <w:r>
-        <w:rPr>
-          <w:rFonts w:ascii="Times New Roman" w:hAnsi="Times New Roman" w:cs="Times New Roman"/>
-        </w:rPr>
-        <w:t xml:space="preserve">, class </w:t>
-      </w:r>
-      <w:r>
-        <w:rPr>
-          <w:rFonts w:ascii="Times New Roman" w:hAnsi="Times New Roman" w:cs="Times New Roman"/>
-        </w:rPr>
-        <w:t xml:space="preserve">and it’s </w:t>
-      </w:r>
       <w:proofErr w:type="spellStart"/>
       <w:r>
         <w:rPr>
@@ -6523,47 +6996,38 @@
         <w:t>issueDate</w:t>
       </w:r>
       <w:proofErr w:type="spellEnd"/>
-      <w:r>
-        <w:rPr>
-          <w:rFonts w:ascii="Times New Roman" w:hAnsi="Times New Roman" w:cs="Times New Roman"/>
-        </w:rPr>
-        <w:t xml:space="preserve"> and </w:t>
-      </w:r>
-      <w:proofErr w:type="spellStart"/>
-      <w:r>
-        <w:rPr>
-          <w:rFonts w:ascii="Times New Roman" w:hAnsi="Times New Roman" w:cs="Times New Roman"/>
-        </w:rPr>
-        <w:t>expireDate</w:t>
-      </w:r>
-      <w:proofErr w:type="spellEnd"/>
-      <w:r>
-        <w:rPr>
-          <w:rFonts w:ascii="Times New Roman" w:hAnsi="Times New Roman" w:cs="Times New Roman"/>
-        </w:rPr>
-        <w:t>.</w:t>
-      </w:r>
-    </w:p>
-    <w:p>
-      <w:pPr>
-        <w:rPr>
-          <w:rFonts w:ascii="Times New Roman" w:hAnsi="Times New Roman" w:cs="Times New Roman"/>
-        </w:rPr>
-      </w:pPr>
-    </w:p>
-    <w:p>
-      <w:pPr>
-        <w:rPr>
-          <w:rFonts w:ascii="Times New Roman" w:hAnsi="Times New Roman" w:cs="Times New Roman"/>
-          <w:u w:val="single"/>
-        </w:rPr>
-      </w:pPr>
-      <w:r>
-        <w:rPr>
-          <w:rFonts w:ascii="Times New Roman" w:hAnsi="Times New Roman" w:cs="Times New Roman"/>
-          <w:u w:val="single"/>
-        </w:rPr>
-        <w:t>Closures:</w:t>
+      <w:proofErr w:type="gramEnd"/>
+      <w:r>
+        <w:rPr>
+          <w:rFonts w:ascii="Times New Roman" w:hAnsi="Times New Roman" w:cs="Times New Roman"/>
+        </w:rPr>
+        <w:t xml:space="preserve"> }</w:t>
+      </w:r>
+      <w:r>
+        <w:rPr>
+          <w:rFonts w:ascii="Times New Roman" w:hAnsi="Times New Roman" w:cs="Times New Roman"/>
+        </w:rPr>
+        <w:t>+  = {</w:t>
+      </w:r>
+      <w:r>
+        <w:rPr>
+          <w:rFonts w:ascii="Times New Roman" w:hAnsi="Times New Roman" w:cs="Times New Roman"/>
+        </w:rPr>
+        <w:t xml:space="preserve"> </w:t>
+      </w:r>
+      <w:proofErr w:type="spellStart"/>
+      <w:r>
+        <w:rPr>
+          <w:rFonts w:ascii="Times New Roman" w:hAnsi="Times New Roman" w:cs="Times New Roman"/>
+        </w:rPr>
+        <w:t>issueDate</w:t>
+      </w:r>
+      <w:proofErr w:type="spellEnd"/>
+      <w:r>
+        <w:rPr>
+          <w:rFonts w:ascii="Times New Roman" w:hAnsi="Times New Roman" w:cs="Times New Roman"/>
+        </w:rPr>
+        <w:t xml:space="preserve"> }</w:t>
       </w:r>
     </w:p>
     <w:p>
@@ -6573,312 +7037,7 @@
           <w:rFonts w:ascii="Times New Roman" w:hAnsi="Times New Roman" w:cs="Times New Roman"/>
         </w:rPr>
       </w:pPr>
-      <w:r>
-        <w:rPr>
-          <w:rFonts w:ascii="Times New Roman" w:hAnsi="Times New Roman" w:cs="Times New Roman"/>
-        </w:rPr>
-        <w:t>{</w:t>
-      </w:r>
-      <w:r>
-        <w:rPr>
-          <w:rFonts w:ascii="Times New Roman" w:hAnsi="Times New Roman" w:cs="Times New Roman"/>
-        </w:rPr>
-        <w:t xml:space="preserve"> </w:t>
-      </w:r>
-      <w:proofErr w:type="spellStart"/>
-      <w:r>
-        <w:rPr>
-          <w:rFonts w:ascii="Times New Roman" w:hAnsi="Times New Roman" w:cs="Times New Roman"/>
-        </w:rPr>
-        <w:t>permitNo</w:t>
-      </w:r>
-      <w:proofErr w:type="spellEnd"/>
-      <w:r>
-        <w:rPr>
-          <w:rFonts w:ascii="Times New Roman" w:hAnsi="Times New Roman" w:cs="Times New Roman"/>
-        </w:rPr>
-        <w:t xml:space="preserve"> </w:t>
-      </w:r>
-      <w:r>
-        <w:rPr>
-          <w:rFonts w:ascii="Times New Roman" w:hAnsi="Times New Roman" w:cs="Times New Roman"/>
-        </w:rPr>
-        <w:t>}</w:t>
-      </w:r>
-      <w:r>
-        <w:rPr>
-          <w:rFonts w:ascii="Times New Roman" w:hAnsi="Times New Roman" w:cs="Times New Roman"/>
-        </w:rPr>
-        <w:t>+  =</w:t>
-      </w:r>
-      <w:r>
-        <w:rPr>
-          <w:rFonts w:ascii="Times New Roman" w:hAnsi="Times New Roman" w:cs="Times New Roman"/>
-        </w:rPr>
-        <w:t xml:space="preserve"> </w:t>
-      </w:r>
-      <w:r>
-        <w:rPr>
-          <w:rFonts w:ascii="Times New Roman" w:hAnsi="Times New Roman" w:cs="Times New Roman"/>
-        </w:rPr>
-        <w:t xml:space="preserve">{ </w:t>
-      </w:r>
-      <w:proofErr w:type="spellStart"/>
-      <w:r>
-        <w:rPr>
-          <w:rFonts w:ascii="Times New Roman" w:hAnsi="Times New Roman" w:cs="Times New Roman"/>
-        </w:rPr>
-        <w:t>issueDate</w:t>
-      </w:r>
-      <w:proofErr w:type="spellEnd"/>
-      <w:r>
-        <w:rPr>
-          <w:rFonts w:ascii="Times New Roman" w:hAnsi="Times New Roman" w:cs="Times New Roman"/>
-        </w:rPr>
-        <w:t xml:space="preserve">, </w:t>
-      </w:r>
-      <w:proofErr w:type="spellStart"/>
-      <w:r>
-        <w:rPr>
-          <w:rFonts w:ascii="Times New Roman" w:hAnsi="Times New Roman" w:cs="Times New Roman"/>
-        </w:rPr>
-        <w:t>expireDate</w:t>
-      </w:r>
-      <w:proofErr w:type="spellEnd"/>
-      <w:r>
-        <w:rPr>
-          <w:rFonts w:ascii="Times New Roman" w:hAnsi="Times New Roman" w:cs="Times New Roman"/>
-        </w:rPr>
-        <w:t>,</w:t>
-      </w:r>
-      <w:r>
-        <w:rPr>
-          <w:rFonts w:ascii="Times New Roman" w:hAnsi="Times New Roman" w:cs="Times New Roman"/>
-        </w:rPr>
-        <w:t xml:space="preserve"> class,</w:t>
-      </w:r>
-      <w:r>
-        <w:rPr>
-          <w:rFonts w:ascii="Times New Roman" w:hAnsi="Times New Roman" w:cs="Times New Roman"/>
-        </w:rPr>
-        <w:t xml:space="preserve"> </w:t>
-      </w:r>
-      <w:proofErr w:type="spellStart"/>
-      <w:r>
-        <w:rPr>
-          <w:rFonts w:ascii="Times New Roman" w:hAnsi="Times New Roman" w:cs="Times New Roman"/>
-        </w:rPr>
-        <w:t>customerID</w:t>
-      </w:r>
-      <w:proofErr w:type="spellEnd"/>
-      <w:r>
-        <w:rPr>
-          <w:rFonts w:ascii="Times New Roman" w:hAnsi="Times New Roman" w:cs="Times New Roman"/>
-        </w:rPr>
-        <w:t xml:space="preserve">, </w:t>
-      </w:r>
-      <w:proofErr w:type="spellStart"/>
-      <w:r>
-        <w:rPr>
-          <w:rFonts w:ascii="Times New Roman" w:hAnsi="Times New Roman" w:cs="Times New Roman"/>
-        </w:rPr>
-        <w:t>deptID</w:t>
-      </w:r>
-      <w:proofErr w:type="spellEnd"/>
-      <w:r>
-        <w:rPr>
-          <w:rFonts w:ascii="Times New Roman" w:hAnsi="Times New Roman" w:cs="Times New Roman"/>
-        </w:rPr>
-        <w:t xml:space="preserve">} </w:t>
-      </w:r>
-    </w:p>
-    <w:p>
-      <w:pPr>
-        <w:ind w:left="720"/>
-        <w:rPr>
-          <w:rFonts w:ascii="Times New Roman" w:hAnsi="Times New Roman" w:cs="Times New Roman"/>
-        </w:rPr>
-      </w:pPr>
-      <w:r>
-        <w:rPr>
-          <w:rFonts w:ascii="Times New Roman" w:hAnsi="Times New Roman" w:cs="Times New Roman"/>
-        </w:rPr>
-        <w:t>{</w:t>
-      </w:r>
-      <w:r>
-        <w:rPr>
-          <w:rFonts w:ascii="Times New Roman" w:hAnsi="Times New Roman" w:cs="Times New Roman"/>
-        </w:rPr>
-        <w:t xml:space="preserve"> </w:t>
-      </w:r>
-      <w:proofErr w:type="spellStart"/>
-      <w:r>
-        <w:rPr>
-          <w:rFonts w:ascii="Times New Roman" w:hAnsi="Times New Roman" w:cs="Times New Roman"/>
-        </w:rPr>
-        <w:t>customerID</w:t>
-      </w:r>
-      <w:proofErr w:type="spellEnd"/>
-      <w:r>
-        <w:rPr>
-          <w:rFonts w:ascii="Times New Roman" w:hAnsi="Times New Roman" w:cs="Times New Roman"/>
-        </w:rPr>
-        <w:t xml:space="preserve"> }</w:t>
-      </w:r>
-      <w:r>
-        <w:rPr>
-          <w:rFonts w:ascii="Times New Roman" w:hAnsi="Times New Roman" w:cs="Times New Roman"/>
-        </w:rPr>
-        <w:t xml:space="preserve">+ </w:t>
-      </w:r>
-      <w:r>
-        <w:rPr>
-          <w:rFonts w:ascii="Times New Roman" w:hAnsi="Times New Roman" w:cs="Times New Roman"/>
-        </w:rPr>
-        <w:t xml:space="preserve"> </w:t>
-      </w:r>
-      <w:r>
-        <w:rPr>
-          <w:rFonts w:ascii="Times New Roman" w:hAnsi="Times New Roman" w:cs="Times New Roman"/>
-        </w:rPr>
-        <w:t>= {</w:t>
-      </w:r>
-      <w:r>
-        <w:rPr>
-          <w:rFonts w:ascii="Times New Roman" w:hAnsi="Times New Roman" w:cs="Times New Roman"/>
-        </w:rPr>
-        <w:t xml:space="preserve"> </w:t>
-      </w:r>
-      <w:proofErr w:type="spellStart"/>
-      <w:r>
-        <w:rPr>
-          <w:rFonts w:ascii="Times New Roman" w:hAnsi="Times New Roman" w:cs="Times New Roman"/>
-        </w:rPr>
-        <w:t>permitNo</w:t>
-      </w:r>
-      <w:proofErr w:type="spellEnd"/>
-      <w:r>
-        <w:rPr>
-          <w:rFonts w:ascii="Times New Roman" w:hAnsi="Times New Roman" w:cs="Times New Roman"/>
-        </w:rPr>
-        <w:t xml:space="preserve">, </w:t>
-      </w:r>
-      <w:proofErr w:type="spellStart"/>
-      <w:r>
-        <w:rPr>
-          <w:rFonts w:ascii="Times New Roman" w:hAnsi="Times New Roman" w:cs="Times New Roman"/>
-        </w:rPr>
-        <w:t>issueDate</w:t>
-      </w:r>
-      <w:proofErr w:type="spellEnd"/>
-      <w:r>
-        <w:rPr>
-          <w:rFonts w:ascii="Times New Roman" w:hAnsi="Times New Roman" w:cs="Times New Roman"/>
-        </w:rPr>
-        <w:t xml:space="preserve">, </w:t>
-      </w:r>
-      <w:proofErr w:type="spellStart"/>
-      <w:r>
-        <w:rPr>
-          <w:rFonts w:ascii="Times New Roman" w:hAnsi="Times New Roman" w:cs="Times New Roman"/>
-        </w:rPr>
-        <w:t>expireDate</w:t>
-      </w:r>
-      <w:proofErr w:type="spellEnd"/>
-      <w:r>
-        <w:rPr>
-          <w:rFonts w:ascii="Times New Roman" w:hAnsi="Times New Roman" w:cs="Times New Roman"/>
-        </w:rPr>
-        <w:t xml:space="preserve">, </w:t>
-      </w:r>
-      <w:r>
-        <w:rPr>
-          <w:rFonts w:ascii="Times New Roman" w:hAnsi="Times New Roman" w:cs="Times New Roman"/>
-        </w:rPr>
-        <w:t xml:space="preserve">class, </w:t>
-      </w:r>
-      <w:proofErr w:type="spellStart"/>
-      <w:r>
-        <w:rPr>
-          <w:rFonts w:ascii="Times New Roman" w:hAnsi="Times New Roman" w:cs="Times New Roman"/>
-        </w:rPr>
-        <w:t>deptID</w:t>
-      </w:r>
-      <w:proofErr w:type="spellEnd"/>
-      <w:r>
-        <w:rPr>
-          <w:rFonts w:ascii="Times New Roman" w:hAnsi="Times New Roman" w:cs="Times New Roman"/>
-        </w:rPr>
-        <w:t xml:space="preserve"> }</w:t>
-      </w:r>
-    </w:p>
-    <w:p>
-      <w:pPr>
-        <w:ind w:left="720"/>
-        <w:rPr>
-          <w:rFonts w:ascii="Times New Roman" w:hAnsi="Times New Roman" w:cs="Times New Roman"/>
-        </w:rPr>
-      </w:pPr>
-      <w:r>
-        <w:rPr>
-          <w:rFonts w:ascii="Times New Roman" w:hAnsi="Times New Roman" w:cs="Times New Roman"/>
-        </w:rPr>
-        <w:t>{</w:t>
-      </w:r>
-      <w:r>
-        <w:rPr>
-          <w:rFonts w:ascii="Times New Roman" w:hAnsi="Times New Roman" w:cs="Times New Roman"/>
-        </w:rPr>
-        <w:t xml:space="preserve"> </w:t>
-      </w:r>
-      <w:proofErr w:type="spellStart"/>
-      <w:r>
-        <w:rPr>
-          <w:rFonts w:ascii="Times New Roman" w:hAnsi="Times New Roman" w:cs="Times New Roman"/>
-        </w:rPr>
-        <w:t>issueDate</w:t>
-      </w:r>
-      <w:proofErr w:type="spellEnd"/>
-      <w:r>
-        <w:rPr>
-          <w:rFonts w:ascii="Times New Roman" w:hAnsi="Times New Roman" w:cs="Times New Roman"/>
-        </w:rPr>
-        <w:t xml:space="preserve"> }</w:t>
-      </w:r>
-      <w:r>
-        <w:rPr>
-          <w:rFonts w:ascii="Times New Roman" w:hAnsi="Times New Roman" w:cs="Times New Roman"/>
-        </w:rPr>
-        <w:t>+  = {</w:t>
-      </w:r>
-      <w:r>
-        <w:rPr>
-          <w:rFonts w:ascii="Times New Roman" w:hAnsi="Times New Roman" w:cs="Times New Roman"/>
-        </w:rPr>
-        <w:t xml:space="preserve"> </w:t>
-      </w:r>
-      <w:proofErr w:type="spellStart"/>
-      <w:r>
-        <w:rPr>
-          <w:rFonts w:ascii="Times New Roman" w:hAnsi="Times New Roman" w:cs="Times New Roman"/>
-        </w:rPr>
-        <w:t>issueDate</w:t>
-      </w:r>
-      <w:proofErr w:type="spellEnd"/>
-      <w:r>
-        <w:rPr>
-          <w:rFonts w:ascii="Times New Roman" w:hAnsi="Times New Roman" w:cs="Times New Roman"/>
-        </w:rPr>
-        <w:t xml:space="preserve"> }</w:t>
-      </w:r>
-    </w:p>
-    <w:p>
-      <w:pPr>
-        <w:ind w:left="720"/>
-        <w:rPr>
-          <w:rFonts w:ascii="Times New Roman" w:hAnsi="Times New Roman" w:cs="Times New Roman"/>
-        </w:rPr>
-      </w:pPr>
+      <w:proofErr w:type="gramStart"/>
       <w:r>
         <w:rPr>
           <w:rFonts w:ascii="Times New Roman" w:hAnsi="Times New Roman" w:cs="Times New Roman"/>
@@ -6900,6 +7059,7 @@
         <w:t>expireDate</w:t>
       </w:r>
       <w:proofErr w:type="spellEnd"/>
+      <w:proofErr w:type="gramEnd"/>
       <w:r>
         <w:rPr>
           <w:rFonts w:ascii="Times New Roman" w:hAnsi="Times New Roman" w:cs="Times New Roman"/>
@@ -6962,7 +7122,21 @@
         <w:rPr>
           <w:rFonts w:ascii="Times New Roman" w:hAnsi="Times New Roman" w:cs="Times New Roman"/>
         </w:rPr>
-        <w:t>class}+  = {class}</w:t>
+        <w:t>class}</w:t>
+      </w:r>
+      <w:proofErr w:type="gramStart"/>
+      <w:r>
+        <w:rPr>
+          <w:rFonts w:ascii="Times New Roman" w:hAnsi="Times New Roman" w:cs="Times New Roman"/>
+        </w:rPr>
+        <w:t>+  =</w:t>
+      </w:r>
+      <w:proofErr w:type="gramEnd"/>
+      <w:r>
+        <w:rPr>
+          <w:rFonts w:ascii="Times New Roman" w:hAnsi="Times New Roman" w:cs="Times New Roman"/>
+        </w:rPr>
+        <w:t xml:space="preserve"> {class}</w:t>
       </w:r>
     </w:p>
     <w:p>
@@ -6979,6 +7153,7 @@
         <w:t>{</w:t>
       </w:r>
       <w:proofErr w:type="spellStart"/>
+      <w:proofErr w:type="gramStart"/>
       <w:r>
         <w:rPr>
           <w:rFonts w:ascii="Times New Roman" w:hAnsi="Times New Roman" w:cs="Times New Roman"/>
@@ -6992,6 +7167,7 @@
         </w:rPr>
         <w:t xml:space="preserve"> }</w:t>
       </w:r>
+      <w:proofErr w:type="gramEnd"/>
       <w:r>
         <w:rPr>
           <w:rFonts w:ascii="Times New Roman" w:hAnsi="Times New Roman" w:cs="Times New Roman"/>
@@ -7028,14 +7204,14 @@
     <w:p>
       <w:pPr>
         <w:rPr>
-          <w:rFonts w:ascii="Times New Roman" w:hAnsi="Times New Roman" w:cs="Times New Roman" w:hint="eastAsia"/>
-        </w:rPr>
-      </w:pPr>
-    </w:p>
-    <w:p>
-      <w:pPr>
-        <w:rPr>
-          <w:rFonts w:ascii="Times New Roman" w:hAnsi="Times New Roman" w:cs="Times New Roman" w:hint="eastAsia"/>
+          <w:rFonts w:ascii="Times New Roman" w:hAnsi="Times New Roman" w:cs="Times New Roman"/>
+        </w:rPr>
+      </w:pPr>
+    </w:p>
+    <w:p>
+      <w:pPr>
+        <w:rPr>
+          <w:rFonts w:ascii="Times New Roman" w:hAnsi="Times New Roman" w:cs="Times New Roman"/>
         </w:rPr>
       </w:pPr>
     </w:p>
@@ -7057,7 +7233,7 @@
     <w:p>
       <w:pPr>
         <w:rPr>
-          <w:rFonts w:ascii="Times New Roman" w:hAnsi="Times New Roman" w:cs="Times New Roman" w:hint="eastAsia"/>
+          <w:rFonts w:ascii="Times New Roman" w:hAnsi="Times New Roman" w:cs="Times New Roman"/>
         </w:rPr>
       </w:pPr>
       <w:r>
@@ -7084,13 +7260,7 @@
         <w:rPr>
           <w:rFonts w:ascii="Times New Roman" w:hAnsi="Times New Roman" w:cs="Times New Roman"/>
         </w:rPr>
-        <w:t xml:space="preserve"> </w:t>
-      </w:r>
-      <w:r>
-        <w:rPr>
-          <w:rFonts w:ascii="Times New Roman" w:hAnsi="Times New Roman" w:cs="Times New Roman"/>
-        </w:rPr>
-        <w:t xml:space="preserve">is the primary key, which is a </w:t>
+        <w:t xml:space="preserve"> is the primary key, which is a </w:t>
       </w:r>
       <w:proofErr w:type="spellStart"/>
       <w:r>
@@ -7110,23 +7280,24 @@
     <w:p>
       <w:pPr>
         <w:rPr>
-          <w:rFonts w:ascii="Times New Roman" w:hAnsi="Times New Roman" w:cs="Times New Roman" w:hint="eastAsia"/>
-        </w:rPr>
-      </w:pPr>
-    </w:p>
-    <w:p>
-      <w:pPr>
-        <w:rPr>
-          <w:rFonts w:ascii="Times New Roman" w:hAnsi="Times New Roman" w:cs="Times New Roman"/>
-        </w:rPr>
-      </w:pPr>
-    </w:p>
-    <w:p>
-      <w:pPr>
-        <w:rPr>
-          <w:rFonts w:ascii="Times New Roman" w:hAnsi="Times New Roman" w:cs="Times New Roman"/>
-        </w:rPr>
-      </w:pPr>
+          <w:rFonts w:ascii="Times New Roman" w:hAnsi="Times New Roman" w:cs="Times New Roman"/>
+        </w:rPr>
+      </w:pPr>
+    </w:p>
+    <w:p>
+      <w:pPr>
+        <w:rPr>
+          <w:rFonts w:ascii="Times New Roman" w:hAnsi="Times New Roman" w:cs="Times New Roman"/>
+        </w:rPr>
+      </w:pPr>
+    </w:p>
+    <w:p>
+      <w:pPr>
+        <w:rPr>
+          <w:rFonts w:ascii="Times New Roman" w:hAnsi="Times New Roman" w:cs="Times New Roman"/>
+        </w:rPr>
+      </w:pPr>
+      <w:proofErr w:type="gramStart"/>
       <w:r>
         <w:rPr>
           <w:rFonts w:ascii="Times New Roman" w:hAnsi="Times New Roman" w:cs="Times New Roman"/>
@@ -7142,6 +7313,7 @@
         <w:t>{</w:t>
       </w:r>
       <w:proofErr w:type="spellStart"/>
+      <w:proofErr w:type="gramEnd"/>
       <w:r>
         <w:rPr>
           <w:rFonts w:ascii="Times New Roman" w:hAnsi="Times New Roman" w:cs="Times New Roman"/>
@@ -7239,6 +7411,7 @@
         </w:rPr>
         <w:tab/>
       </w:r>
+      <w:proofErr w:type="gramStart"/>
       <w:r>
         <w:rPr>
           <w:rFonts w:ascii="Times New Roman" w:hAnsi="Times New Roman" w:cs="Times New Roman"/>
@@ -7259,36 +7432,31 @@
         <w:t>licenseNo</w:t>
       </w:r>
       <w:proofErr w:type="spellEnd"/>
+      <w:proofErr w:type="gramEnd"/>
+      <w:r>
+        <w:rPr>
+          <w:rFonts w:ascii="Times New Roman" w:hAnsi="Times New Roman" w:cs="Times New Roman"/>
+        </w:rPr>
+        <w:t xml:space="preserve"> } </w:t>
+      </w:r>
+      <w:r>
+        <w:rPr>
+          <w:rFonts w:ascii="Times New Roman" w:hAnsi="Times New Roman" w:cs="Times New Roman"/>
+        </w:rPr>
+        <w:sym w:font="Wingdings" w:char="F0E0"/>
+      </w:r>
+      <w:r>
+        <w:rPr>
+          <w:rFonts w:ascii="Times New Roman" w:hAnsi="Times New Roman" w:cs="Times New Roman"/>
+        </w:rPr>
+        <w:t xml:space="preserve"> {</w:t>
+      </w:r>
       <w:r>
         <w:rPr>
           <w:rFonts w:ascii="Times New Roman" w:hAnsi="Times New Roman" w:cs="Times New Roman"/>
         </w:rPr>
         <w:t xml:space="preserve"> </w:t>
       </w:r>
-      <w:r>
-        <w:rPr>
-          <w:rFonts w:ascii="Times New Roman" w:hAnsi="Times New Roman" w:cs="Times New Roman"/>
-        </w:rPr>
-        <w:t xml:space="preserve">} </w:t>
-      </w:r>
-      <w:r>
-        <w:rPr>
-          <w:rFonts w:ascii="Times New Roman" w:hAnsi="Times New Roman" w:cs="Times New Roman"/>
-        </w:rPr>
-        <w:sym w:font="Wingdings" w:char="F0E0"/>
-      </w:r>
-      <w:r>
-        <w:rPr>
-          <w:rFonts w:ascii="Times New Roman" w:hAnsi="Times New Roman" w:cs="Times New Roman"/>
-        </w:rPr>
-        <w:t xml:space="preserve"> {</w:t>
-      </w:r>
-      <w:r>
-        <w:rPr>
-          <w:rFonts w:ascii="Times New Roman" w:hAnsi="Times New Roman" w:cs="Times New Roman"/>
-        </w:rPr>
-        <w:t xml:space="preserve"> </w:t>
-      </w:r>
       <w:proofErr w:type="spellStart"/>
       <w:r>
         <w:rPr>
@@ -7349,7 +7517,7 @@
     <w:p>
       <w:pPr>
         <w:rPr>
-          <w:rFonts w:ascii="Times New Roman" w:hAnsi="Times New Roman" w:cs="Times New Roman" w:hint="eastAsia"/>
+          <w:rFonts w:ascii="Times New Roman" w:hAnsi="Times New Roman" w:cs="Times New Roman"/>
         </w:rPr>
       </w:pPr>
       <w:r>
@@ -7383,14 +7551,21 @@
         <w:rPr>
           <w:rFonts w:ascii="Times New Roman" w:hAnsi="Times New Roman" w:cs="Times New Roman"/>
         </w:rPr>
-        <w:t xml:space="preserve"> {</w:t>
-      </w:r>
-      <w:r>
-        <w:rPr>
-          <w:rFonts w:ascii="Times New Roman" w:hAnsi="Times New Roman" w:cs="Times New Roman"/>
-        </w:rPr>
         <w:t xml:space="preserve"> </w:t>
       </w:r>
+      <w:proofErr w:type="gramStart"/>
+      <w:r>
+        <w:rPr>
+          <w:rFonts w:ascii="Times New Roman" w:hAnsi="Times New Roman" w:cs="Times New Roman"/>
+        </w:rPr>
+        <w:t>{</w:t>
+      </w:r>
+      <w:r>
+        <w:rPr>
+          <w:rFonts w:ascii="Times New Roman" w:hAnsi="Times New Roman" w:cs="Times New Roman"/>
+        </w:rPr>
+        <w:t xml:space="preserve"> </w:t>
+      </w:r>
       <w:proofErr w:type="spellStart"/>
       <w:r>
         <w:rPr>
@@ -7399,6 +7574,7 @@
         <w:t>licenseNo</w:t>
       </w:r>
       <w:proofErr w:type="spellEnd"/>
+      <w:proofErr w:type="gramEnd"/>
       <w:r>
         <w:rPr>
           <w:rFonts w:ascii="Times New Roman" w:hAnsi="Times New Roman" w:cs="Times New Roman"/>
@@ -7599,6 +7775,7 @@
           <w:rFonts w:ascii="Times New Roman" w:hAnsi="Times New Roman" w:cs="Times New Roman"/>
         </w:rPr>
       </w:pPr>
+      <w:proofErr w:type="gramStart"/>
       <w:r>
         <w:rPr>
           <w:rFonts w:ascii="Times New Roman" w:hAnsi="Times New Roman" w:cs="Times New Roman"/>
@@ -7619,6 +7796,7 @@
         <w:t>licenseNo</w:t>
       </w:r>
       <w:proofErr w:type="spellEnd"/>
+      <w:proofErr w:type="gramEnd"/>
       <w:r>
         <w:rPr>
           <w:rFonts w:ascii="Times New Roman" w:hAnsi="Times New Roman" w:cs="Times New Roman"/>
@@ -7713,6 +7891,7 @@
           <w:rFonts w:ascii="Times New Roman" w:hAnsi="Times New Roman" w:cs="Times New Roman"/>
         </w:rPr>
       </w:pPr>
+      <w:proofErr w:type="gramStart"/>
       <w:r>
         <w:rPr>
           <w:rFonts w:ascii="Times New Roman" w:hAnsi="Times New Roman" w:cs="Times New Roman"/>
@@ -7733,6 +7912,7 @@
         <w:t>customerID</w:t>
       </w:r>
       <w:proofErr w:type="spellEnd"/>
+      <w:proofErr w:type="gramEnd"/>
       <w:r>
         <w:rPr>
           <w:rFonts w:ascii="Times New Roman" w:hAnsi="Times New Roman" w:cs="Times New Roman"/>
@@ -7827,6 +8007,7 @@
           <w:rFonts w:ascii="Times New Roman" w:hAnsi="Times New Roman" w:cs="Times New Roman"/>
         </w:rPr>
       </w:pPr>
+      <w:proofErr w:type="gramStart"/>
       <w:r>
         <w:rPr>
           <w:rFonts w:ascii="Times New Roman" w:hAnsi="Times New Roman" w:cs="Times New Roman"/>
@@ -7847,6 +8028,7 @@
         <w:t>issueDate</w:t>
       </w:r>
       <w:proofErr w:type="spellEnd"/>
+      <w:proofErr w:type="gramEnd"/>
       <w:r>
         <w:rPr>
           <w:rFonts w:ascii="Times New Roman" w:hAnsi="Times New Roman" w:cs="Times New Roman"/>
@@ -7887,6 +8069,7 @@
           <w:rFonts w:ascii="Times New Roman" w:hAnsi="Times New Roman" w:cs="Times New Roman"/>
         </w:rPr>
       </w:pPr>
+      <w:proofErr w:type="gramStart"/>
       <w:r>
         <w:rPr>
           <w:rFonts w:ascii="Times New Roman" w:hAnsi="Times New Roman" w:cs="Times New Roman"/>
@@ -7907,6 +8090,7 @@
         <w:t>expireDate</w:t>
       </w:r>
       <w:proofErr w:type="spellEnd"/>
+      <w:proofErr w:type="gramEnd"/>
       <w:r>
         <w:rPr>
           <w:rFonts w:ascii="Times New Roman" w:hAnsi="Times New Roman" w:cs="Times New Roman"/>
@@ -7969,14 +8153,28 @@
         <w:rPr>
           <w:rFonts w:ascii="Times New Roman" w:hAnsi="Times New Roman" w:cs="Times New Roman"/>
         </w:rPr>
-        <w:t>class}+  = {class}</w:t>
+        <w:t>class}</w:t>
+      </w:r>
+      <w:proofErr w:type="gramStart"/>
+      <w:r>
+        <w:rPr>
+          <w:rFonts w:ascii="Times New Roman" w:hAnsi="Times New Roman" w:cs="Times New Roman"/>
+        </w:rPr>
+        <w:t>+  =</w:t>
+      </w:r>
+      <w:proofErr w:type="gramEnd"/>
+      <w:r>
+        <w:rPr>
+          <w:rFonts w:ascii="Times New Roman" w:hAnsi="Times New Roman" w:cs="Times New Roman"/>
+        </w:rPr>
+        <w:t xml:space="preserve"> {class}</w:t>
       </w:r>
     </w:p>
     <w:p>
       <w:pPr>
         <w:ind w:left="720"/>
         <w:rPr>
-          <w:rFonts w:ascii="Times New Roman" w:hAnsi="Times New Roman" w:cs="Times New Roman" w:hint="eastAsia"/>
+          <w:rFonts w:ascii="Times New Roman" w:hAnsi="Times New Roman" w:cs="Times New Roman"/>
         </w:rPr>
       </w:pPr>
       <w:r>
@@ -7986,6 +8184,7 @@
         <w:t>{</w:t>
       </w:r>
       <w:proofErr w:type="spellStart"/>
+      <w:proofErr w:type="gramStart"/>
       <w:r>
         <w:rPr>
           <w:rFonts w:ascii="Times New Roman" w:hAnsi="Times New Roman" w:cs="Times New Roman"/>
@@ -7999,6 +8198,7 @@
         </w:rPr>
         <w:t xml:space="preserve"> }</w:t>
       </w:r>
+      <w:proofErr w:type="gramEnd"/>
       <w:r>
         <w:rPr>
           <w:rFonts w:ascii="Times New Roman" w:hAnsi="Times New Roman" w:cs="Times New Roman"/>
@@ -8035,7 +8235,7 @@
     <w:p>
       <w:pPr>
         <w:rPr>
-          <w:rFonts w:ascii="Times New Roman" w:hAnsi="Times New Roman" w:cs="Times New Roman" w:hint="eastAsia"/>
+          <w:rFonts w:ascii="Times New Roman" w:hAnsi="Times New Roman" w:cs="Times New Roman"/>
         </w:rPr>
       </w:pPr>
     </w:p>
@@ -8064,7 +8264,7 @@
     <w:p>
       <w:pPr>
         <w:rPr>
-          <w:rFonts w:ascii="Times New Roman" w:hAnsi="Times New Roman" w:cs="Times New Roman" w:hint="eastAsia"/>
+          <w:rFonts w:ascii="Times New Roman" w:hAnsi="Times New Roman" w:cs="Times New Roman"/>
         </w:rPr>
       </w:pPr>
       <w:r>
@@ -8091,13 +8291,7 @@
         <w:rPr>
           <w:rFonts w:ascii="Times New Roman" w:hAnsi="Times New Roman" w:cs="Times New Roman"/>
         </w:rPr>
-        <w:t xml:space="preserve"> </w:t>
-      </w:r>
-      <w:r>
-        <w:rPr>
-          <w:rFonts w:ascii="Times New Roman" w:hAnsi="Times New Roman" w:cs="Times New Roman"/>
-        </w:rPr>
-        <w:t xml:space="preserve">is the primary key, which is a </w:t>
+        <w:t xml:space="preserve"> is the primary key, which is a </w:t>
       </w:r>
       <w:proofErr w:type="spellStart"/>
       <w:r>
@@ -8117,23 +8311,24 @@
     <w:p>
       <w:pPr>
         <w:rPr>
-          <w:rFonts w:ascii="Times New Roman" w:hAnsi="Times New Roman" w:cs="Times New Roman" w:hint="eastAsia"/>
-        </w:rPr>
-      </w:pPr>
-    </w:p>
-    <w:p>
-      <w:pPr>
-        <w:rPr>
-          <w:rFonts w:ascii="Times New Roman" w:hAnsi="Times New Roman" w:cs="Times New Roman"/>
-        </w:rPr>
-      </w:pPr>
-    </w:p>
-    <w:p>
-      <w:pPr>
-        <w:rPr>
-          <w:rFonts w:ascii="Times New Roman" w:hAnsi="Times New Roman" w:cs="Times New Roman"/>
-        </w:rPr>
-      </w:pPr>
+          <w:rFonts w:ascii="Times New Roman" w:hAnsi="Times New Roman" w:cs="Times New Roman"/>
+        </w:rPr>
+      </w:pPr>
+    </w:p>
+    <w:p>
+      <w:pPr>
+        <w:rPr>
+          <w:rFonts w:ascii="Times New Roman" w:hAnsi="Times New Roman" w:cs="Times New Roman"/>
+        </w:rPr>
+      </w:pPr>
+    </w:p>
+    <w:p>
+      <w:pPr>
+        <w:rPr>
+          <w:rFonts w:ascii="Times New Roman" w:hAnsi="Times New Roman" w:cs="Times New Roman"/>
+        </w:rPr>
+      </w:pPr>
+      <w:proofErr w:type="gramStart"/>
       <w:r>
         <w:rPr>
           <w:rFonts w:ascii="Times New Roman" w:hAnsi="Times New Roman" w:cs="Times New Roman"/>
@@ -8149,6 +8344,7 @@
         <w:t>{</w:t>
       </w:r>
       <w:proofErr w:type="spellStart"/>
+      <w:proofErr w:type="gramEnd"/>
       <w:r>
         <w:rPr>
           <w:rFonts w:ascii="Times New Roman" w:hAnsi="Times New Roman" w:cs="Times New Roman"/>
@@ -8252,6 +8448,7 @@
         </w:rPr>
         <w:tab/>
       </w:r>
+      <w:proofErr w:type="gramStart"/>
       <w:r>
         <w:rPr>
           <w:rFonts w:ascii="Times New Roman" w:hAnsi="Times New Roman" w:cs="Times New Roman"/>
@@ -8272,17 +8469,125 @@
         <w:t>licensePlateNo</w:t>
       </w:r>
       <w:proofErr w:type="spellEnd"/>
+      <w:proofErr w:type="gramEnd"/>
+      <w:r>
+        <w:rPr>
+          <w:rFonts w:ascii="Times New Roman" w:hAnsi="Times New Roman" w:cs="Times New Roman"/>
+        </w:rPr>
+        <w:t xml:space="preserve"> } </w:t>
+      </w:r>
+      <w:r>
+        <w:rPr>
+          <w:rFonts w:ascii="Times New Roman" w:hAnsi="Times New Roman" w:cs="Times New Roman"/>
+        </w:rPr>
+        <w:sym w:font="Wingdings" w:char="F0E0"/>
+      </w:r>
+      <w:r>
+        <w:rPr>
+          <w:rFonts w:ascii="Times New Roman" w:hAnsi="Times New Roman" w:cs="Times New Roman"/>
+        </w:rPr>
+        <w:t xml:space="preserve"> {</w:t>
+      </w:r>
       <w:r>
         <w:rPr>
           <w:rFonts w:ascii="Times New Roman" w:hAnsi="Times New Roman" w:cs="Times New Roman"/>
         </w:rPr>
         <w:t xml:space="preserve"> </w:t>
       </w:r>
-      <w:r>
-        <w:rPr>
-          <w:rFonts w:ascii="Times New Roman" w:hAnsi="Times New Roman" w:cs="Times New Roman"/>
-        </w:rPr>
-        <w:t xml:space="preserve">} </w:t>
+      <w:proofErr w:type="spellStart"/>
+      <w:r>
+        <w:rPr>
+          <w:rFonts w:ascii="Times New Roman" w:hAnsi="Times New Roman" w:cs="Times New Roman"/>
+        </w:rPr>
+        <w:t>issueDate</w:t>
+      </w:r>
+      <w:proofErr w:type="spellEnd"/>
+      <w:r>
+        <w:rPr>
+          <w:rFonts w:ascii="Times New Roman" w:hAnsi="Times New Roman" w:cs="Times New Roman"/>
+        </w:rPr>
+        <w:t xml:space="preserve">, </w:t>
+      </w:r>
+      <w:proofErr w:type="spellStart"/>
+      <w:r>
+        <w:rPr>
+          <w:rFonts w:ascii="Times New Roman" w:hAnsi="Times New Roman" w:cs="Times New Roman"/>
+        </w:rPr>
+        <w:t>expireDate</w:t>
+      </w:r>
+      <w:proofErr w:type="spellEnd"/>
+      <w:r>
+        <w:rPr>
+          <w:rFonts w:ascii="Times New Roman" w:hAnsi="Times New Roman" w:cs="Times New Roman"/>
+        </w:rPr>
+        <w:t xml:space="preserve">, VIN, </w:t>
+      </w:r>
+      <w:proofErr w:type="spellStart"/>
+      <w:r>
+        <w:rPr>
+          <w:rFonts w:ascii="Times New Roman" w:hAnsi="Times New Roman" w:cs="Times New Roman"/>
+        </w:rPr>
+        <w:t>customerID</w:t>
+      </w:r>
+      <w:proofErr w:type="spellEnd"/>
+      <w:r>
+        <w:rPr>
+          <w:rFonts w:ascii="Times New Roman" w:hAnsi="Times New Roman" w:cs="Times New Roman"/>
+        </w:rPr>
+        <w:t xml:space="preserve">, </w:t>
+      </w:r>
+      <w:proofErr w:type="spellStart"/>
+      <w:r>
+        <w:rPr>
+          <w:rFonts w:ascii="Times New Roman" w:hAnsi="Times New Roman" w:cs="Times New Roman"/>
+        </w:rPr>
+        <w:t>deptID</w:t>
+      </w:r>
+      <w:proofErr w:type="spellEnd"/>
+      <w:r>
+        <w:rPr>
+          <w:rFonts w:ascii="Times New Roman" w:hAnsi="Times New Roman" w:cs="Times New Roman"/>
+        </w:rPr>
+        <w:t xml:space="preserve"> }</w:t>
+      </w:r>
+    </w:p>
+    <w:p>
+      <w:pPr>
+        <w:rPr>
+          <w:rFonts w:ascii="Times New Roman" w:hAnsi="Times New Roman" w:cs="Times New Roman"/>
+        </w:rPr>
+      </w:pPr>
+      <w:r>
+        <w:rPr>
+          <w:rFonts w:ascii="Times New Roman" w:hAnsi="Times New Roman" w:cs="Times New Roman"/>
+        </w:rPr>
+        <w:tab/>
+      </w:r>
+      <w:proofErr w:type="gramStart"/>
+      <w:r>
+        <w:rPr>
+          <w:rFonts w:ascii="Times New Roman" w:hAnsi="Times New Roman" w:cs="Times New Roman"/>
+        </w:rPr>
+        <w:t>{</w:t>
+      </w:r>
+      <w:r>
+        <w:rPr>
+          <w:rFonts w:ascii="Times New Roman" w:hAnsi="Times New Roman" w:cs="Times New Roman"/>
+        </w:rPr>
+        <w:t xml:space="preserve"> </w:t>
+      </w:r>
+      <w:r>
+        <w:rPr>
+          <w:rFonts w:ascii="Times New Roman" w:hAnsi="Times New Roman" w:cs="Times New Roman"/>
+        </w:rPr>
+        <w:t>VIN</w:t>
+      </w:r>
+      <w:proofErr w:type="gramEnd"/>
+      <w:r>
+        <w:rPr>
+          <w:rFonts w:ascii="Times New Roman" w:hAnsi="Times New Roman" w:cs="Times New Roman"/>
+        </w:rPr>
+        <w:t xml:space="preserve"> } </w:t>
       </w:r>
       <w:r>
         <w:rPr>
@@ -8307,6 +8612,20 @@
         <w:rPr>
           <w:rFonts w:ascii="Times New Roman" w:hAnsi="Times New Roman" w:cs="Times New Roman"/>
         </w:rPr>
+        <w:t>licensePlateNo</w:t>
+      </w:r>
+      <w:proofErr w:type="spellEnd"/>
+      <w:r>
+        <w:rPr>
+          <w:rFonts w:ascii="Times New Roman" w:hAnsi="Times New Roman" w:cs="Times New Roman"/>
+        </w:rPr>
+        <w:t xml:space="preserve">, </w:t>
+      </w:r>
+      <w:proofErr w:type="spellStart"/>
+      <w:r>
+        <w:rPr>
+          <w:rFonts w:ascii="Times New Roman" w:hAnsi="Times New Roman" w:cs="Times New Roman"/>
+        </w:rPr>
         <w:t>issueDate</w:t>
       </w:r>
       <w:proofErr w:type="spellEnd"/>
@@ -8330,18 +8649,6 @@
         </w:rPr>
         <w:t xml:space="preserve">, </w:t>
       </w:r>
-      <w:r>
-        <w:rPr>
-          <w:rFonts w:ascii="Times New Roman" w:hAnsi="Times New Roman" w:cs="Times New Roman"/>
-        </w:rPr>
-        <w:t>VIN</w:t>
-      </w:r>
-      <w:r>
-        <w:rPr>
-          <w:rFonts w:ascii="Times New Roman" w:hAnsi="Times New Roman" w:cs="Times New Roman"/>
-        </w:rPr>
-        <w:t xml:space="preserve">, </w:t>
-      </w:r>
       <w:proofErr w:type="spellStart"/>
       <w:r>
         <w:rPr>
@@ -8377,12 +8684,51 @@
           <w:rFonts w:ascii="Times New Roman" w:hAnsi="Times New Roman" w:cs="Times New Roman"/>
         </w:rPr>
       </w:pPr>
-      <w:r>
-        <w:rPr>
-          <w:rFonts w:ascii="Times New Roman" w:hAnsi="Times New Roman" w:cs="Times New Roman"/>
-        </w:rPr>
-        <w:tab/>
-        <w:t>{</w:t>
+      <w:proofErr w:type="spellStart"/>
+      <w:r>
+        <w:rPr>
+          <w:rFonts w:ascii="Times New Roman" w:hAnsi="Times New Roman" w:cs="Times New Roman"/>
+        </w:rPr>
+        <w:t>licensePlateNo</w:t>
+      </w:r>
+      <w:proofErr w:type="spellEnd"/>
+      <w:r>
+        <w:rPr>
+          <w:rFonts w:ascii="Times New Roman" w:hAnsi="Times New Roman" w:cs="Times New Roman"/>
+        </w:rPr>
+        <w:t xml:space="preserve"> is the primary key, so </w:t>
+      </w:r>
+      <w:r>
+        <w:rPr>
+          <w:rFonts w:ascii="Times New Roman" w:hAnsi="Times New Roman" w:cs="Times New Roman"/>
+        </w:rPr>
+        <w:t>it</w:t>
+      </w:r>
+      <w:r>
+        <w:rPr>
+          <w:rFonts w:ascii="Times New Roman" w:hAnsi="Times New Roman" w:cs="Times New Roman"/>
+        </w:rPr>
+        <w:t xml:space="preserve"> functionally determines everything else.</w:t>
+      </w:r>
+      <w:r>
+        <w:rPr>
+          <w:rFonts w:ascii="Times New Roman" w:hAnsi="Times New Roman" w:cs="Times New Roman"/>
+        </w:rPr>
+        <w:t xml:space="preserve"> Since every registration will only have one VIN number, so VIN functional determines everything else. In here, since one person might have multiple registration, so </w:t>
+      </w:r>
+      <w:proofErr w:type="spellStart"/>
+      <w:r>
+        <w:rPr>
+          <w:rFonts w:ascii="Times New Roman" w:hAnsi="Times New Roman" w:cs="Times New Roman"/>
+        </w:rPr>
+        <w:t>customerID</w:t>
+      </w:r>
+      <w:proofErr w:type="spellEnd"/>
+      <w:r>
+        <w:rPr>
+          <w:rFonts w:ascii="Times New Roman" w:hAnsi="Times New Roman" w:cs="Times New Roman"/>
+        </w:rPr>
+        <w:t xml:space="preserve"> does not functional determines any of them. For example, one person</w:t>
       </w:r>
       <w:r>
         <w:rPr>
@@ -8390,190 +8736,25 @@
         </w:rPr>
         <w:t xml:space="preserve"> </w:t>
       </w:r>
-      <w:r>
-        <w:rPr>
-          <w:rFonts w:ascii="Times New Roman" w:hAnsi="Times New Roman" w:cs="Times New Roman"/>
-        </w:rPr>
-        <w:t>VIN</w:t>
-      </w:r>
-      <w:r>
-        <w:rPr>
-          <w:rFonts w:ascii="Times New Roman" w:hAnsi="Times New Roman" w:cs="Times New Roman"/>
-        </w:rPr>
-        <w:t xml:space="preserve"> } </w:t>
-      </w:r>
-      <w:r>
-        <w:rPr>
-          <w:rFonts w:ascii="Times New Roman" w:hAnsi="Times New Roman" w:cs="Times New Roman"/>
-        </w:rPr>
-        <w:sym w:font="Wingdings" w:char="F0E0"/>
-      </w:r>
-      <w:r>
-        <w:rPr>
-          <w:rFonts w:ascii="Times New Roman" w:hAnsi="Times New Roman" w:cs="Times New Roman"/>
-        </w:rPr>
-        <w:t xml:space="preserve"> {</w:t>
-      </w:r>
-      <w:r>
-        <w:rPr>
-          <w:rFonts w:ascii="Times New Roman" w:hAnsi="Times New Roman" w:cs="Times New Roman"/>
-        </w:rPr>
-        <w:t xml:space="preserve"> </w:t>
-      </w:r>
-      <w:proofErr w:type="spellStart"/>
-      <w:r>
-        <w:rPr>
-          <w:rFonts w:ascii="Times New Roman" w:hAnsi="Times New Roman" w:cs="Times New Roman"/>
-        </w:rPr>
-        <w:t>licensePlateNo</w:t>
-      </w:r>
-      <w:proofErr w:type="spellEnd"/>
-      <w:r>
-        <w:rPr>
-          <w:rFonts w:ascii="Times New Roman" w:hAnsi="Times New Roman" w:cs="Times New Roman"/>
-        </w:rPr>
-        <w:t xml:space="preserve">, </w:t>
-      </w:r>
-      <w:proofErr w:type="spellStart"/>
-      <w:r>
-        <w:rPr>
-          <w:rFonts w:ascii="Times New Roman" w:hAnsi="Times New Roman" w:cs="Times New Roman"/>
-        </w:rPr>
-        <w:t>issueDate</w:t>
-      </w:r>
-      <w:proofErr w:type="spellEnd"/>
-      <w:r>
-        <w:rPr>
-          <w:rFonts w:ascii="Times New Roman" w:hAnsi="Times New Roman" w:cs="Times New Roman"/>
-        </w:rPr>
-        <w:t xml:space="preserve">, </w:t>
-      </w:r>
-      <w:proofErr w:type="spellStart"/>
-      <w:r>
-        <w:rPr>
-          <w:rFonts w:ascii="Times New Roman" w:hAnsi="Times New Roman" w:cs="Times New Roman"/>
-        </w:rPr>
-        <w:t>expireDate</w:t>
-      </w:r>
-      <w:proofErr w:type="spellEnd"/>
-      <w:r>
-        <w:rPr>
-          <w:rFonts w:ascii="Times New Roman" w:hAnsi="Times New Roman" w:cs="Times New Roman"/>
-        </w:rPr>
-        <w:t xml:space="preserve">, </w:t>
-      </w:r>
-      <w:proofErr w:type="spellStart"/>
-      <w:r>
-        <w:rPr>
-          <w:rFonts w:ascii="Times New Roman" w:hAnsi="Times New Roman" w:cs="Times New Roman"/>
-        </w:rPr>
-        <w:t>customerID</w:t>
-      </w:r>
-      <w:proofErr w:type="spellEnd"/>
-      <w:r>
-        <w:rPr>
-          <w:rFonts w:ascii="Times New Roman" w:hAnsi="Times New Roman" w:cs="Times New Roman"/>
-        </w:rPr>
-        <w:t xml:space="preserve">, </w:t>
-      </w:r>
-      <w:proofErr w:type="spellStart"/>
-      <w:r>
-        <w:rPr>
-          <w:rFonts w:ascii="Times New Roman" w:hAnsi="Times New Roman" w:cs="Times New Roman"/>
-        </w:rPr>
-        <w:t>deptID</w:t>
-      </w:r>
-      <w:proofErr w:type="spellEnd"/>
-      <w:r>
-        <w:rPr>
-          <w:rFonts w:ascii="Times New Roman" w:hAnsi="Times New Roman" w:cs="Times New Roman"/>
-        </w:rPr>
-        <w:t xml:space="preserve"> }</w:t>
-      </w:r>
-    </w:p>
-    <w:p>
-      <w:pPr>
-        <w:rPr>
-          <w:rFonts w:ascii="Times New Roman" w:hAnsi="Times New Roman" w:cs="Times New Roman"/>
-        </w:rPr>
-      </w:pPr>
-      <w:proofErr w:type="spellStart"/>
-      <w:r>
-        <w:rPr>
-          <w:rFonts w:ascii="Times New Roman" w:hAnsi="Times New Roman" w:cs="Times New Roman"/>
-        </w:rPr>
-        <w:t>licensePlateNo</w:t>
-      </w:r>
-      <w:proofErr w:type="spellEnd"/>
-      <w:r>
-        <w:rPr>
-          <w:rFonts w:ascii="Times New Roman" w:hAnsi="Times New Roman" w:cs="Times New Roman"/>
-        </w:rPr>
-        <w:t xml:space="preserve"> </w:t>
-      </w:r>
-      <w:r>
-        <w:rPr>
-          <w:rFonts w:ascii="Times New Roman" w:hAnsi="Times New Roman" w:cs="Times New Roman"/>
-        </w:rPr>
-        <w:t xml:space="preserve">is the primary key, so </w:t>
-      </w:r>
-      <w:r>
-        <w:rPr>
-          <w:rFonts w:ascii="Times New Roman" w:hAnsi="Times New Roman" w:cs="Times New Roman"/>
-        </w:rPr>
-        <w:t>it</w:t>
-      </w:r>
-      <w:r>
-        <w:rPr>
-          <w:rFonts w:ascii="Times New Roman" w:hAnsi="Times New Roman" w:cs="Times New Roman"/>
-        </w:rPr>
-        <w:t xml:space="preserve"> functionally determines everything else.</w:t>
-      </w:r>
-      <w:r>
-        <w:rPr>
-          <w:rFonts w:ascii="Times New Roman" w:hAnsi="Times New Roman" w:cs="Times New Roman"/>
-        </w:rPr>
-        <w:t xml:space="preserve"> Since every registration will only have one VIN number, so VIN functional determines everything else. In here, since one person might have multiple registration, so </w:t>
-      </w:r>
-      <w:proofErr w:type="spellStart"/>
-      <w:r>
-        <w:rPr>
-          <w:rFonts w:ascii="Times New Roman" w:hAnsi="Times New Roman" w:cs="Times New Roman"/>
-        </w:rPr>
-        <w:t>customerID</w:t>
-      </w:r>
-      <w:proofErr w:type="spellEnd"/>
-      <w:r>
-        <w:rPr>
-          <w:rFonts w:ascii="Times New Roman" w:hAnsi="Times New Roman" w:cs="Times New Roman"/>
-        </w:rPr>
-        <w:t xml:space="preserve"> does not functional determines any of </w:t>
-      </w:r>
-      <w:proofErr w:type="spellStart"/>
-      <w:r>
-        <w:rPr>
-          <w:rFonts w:ascii="Times New Roman" w:hAnsi="Times New Roman" w:cs="Times New Roman"/>
-        </w:rPr>
-        <w:t>them.</w:t>
-      </w:r>
-      <w:proofErr w:type="spellEnd"/>
-      <w:r>
-        <w:rPr>
-          <w:rFonts w:ascii="Times New Roman" w:hAnsi="Times New Roman" w:cs="Times New Roman"/>
-        </w:rPr>
-        <w:t xml:space="preserve"> For example, one person</w:t>
-      </w:r>
-      <w:r>
-        <w:rPr>
-          <w:rFonts w:ascii="Times New Roman" w:hAnsi="Times New Roman" w:cs="Times New Roman"/>
-        </w:rPr>
-        <w:t xml:space="preserve"> have three cars and one boat, there will be 4 registration on the record.</w:t>
-      </w:r>
-    </w:p>
-    <w:p>
-      <w:pPr>
-        <w:rPr>
-          <w:rFonts w:ascii="Times New Roman" w:hAnsi="Times New Roman" w:cs="Times New Roman" w:hint="eastAsia"/>
+      <w:proofErr w:type="gramStart"/>
+      <w:r>
+        <w:rPr>
+          <w:rFonts w:ascii="Times New Roman" w:hAnsi="Times New Roman" w:cs="Times New Roman"/>
+        </w:rPr>
+        <w:t>have</w:t>
+      </w:r>
+      <w:proofErr w:type="gramEnd"/>
+      <w:r>
+        <w:rPr>
+          <w:rFonts w:ascii="Times New Roman" w:hAnsi="Times New Roman" w:cs="Times New Roman"/>
+        </w:rPr>
+        <w:t xml:space="preserve"> three cars and one boat, there will be 4 registration on the record.</w:t>
+      </w:r>
+    </w:p>
+    <w:p>
+      <w:pPr>
+        <w:rPr>
+          <w:rFonts w:ascii="Times New Roman" w:hAnsi="Times New Roman" w:cs="Times New Roman"/>
         </w:rPr>
       </w:pPr>
     </w:p>
@@ -8599,6 +8780,7 @@
           <w:rFonts w:ascii="Times New Roman" w:hAnsi="Times New Roman" w:cs="Times New Roman"/>
         </w:rPr>
       </w:pPr>
+      <w:proofErr w:type="gramStart"/>
       <w:r>
         <w:rPr>
           <w:rFonts w:ascii="Times New Roman" w:hAnsi="Times New Roman" w:cs="Times New Roman"/>
@@ -8620,6 +8802,19 @@
         <w:t>licensePlateNo</w:t>
       </w:r>
       <w:proofErr w:type="spellEnd"/>
+      <w:proofErr w:type="gramEnd"/>
+      <w:r>
+        <w:rPr>
+          <w:rFonts w:ascii="Times New Roman" w:hAnsi="Times New Roman" w:cs="Times New Roman"/>
+        </w:rPr>
+        <w:t xml:space="preserve"> }</w:t>
+      </w:r>
+      <w:r>
+        <w:rPr>
+          <w:rFonts w:ascii="Times New Roman" w:hAnsi="Times New Roman" w:cs="Times New Roman"/>
+        </w:rPr>
+        <w:t>+  =</w:t>
+      </w:r>
       <w:r>
         <w:rPr>
           <w:rFonts w:ascii="Times New Roman" w:hAnsi="Times New Roman" w:cs="Times New Roman"/>
@@ -8630,54 +8825,383 @@
         <w:rPr>
           <w:rFonts w:ascii="Times New Roman" w:hAnsi="Times New Roman" w:cs="Times New Roman"/>
         </w:rPr>
-        <w:t>}</w:t>
-      </w:r>
+        <w:t xml:space="preserve">{ </w:t>
+      </w:r>
+      <w:proofErr w:type="spellStart"/>
+      <w:r>
+        <w:rPr>
+          <w:rFonts w:ascii="Times New Roman" w:hAnsi="Times New Roman" w:cs="Times New Roman"/>
+        </w:rPr>
+        <w:t>issueDate</w:t>
+      </w:r>
+      <w:proofErr w:type="spellEnd"/>
+      <w:r>
+        <w:rPr>
+          <w:rFonts w:ascii="Times New Roman" w:hAnsi="Times New Roman" w:cs="Times New Roman"/>
+        </w:rPr>
+        <w:t xml:space="preserve">, </w:t>
+      </w:r>
+      <w:proofErr w:type="spellStart"/>
+      <w:r>
+        <w:rPr>
+          <w:rFonts w:ascii="Times New Roman" w:hAnsi="Times New Roman" w:cs="Times New Roman"/>
+        </w:rPr>
+        <w:t>expireDate</w:t>
+      </w:r>
+      <w:proofErr w:type="spellEnd"/>
+      <w:r>
+        <w:rPr>
+          <w:rFonts w:ascii="Times New Roman" w:hAnsi="Times New Roman" w:cs="Times New Roman"/>
+        </w:rPr>
+        <w:t xml:space="preserve">, class, </w:t>
+      </w:r>
+      <w:proofErr w:type="spellStart"/>
+      <w:r>
+        <w:rPr>
+          <w:rFonts w:ascii="Times New Roman" w:hAnsi="Times New Roman" w:cs="Times New Roman"/>
+        </w:rPr>
+        <w:t>customerID</w:t>
+      </w:r>
+      <w:proofErr w:type="spellEnd"/>
+      <w:r>
+        <w:rPr>
+          <w:rFonts w:ascii="Times New Roman" w:hAnsi="Times New Roman" w:cs="Times New Roman"/>
+        </w:rPr>
+        <w:t xml:space="preserve">, </w:t>
+      </w:r>
+      <w:proofErr w:type="spellStart"/>
+      <w:r>
+        <w:rPr>
+          <w:rFonts w:ascii="Times New Roman" w:hAnsi="Times New Roman" w:cs="Times New Roman"/>
+        </w:rPr>
+        <w:t>deptID</w:t>
+      </w:r>
+      <w:proofErr w:type="spellEnd"/>
+      <w:r>
+        <w:rPr>
+          <w:rFonts w:ascii="Times New Roman" w:hAnsi="Times New Roman" w:cs="Times New Roman"/>
+        </w:rPr>
+        <w:t xml:space="preserve">} </w:t>
+      </w:r>
+    </w:p>
+    <w:p>
+      <w:pPr>
+        <w:ind w:left="720"/>
+        <w:rPr>
+          <w:rFonts w:ascii="Times New Roman" w:hAnsi="Times New Roman" w:cs="Times New Roman"/>
+        </w:rPr>
+      </w:pPr>
+      <w:proofErr w:type="gramStart"/>
+      <w:r>
+        <w:rPr>
+          <w:rFonts w:ascii="Times New Roman" w:hAnsi="Times New Roman" w:cs="Times New Roman"/>
+        </w:rPr>
+        <w:t>{</w:t>
+      </w:r>
+      <w:r>
+        <w:rPr>
+          <w:rFonts w:ascii="Times New Roman" w:hAnsi="Times New Roman" w:cs="Times New Roman"/>
+        </w:rPr>
+        <w:t xml:space="preserve"> </w:t>
+      </w:r>
+      <w:r>
+        <w:rPr>
+          <w:rFonts w:ascii="Times New Roman" w:hAnsi="Times New Roman" w:cs="Times New Roman"/>
+        </w:rPr>
+        <w:t>VIN</w:t>
+      </w:r>
+      <w:proofErr w:type="gramEnd"/>
+      <w:r>
+        <w:rPr>
+          <w:rFonts w:ascii="Times New Roman" w:hAnsi="Times New Roman" w:cs="Times New Roman"/>
+        </w:rPr>
+        <w:t xml:space="preserve"> }</w:t>
+      </w:r>
+      <w:r>
+        <w:rPr>
+          <w:rFonts w:ascii="Times New Roman" w:hAnsi="Times New Roman" w:cs="Times New Roman"/>
+        </w:rPr>
+        <w:t xml:space="preserve">+ </w:t>
+      </w:r>
+      <w:r>
+        <w:rPr>
+          <w:rFonts w:ascii="Times New Roman" w:hAnsi="Times New Roman" w:cs="Times New Roman"/>
+        </w:rPr>
+        <w:t xml:space="preserve"> </w:t>
+      </w:r>
+      <w:r>
+        <w:rPr>
+          <w:rFonts w:ascii="Times New Roman" w:hAnsi="Times New Roman" w:cs="Times New Roman"/>
+        </w:rPr>
+        <w:t>= {</w:t>
+      </w:r>
+      <w:r>
+        <w:rPr>
+          <w:rFonts w:ascii="Times New Roman" w:hAnsi="Times New Roman" w:cs="Times New Roman"/>
+        </w:rPr>
+        <w:t xml:space="preserve"> </w:t>
+      </w:r>
+      <w:proofErr w:type="spellStart"/>
+      <w:r>
+        <w:rPr>
+          <w:rFonts w:ascii="Times New Roman" w:hAnsi="Times New Roman" w:cs="Times New Roman"/>
+        </w:rPr>
+        <w:t>licensePlateNo</w:t>
+      </w:r>
+      <w:proofErr w:type="spellEnd"/>
+      <w:r>
+        <w:rPr>
+          <w:rFonts w:ascii="Times New Roman" w:hAnsi="Times New Roman" w:cs="Times New Roman"/>
+        </w:rPr>
+        <w:t xml:space="preserve">, </w:t>
+      </w:r>
+      <w:proofErr w:type="spellStart"/>
+      <w:r>
+        <w:rPr>
+          <w:rFonts w:ascii="Times New Roman" w:hAnsi="Times New Roman" w:cs="Times New Roman"/>
+        </w:rPr>
+        <w:t>issueDate</w:t>
+      </w:r>
+      <w:proofErr w:type="spellEnd"/>
+      <w:r>
+        <w:rPr>
+          <w:rFonts w:ascii="Times New Roman" w:hAnsi="Times New Roman" w:cs="Times New Roman"/>
+        </w:rPr>
+        <w:t xml:space="preserve">, </w:t>
+      </w:r>
+      <w:proofErr w:type="spellStart"/>
+      <w:r>
+        <w:rPr>
+          <w:rFonts w:ascii="Times New Roman" w:hAnsi="Times New Roman" w:cs="Times New Roman"/>
+        </w:rPr>
+        <w:t>expireDate</w:t>
+      </w:r>
+      <w:proofErr w:type="spellEnd"/>
+      <w:r>
+        <w:rPr>
+          <w:rFonts w:ascii="Times New Roman" w:hAnsi="Times New Roman" w:cs="Times New Roman"/>
+        </w:rPr>
+        <w:t xml:space="preserve">, class, </w:t>
+      </w:r>
+      <w:proofErr w:type="spellStart"/>
+      <w:r>
+        <w:rPr>
+          <w:rFonts w:ascii="Times New Roman" w:hAnsi="Times New Roman" w:cs="Times New Roman"/>
+        </w:rPr>
+        <w:t>customerID</w:t>
+      </w:r>
+      <w:proofErr w:type="spellEnd"/>
+      <w:r>
+        <w:rPr>
+          <w:rFonts w:ascii="Times New Roman" w:hAnsi="Times New Roman" w:cs="Times New Roman"/>
+        </w:rPr>
+        <w:t xml:space="preserve">, </w:t>
+      </w:r>
+      <w:proofErr w:type="spellStart"/>
+      <w:r>
+        <w:rPr>
+          <w:rFonts w:ascii="Times New Roman" w:hAnsi="Times New Roman" w:cs="Times New Roman"/>
+        </w:rPr>
+        <w:t>deptID</w:t>
+      </w:r>
+      <w:proofErr w:type="spellEnd"/>
+      <w:r>
+        <w:rPr>
+          <w:rFonts w:ascii="Times New Roman" w:hAnsi="Times New Roman" w:cs="Times New Roman"/>
+        </w:rPr>
+        <w:t xml:space="preserve"> }</w:t>
+      </w:r>
+    </w:p>
+    <w:p>
+      <w:pPr>
+        <w:ind w:left="720"/>
+        <w:rPr>
+          <w:rFonts w:ascii="Times New Roman" w:hAnsi="Times New Roman" w:cs="Times New Roman"/>
+        </w:rPr>
+      </w:pPr>
+      <w:proofErr w:type="gramStart"/>
+      <w:r>
+        <w:rPr>
+          <w:rFonts w:ascii="Times New Roman" w:hAnsi="Times New Roman" w:cs="Times New Roman"/>
+        </w:rPr>
+        <w:t>{</w:t>
+      </w:r>
+      <w:r>
+        <w:rPr>
+          <w:rFonts w:ascii="Times New Roman" w:hAnsi="Times New Roman" w:cs="Times New Roman"/>
+        </w:rPr>
+        <w:t xml:space="preserve"> </w:t>
+      </w:r>
+      <w:proofErr w:type="spellStart"/>
+      <w:r>
+        <w:rPr>
+          <w:rFonts w:ascii="Times New Roman" w:hAnsi="Times New Roman" w:cs="Times New Roman"/>
+        </w:rPr>
+        <w:t>issueDate</w:t>
+      </w:r>
+      <w:proofErr w:type="spellEnd"/>
+      <w:proofErr w:type="gramEnd"/>
+      <w:r>
+        <w:rPr>
+          <w:rFonts w:ascii="Times New Roman" w:hAnsi="Times New Roman" w:cs="Times New Roman"/>
+        </w:rPr>
+        <w:t xml:space="preserve"> }</w:t>
+      </w:r>
+      <w:r>
+        <w:rPr>
+          <w:rFonts w:ascii="Times New Roman" w:hAnsi="Times New Roman" w:cs="Times New Roman"/>
+        </w:rPr>
+        <w:t>+  = {</w:t>
+      </w:r>
+      <w:r>
+        <w:rPr>
+          <w:rFonts w:ascii="Times New Roman" w:hAnsi="Times New Roman" w:cs="Times New Roman"/>
+        </w:rPr>
+        <w:t xml:space="preserve"> </w:t>
+      </w:r>
+      <w:proofErr w:type="spellStart"/>
+      <w:r>
+        <w:rPr>
+          <w:rFonts w:ascii="Times New Roman" w:hAnsi="Times New Roman" w:cs="Times New Roman"/>
+        </w:rPr>
+        <w:t>issueDate</w:t>
+      </w:r>
+      <w:proofErr w:type="spellEnd"/>
+      <w:r>
+        <w:rPr>
+          <w:rFonts w:ascii="Times New Roman" w:hAnsi="Times New Roman" w:cs="Times New Roman"/>
+        </w:rPr>
+        <w:t xml:space="preserve"> }</w:t>
+      </w:r>
+    </w:p>
+    <w:p>
+      <w:pPr>
+        <w:ind w:left="720"/>
+        <w:rPr>
+          <w:rFonts w:ascii="Times New Roman" w:hAnsi="Times New Roman" w:cs="Times New Roman"/>
+        </w:rPr>
+      </w:pPr>
+      <w:proofErr w:type="gramStart"/>
+      <w:r>
+        <w:rPr>
+          <w:rFonts w:ascii="Times New Roman" w:hAnsi="Times New Roman" w:cs="Times New Roman"/>
+        </w:rPr>
+        <w:t>{</w:t>
+      </w:r>
+      <w:r>
+        <w:rPr>
+          <w:rFonts w:ascii="Times New Roman" w:hAnsi="Times New Roman" w:cs="Times New Roman"/>
+        </w:rPr>
+        <w:t xml:space="preserve"> </w:t>
+      </w:r>
+      <w:proofErr w:type="spellStart"/>
+      <w:r>
+        <w:rPr>
+          <w:rFonts w:ascii="Times New Roman" w:hAnsi="Times New Roman" w:cs="Times New Roman"/>
+        </w:rPr>
+        <w:t>expireDate</w:t>
+      </w:r>
+      <w:proofErr w:type="spellEnd"/>
+      <w:proofErr w:type="gramEnd"/>
+      <w:r>
+        <w:rPr>
+          <w:rFonts w:ascii="Times New Roman" w:hAnsi="Times New Roman" w:cs="Times New Roman"/>
+        </w:rPr>
+        <w:t xml:space="preserve"> }</w:t>
+      </w:r>
+      <w:r>
+        <w:rPr>
+          <w:rFonts w:ascii="Times New Roman" w:hAnsi="Times New Roman" w:cs="Times New Roman"/>
+        </w:rPr>
+        <w:t xml:space="preserve">+ </w:t>
+      </w:r>
+      <w:r>
+        <w:rPr>
+          <w:rFonts w:ascii="Times New Roman" w:hAnsi="Times New Roman" w:cs="Times New Roman"/>
+        </w:rPr>
+        <w:t xml:space="preserve"> </w:t>
+      </w:r>
+      <w:r>
+        <w:rPr>
+          <w:rFonts w:ascii="Times New Roman" w:hAnsi="Times New Roman" w:cs="Times New Roman"/>
+        </w:rPr>
+        <w:t>= {</w:t>
+      </w:r>
+      <w:r>
+        <w:rPr>
+          <w:rFonts w:ascii="Times New Roman" w:hAnsi="Times New Roman" w:cs="Times New Roman"/>
+        </w:rPr>
+        <w:t xml:space="preserve"> </w:t>
+      </w:r>
+      <w:proofErr w:type="spellStart"/>
+      <w:r>
+        <w:rPr>
+          <w:rFonts w:ascii="Times New Roman" w:hAnsi="Times New Roman" w:cs="Times New Roman"/>
+        </w:rPr>
+        <w:t>expireDate</w:t>
+      </w:r>
+      <w:proofErr w:type="spellEnd"/>
+      <w:r>
+        <w:rPr>
+          <w:rFonts w:ascii="Times New Roman" w:hAnsi="Times New Roman" w:cs="Times New Roman"/>
+        </w:rPr>
+        <w:t xml:space="preserve"> }</w:t>
+      </w:r>
+    </w:p>
+    <w:p>
+      <w:pPr>
+        <w:ind w:left="720"/>
+        <w:rPr>
+          <w:rFonts w:ascii="Times New Roman" w:hAnsi="Times New Roman" w:cs="Times New Roman"/>
+        </w:rPr>
+      </w:pPr>
+      <w:r>
+        <w:rPr>
+          <w:rFonts w:ascii="Times New Roman" w:hAnsi="Times New Roman" w:cs="Times New Roman" w:hint="eastAsia"/>
+        </w:rPr>
+        <w:t>{</w:t>
+      </w:r>
+      <w:r>
+        <w:rPr>
+          <w:rFonts w:ascii="Times New Roman" w:hAnsi="Times New Roman" w:cs="Times New Roman"/>
+        </w:rPr>
+        <w:t>class}</w:t>
+      </w:r>
+      <w:proofErr w:type="gramStart"/>
       <w:r>
         <w:rPr>
           <w:rFonts w:ascii="Times New Roman" w:hAnsi="Times New Roman" w:cs="Times New Roman"/>
         </w:rPr>
         <w:t>+  =</w:t>
       </w:r>
+      <w:proofErr w:type="gramEnd"/>
+      <w:r>
+        <w:rPr>
+          <w:rFonts w:ascii="Times New Roman" w:hAnsi="Times New Roman" w:cs="Times New Roman"/>
+        </w:rPr>
+        <w:t xml:space="preserve"> {class}</w:t>
+      </w:r>
+    </w:p>
+    <w:p>
+      <w:pPr>
+        <w:ind w:left="720"/>
+        <w:rPr>
+          <w:rFonts w:ascii="Times New Roman" w:hAnsi="Times New Roman" w:cs="Times New Roman"/>
+        </w:rPr>
+      </w:pPr>
+      <w:proofErr w:type="gramStart"/>
+      <w:r>
+        <w:rPr>
+          <w:rFonts w:ascii="Times New Roman" w:hAnsi="Times New Roman" w:cs="Times New Roman"/>
+        </w:rPr>
+        <w:t>{</w:t>
+      </w:r>
       <w:r>
         <w:rPr>
           <w:rFonts w:ascii="Times New Roman" w:hAnsi="Times New Roman" w:cs="Times New Roman"/>
         </w:rPr>
         <w:t xml:space="preserve"> </w:t>
       </w:r>
-      <w:r>
-        <w:rPr>
-          <w:rFonts w:ascii="Times New Roman" w:hAnsi="Times New Roman" w:cs="Times New Roman"/>
-        </w:rPr>
-        <w:t xml:space="preserve">{ </w:t>
-      </w:r>
-      <w:proofErr w:type="spellStart"/>
-      <w:r>
-        <w:rPr>
-          <w:rFonts w:ascii="Times New Roman" w:hAnsi="Times New Roman" w:cs="Times New Roman"/>
-        </w:rPr>
-        <w:t>issueDate</w:t>
-      </w:r>
-      <w:proofErr w:type="spellEnd"/>
-      <w:r>
-        <w:rPr>
-          <w:rFonts w:ascii="Times New Roman" w:hAnsi="Times New Roman" w:cs="Times New Roman"/>
-        </w:rPr>
-        <w:t xml:space="preserve">, </w:t>
-      </w:r>
-      <w:proofErr w:type="spellStart"/>
-      <w:r>
-        <w:rPr>
-          <w:rFonts w:ascii="Times New Roman" w:hAnsi="Times New Roman" w:cs="Times New Roman"/>
-        </w:rPr>
-        <w:t>expireDate</w:t>
-      </w:r>
-      <w:proofErr w:type="spellEnd"/>
-      <w:r>
-        <w:rPr>
-          <w:rFonts w:ascii="Times New Roman" w:hAnsi="Times New Roman" w:cs="Times New Roman"/>
-        </w:rPr>
-        <w:t xml:space="preserve">, class, </w:t>
-      </w:r>
       <w:proofErr w:type="spellStart"/>
       <w:r>
         <w:rPr>
@@ -8686,13 +9210,67 @@
         <w:t>customerID</w:t>
       </w:r>
       <w:proofErr w:type="spellEnd"/>
-      <w:r>
-        <w:rPr>
-          <w:rFonts w:ascii="Times New Roman" w:hAnsi="Times New Roman" w:cs="Times New Roman"/>
-        </w:rPr>
-        <w:t xml:space="preserve">, </w:t>
-      </w:r>
-      <w:proofErr w:type="spellStart"/>
+      <w:proofErr w:type="gramEnd"/>
+      <w:r>
+        <w:rPr>
+          <w:rFonts w:ascii="Times New Roman" w:hAnsi="Times New Roman" w:cs="Times New Roman"/>
+        </w:rPr>
+        <w:t xml:space="preserve"> }</w:t>
+      </w:r>
+      <w:r>
+        <w:rPr>
+          <w:rFonts w:ascii="Times New Roman" w:hAnsi="Times New Roman" w:cs="Times New Roman"/>
+        </w:rPr>
+        <w:t xml:space="preserve">+ </w:t>
+      </w:r>
+      <w:r>
+        <w:rPr>
+          <w:rFonts w:ascii="Times New Roman" w:hAnsi="Times New Roman" w:cs="Times New Roman"/>
+        </w:rPr>
+        <w:t xml:space="preserve"> </w:t>
+      </w:r>
+      <w:r>
+        <w:rPr>
+          <w:rFonts w:ascii="Times New Roman" w:hAnsi="Times New Roman" w:cs="Times New Roman"/>
+        </w:rPr>
+        <w:t>= {</w:t>
+      </w:r>
+      <w:r>
+        <w:rPr>
+          <w:rFonts w:ascii="Times New Roman" w:hAnsi="Times New Roman" w:cs="Times New Roman"/>
+        </w:rPr>
+        <w:t xml:space="preserve"> </w:t>
+      </w:r>
+      <w:proofErr w:type="spellStart"/>
+      <w:r>
+        <w:rPr>
+          <w:rFonts w:ascii="Times New Roman" w:hAnsi="Times New Roman" w:cs="Times New Roman"/>
+        </w:rPr>
+        <w:t>customerID</w:t>
+      </w:r>
+      <w:proofErr w:type="spellEnd"/>
+      <w:r>
+        <w:rPr>
+          <w:rFonts w:ascii="Times New Roman" w:hAnsi="Times New Roman" w:cs="Times New Roman"/>
+        </w:rPr>
+        <w:t xml:space="preserve"> } </w:t>
+      </w:r>
+    </w:p>
+    <w:p>
+      <w:pPr>
+        <w:ind w:left="720"/>
+        <w:rPr>
+          <w:rFonts w:ascii="Times New Roman" w:hAnsi="Times New Roman" w:cs="Times New Roman"/>
+        </w:rPr>
+      </w:pPr>
+      <w:r>
+        <w:rPr>
+          <w:rFonts w:ascii="Times New Roman" w:hAnsi="Times New Roman" w:cs="Times New Roman"/>
+        </w:rPr>
+        <w:t>{</w:t>
+      </w:r>
+      <w:proofErr w:type="spellStart"/>
+      <w:proofErr w:type="gramStart"/>
       <w:r>
         <w:rPr>
           <w:rFonts w:ascii="Times New Roman" w:hAnsi="Times New Roman" w:cs="Times New Roman"/>
@@ -8704,63 +9282,114 @@
         <w:rPr>
           <w:rFonts w:ascii="Times New Roman" w:hAnsi="Times New Roman" w:cs="Times New Roman"/>
         </w:rPr>
+        <w:t xml:space="preserve"> }</w:t>
+      </w:r>
+      <w:proofErr w:type="gramEnd"/>
+      <w:r>
+        <w:rPr>
+          <w:rFonts w:ascii="Times New Roman" w:hAnsi="Times New Roman" w:cs="Times New Roman"/>
+        </w:rPr>
+        <w:t xml:space="preserve">+ </w:t>
+      </w:r>
+      <w:r>
+        <w:rPr>
+          <w:rFonts w:ascii="Times New Roman" w:hAnsi="Times New Roman" w:cs="Times New Roman"/>
+        </w:rPr>
+        <w:t xml:space="preserve"> </w:t>
+      </w:r>
+      <w:r>
+        <w:rPr>
+          <w:rFonts w:ascii="Times New Roman" w:hAnsi="Times New Roman" w:cs="Times New Roman"/>
+        </w:rPr>
+        <w:t>= {</w:t>
+      </w:r>
+      <w:proofErr w:type="spellStart"/>
+      <w:r>
+        <w:rPr>
+          <w:rFonts w:ascii="Times New Roman" w:hAnsi="Times New Roman" w:cs="Times New Roman"/>
+        </w:rPr>
+        <w:t>deptID</w:t>
+      </w:r>
+      <w:proofErr w:type="spellEnd"/>
+      <w:r>
+        <w:rPr>
+          <w:rFonts w:ascii="Times New Roman" w:hAnsi="Times New Roman" w:cs="Times New Roman"/>
+        </w:rPr>
         <w:t xml:space="preserve">} </w:t>
       </w:r>
     </w:p>
     <w:p>
       <w:pPr>
-        <w:ind w:left="720"/>
-        <w:rPr>
-          <w:rFonts w:ascii="Times New Roman" w:hAnsi="Times New Roman" w:cs="Times New Roman"/>
-        </w:rPr>
-      </w:pPr>
-      <w:r>
-        <w:rPr>
-          <w:rFonts w:ascii="Times New Roman" w:hAnsi="Times New Roman" w:cs="Times New Roman"/>
-        </w:rPr>
-        <w:t>{</w:t>
-      </w:r>
-      <w:r>
-        <w:rPr>
-          <w:rFonts w:ascii="Times New Roman" w:hAnsi="Times New Roman" w:cs="Times New Roman"/>
-        </w:rPr>
-        <w:t xml:space="preserve"> </w:t>
-      </w:r>
-      <w:r>
-        <w:rPr>
-          <w:rFonts w:ascii="Times New Roman" w:hAnsi="Times New Roman" w:cs="Times New Roman"/>
-        </w:rPr>
-        <w:t>VIN</w:t>
-      </w:r>
-      <w:r>
-        <w:rPr>
-          <w:rFonts w:ascii="Times New Roman" w:hAnsi="Times New Roman" w:cs="Times New Roman"/>
-        </w:rPr>
-        <w:t xml:space="preserve"> }</w:t>
-      </w:r>
-      <w:r>
-        <w:rPr>
-          <w:rFonts w:ascii="Times New Roman" w:hAnsi="Times New Roman" w:cs="Times New Roman"/>
-        </w:rPr>
-        <w:t xml:space="preserve">+ </w:t>
-      </w:r>
-      <w:r>
-        <w:rPr>
-          <w:rFonts w:ascii="Times New Roman" w:hAnsi="Times New Roman" w:cs="Times New Roman"/>
-        </w:rPr>
-        <w:t xml:space="preserve"> </w:t>
-      </w:r>
-      <w:r>
-        <w:rPr>
-          <w:rFonts w:ascii="Times New Roman" w:hAnsi="Times New Roman" w:cs="Times New Roman"/>
-        </w:rPr>
-        <w:t>= {</w:t>
-      </w:r>
-      <w:r>
-        <w:rPr>
-          <w:rFonts w:ascii="Times New Roman" w:hAnsi="Times New Roman" w:cs="Times New Roman"/>
-        </w:rPr>
-        <w:t xml:space="preserve"> </w:t>
+        <w:rPr>
+          <w:rFonts w:ascii="Times New Roman" w:hAnsi="Times New Roman" w:cs="Times New Roman"/>
+        </w:rPr>
+      </w:pPr>
+    </w:p>
+    <w:p>
+      <w:pPr>
+        <w:rPr>
+          <w:rFonts w:ascii="Times New Roman" w:hAnsi="Times New Roman" w:cs="Times New Roman"/>
+        </w:rPr>
+      </w:pPr>
+    </w:p>
+    <w:p>
+      <w:pPr>
+        <w:rPr>
+          <w:rFonts w:ascii="Times New Roman" w:hAnsi="Times New Roman" w:cs="Times New Roman"/>
+          <w:u w:val="single"/>
+        </w:rPr>
+      </w:pPr>
+      <w:r>
+        <w:rPr>
+          <w:rFonts w:ascii="Times New Roman" w:hAnsi="Times New Roman" w:cs="Times New Roman"/>
+          <w:u w:val="single"/>
+        </w:rPr>
+        <w:t>Data Normalization</w:t>
+      </w:r>
+    </w:p>
+    <w:p>
+      <w:pPr>
+        <w:rPr>
+          <w:rFonts w:ascii="Times New Roman" w:hAnsi="Times New Roman" w:cs="Times New Roman"/>
+        </w:rPr>
+      </w:pPr>
+      <w:r>
+        <w:rPr>
+          <w:rFonts w:ascii="Times New Roman" w:hAnsi="Times New Roman" w:cs="Times New Roman"/>
+        </w:rPr>
+        <w:t>None of the attributes are set-valued so this is in 1NF.</w:t>
+      </w:r>
+      <w:r>
+        <w:rPr>
+          <w:rFonts w:ascii="Times New Roman" w:hAnsi="Times New Roman" w:cs="Times New Roman"/>
+        </w:rPr>
+        <w:t xml:space="preserve"> The two non-trivial attributes in </w:t>
+      </w:r>
+      <w:r>
+        <w:rPr>
+          <w:rFonts w:ascii="Times New Roman" w:hAnsi="Times New Roman" w:cs="Times New Roman" w:hint="eastAsia"/>
+        </w:rPr>
+        <w:t>Registration</w:t>
+      </w:r>
+      <w:r>
+        <w:rPr>
+          <w:rFonts w:ascii="Times New Roman" w:hAnsi="Times New Roman" w:cs="Times New Roman"/>
+        </w:rPr>
+        <w:t xml:space="preserve"> are both </w:t>
+      </w:r>
+      <w:proofErr w:type="spellStart"/>
+      <w:r>
+        <w:rPr>
+          <w:rFonts w:ascii="Times New Roman" w:hAnsi="Times New Roman" w:cs="Times New Roman"/>
+        </w:rPr>
+        <w:t>superkeys</w:t>
+      </w:r>
+      <w:proofErr w:type="spellEnd"/>
+      <w:r>
+        <w:rPr>
+          <w:rFonts w:ascii="Times New Roman" w:hAnsi="Times New Roman" w:cs="Times New Roman"/>
+        </w:rPr>
+        <w:t xml:space="preserve"> because both </w:t>
       </w:r>
       <w:proofErr w:type="spellStart"/>
       <w:r>
@@ -8774,484 +9403,13 @@
         <w:rPr>
           <w:rFonts w:ascii="Times New Roman" w:hAnsi="Times New Roman" w:cs="Times New Roman"/>
         </w:rPr>
-        <w:t xml:space="preserve">, </w:t>
-      </w:r>
-      <w:proofErr w:type="spellStart"/>
-      <w:r>
-        <w:rPr>
-          <w:rFonts w:ascii="Times New Roman" w:hAnsi="Times New Roman" w:cs="Times New Roman"/>
-        </w:rPr>
-        <w:t>issueDate</w:t>
-      </w:r>
-      <w:proofErr w:type="spellEnd"/>
-      <w:r>
-        <w:rPr>
-          <w:rFonts w:ascii="Times New Roman" w:hAnsi="Times New Roman" w:cs="Times New Roman"/>
-        </w:rPr>
-        <w:t xml:space="preserve">, </w:t>
-      </w:r>
-      <w:proofErr w:type="spellStart"/>
-      <w:r>
-        <w:rPr>
-          <w:rFonts w:ascii="Times New Roman" w:hAnsi="Times New Roman" w:cs="Times New Roman"/>
-        </w:rPr>
-        <w:t>expireDate</w:t>
-      </w:r>
-      <w:proofErr w:type="spellEnd"/>
-      <w:r>
-        <w:rPr>
-          <w:rFonts w:ascii="Times New Roman" w:hAnsi="Times New Roman" w:cs="Times New Roman"/>
-        </w:rPr>
-        <w:t xml:space="preserve">, class, </w:t>
-      </w:r>
-      <w:proofErr w:type="spellStart"/>
-      <w:r>
-        <w:rPr>
-          <w:rFonts w:ascii="Times New Roman" w:hAnsi="Times New Roman" w:cs="Times New Roman"/>
-        </w:rPr>
-        <w:t>customerID</w:t>
-      </w:r>
-      <w:proofErr w:type="spellEnd"/>
-      <w:r>
-        <w:rPr>
-          <w:rFonts w:ascii="Times New Roman" w:hAnsi="Times New Roman" w:cs="Times New Roman"/>
-        </w:rPr>
-        <w:t xml:space="preserve">, </w:t>
-      </w:r>
-      <w:proofErr w:type="spellStart"/>
-      <w:r>
-        <w:rPr>
-          <w:rFonts w:ascii="Times New Roman" w:hAnsi="Times New Roman" w:cs="Times New Roman"/>
-        </w:rPr>
-        <w:t>deptID</w:t>
-      </w:r>
-      <w:proofErr w:type="spellEnd"/>
-      <w:r>
-        <w:rPr>
-          <w:rFonts w:ascii="Times New Roman" w:hAnsi="Times New Roman" w:cs="Times New Roman"/>
-        </w:rPr>
-        <w:t xml:space="preserve"> }</w:t>
-      </w:r>
-    </w:p>
-    <w:p>
-      <w:pPr>
-        <w:ind w:left="720"/>
-        <w:rPr>
-          <w:rFonts w:ascii="Times New Roman" w:hAnsi="Times New Roman" w:cs="Times New Roman"/>
-        </w:rPr>
-      </w:pPr>
-      <w:r>
-        <w:rPr>
-          <w:rFonts w:ascii="Times New Roman" w:hAnsi="Times New Roman" w:cs="Times New Roman"/>
-        </w:rPr>
-        <w:t>{</w:t>
-      </w:r>
-      <w:r>
-        <w:rPr>
-          <w:rFonts w:ascii="Times New Roman" w:hAnsi="Times New Roman" w:cs="Times New Roman"/>
-        </w:rPr>
-        <w:t xml:space="preserve"> </w:t>
-      </w:r>
-      <w:proofErr w:type="spellStart"/>
-      <w:r>
-        <w:rPr>
-          <w:rFonts w:ascii="Times New Roman" w:hAnsi="Times New Roman" w:cs="Times New Roman"/>
-        </w:rPr>
-        <w:t>issueDate</w:t>
-      </w:r>
-      <w:proofErr w:type="spellEnd"/>
-      <w:r>
-        <w:rPr>
-          <w:rFonts w:ascii="Times New Roman" w:hAnsi="Times New Roman" w:cs="Times New Roman"/>
-        </w:rPr>
-        <w:t xml:space="preserve"> }</w:t>
-      </w:r>
-      <w:r>
-        <w:rPr>
-          <w:rFonts w:ascii="Times New Roman" w:hAnsi="Times New Roman" w:cs="Times New Roman"/>
-        </w:rPr>
-        <w:t>+  = {</w:t>
-      </w:r>
-      <w:r>
-        <w:rPr>
-          <w:rFonts w:ascii="Times New Roman" w:hAnsi="Times New Roman" w:cs="Times New Roman"/>
-        </w:rPr>
-        <w:t xml:space="preserve"> </w:t>
-      </w:r>
-      <w:proofErr w:type="spellStart"/>
-      <w:r>
-        <w:rPr>
-          <w:rFonts w:ascii="Times New Roman" w:hAnsi="Times New Roman" w:cs="Times New Roman"/>
-        </w:rPr>
-        <w:t>issueDate</w:t>
-      </w:r>
-      <w:proofErr w:type="spellEnd"/>
-      <w:r>
-        <w:rPr>
-          <w:rFonts w:ascii="Times New Roman" w:hAnsi="Times New Roman" w:cs="Times New Roman"/>
-        </w:rPr>
-        <w:t xml:space="preserve"> }</w:t>
-      </w:r>
-    </w:p>
-    <w:p>
-      <w:pPr>
-        <w:ind w:left="720"/>
-        <w:rPr>
-          <w:rFonts w:ascii="Times New Roman" w:hAnsi="Times New Roman" w:cs="Times New Roman"/>
-        </w:rPr>
-      </w:pPr>
-      <w:r>
-        <w:rPr>
-          <w:rFonts w:ascii="Times New Roman" w:hAnsi="Times New Roman" w:cs="Times New Roman"/>
-        </w:rPr>
-        <w:t>{</w:t>
-      </w:r>
-      <w:r>
-        <w:rPr>
-          <w:rFonts w:ascii="Times New Roman" w:hAnsi="Times New Roman" w:cs="Times New Roman"/>
-        </w:rPr>
-        <w:t xml:space="preserve"> </w:t>
-      </w:r>
-      <w:proofErr w:type="spellStart"/>
-      <w:r>
-        <w:rPr>
-          <w:rFonts w:ascii="Times New Roman" w:hAnsi="Times New Roman" w:cs="Times New Roman"/>
-        </w:rPr>
-        <w:t>expireDate</w:t>
-      </w:r>
-      <w:proofErr w:type="spellEnd"/>
-      <w:r>
-        <w:rPr>
-          <w:rFonts w:ascii="Times New Roman" w:hAnsi="Times New Roman" w:cs="Times New Roman"/>
-        </w:rPr>
-        <w:t xml:space="preserve"> }</w:t>
-      </w:r>
-      <w:r>
-        <w:rPr>
-          <w:rFonts w:ascii="Times New Roman" w:hAnsi="Times New Roman" w:cs="Times New Roman"/>
-        </w:rPr>
-        <w:t xml:space="preserve">+ </w:t>
-      </w:r>
-      <w:r>
-        <w:rPr>
-          <w:rFonts w:ascii="Times New Roman" w:hAnsi="Times New Roman" w:cs="Times New Roman"/>
-        </w:rPr>
-        <w:t xml:space="preserve"> </w:t>
-      </w:r>
-      <w:r>
-        <w:rPr>
-          <w:rFonts w:ascii="Times New Roman" w:hAnsi="Times New Roman" w:cs="Times New Roman"/>
-        </w:rPr>
-        <w:t>= {</w:t>
-      </w:r>
-      <w:r>
-        <w:rPr>
-          <w:rFonts w:ascii="Times New Roman" w:hAnsi="Times New Roman" w:cs="Times New Roman"/>
-        </w:rPr>
-        <w:t xml:space="preserve"> </w:t>
-      </w:r>
-      <w:proofErr w:type="spellStart"/>
-      <w:r>
-        <w:rPr>
-          <w:rFonts w:ascii="Times New Roman" w:hAnsi="Times New Roman" w:cs="Times New Roman"/>
-        </w:rPr>
-        <w:t>expireDate</w:t>
-      </w:r>
-      <w:proofErr w:type="spellEnd"/>
-      <w:r>
-        <w:rPr>
-          <w:rFonts w:ascii="Times New Roman" w:hAnsi="Times New Roman" w:cs="Times New Roman"/>
-        </w:rPr>
-        <w:t xml:space="preserve"> }</w:t>
-      </w:r>
-    </w:p>
-    <w:p>
-      <w:pPr>
-        <w:ind w:left="720"/>
-        <w:rPr>
-          <w:rFonts w:ascii="Times New Roman" w:hAnsi="Times New Roman" w:cs="Times New Roman"/>
-        </w:rPr>
-      </w:pPr>
-      <w:r>
-        <w:rPr>
-          <w:rFonts w:ascii="Times New Roman" w:hAnsi="Times New Roman" w:cs="Times New Roman" w:hint="eastAsia"/>
-        </w:rPr>
-        <w:t>{</w:t>
-      </w:r>
-      <w:r>
-        <w:rPr>
-          <w:rFonts w:ascii="Times New Roman" w:hAnsi="Times New Roman" w:cs="Times New Roman"/>
-        </w:rPr>
-        <w:t>class}+  = {class}</w:t>
-      </w:r>
-    </w:p>
-    <w:p>
-      <w:pPr>
-        <w:ind w:left="720"/>
-        <w:rPr>
-          <w:rFonts w:ascii="Times New Roman" w:hAnsi="Times New Roman" w:cs="Times New Roman" w:hint="eastAsia"/>
-        </w:rPr>
-      </w:pPr>
-      <w:r>
-        <w:rPr>
-          <w:rFonts w:ascii="Times New Roman" w:hAnsi="Times New Roman" w:cs="Times New Roman"/>
-        </w:rPr>
-        <w:t>{</w:t>
-      </w:r>
-      <w:r>
-        <w:rPr>
-          <w:rFonts w:ascii="Times New Roman" w:hAnsi="Times New Roman" w:cs="Times New Roman"/>
-        </w:rPr>
-        <w:t xml:space="preserve"> </w:t>
-      </w:r>
-      <w:proofErr w:type="spellStart"/>
-      <w:r>
-        <w:rPr>
-          <w:rFonts w:ascii="Times New Roman" w:hAnsi="Times New Roman" w:cs="Times New Roman"/>
-        </w:rPr>
-        <w:t>customerID</w:t>
-      </w:r>
-      <w:proofErr w:type="spellEnd"/>
-      <w:r>
-        <w:rPr>
-          <w:rFonts w:ascii="Times New Roman" w:hAnsi="Times New Roman" w:cs="Times New Roman"/>
-        </w:rPr>
-        <w:t xml:space="preserve"> </w:t>
-      </w:r>
-      <w:r>
-        <w:rPr>
-          <w:rFonts w:ascii="Times New Roman" w:hAnsi="Times New Roman" w:cs="Times New Roman"/>
-        </w:rPr>
-        <w:t>}</w:t>
-      </w:r>
-      <w:r>
-        <w:rPr>
-          <w:rFonts w:ascii="Times New Roman" w:hAnsi="Times New Roman" w:cs="Times New Roman"/>
-        </w:rPr>
-        <w:t xml:space="preserve">+ </w:t>
-      </w:r>
-      <w:r>
-        <w:rPr>
-          <w:rFonts w:ascii="Times New Roman" w:hAnsi="Times New Roman" w:cs="Times New Roman"/>
-        </w:rPr>
-        <w:t xml:space="preserve"> </w:t>
-      </w:r>
-      <w:r>
-        <w:rPr>
-          <w:rFonts w:ascii="Times New Roman" w:hAnsi="Times New Roman" w:cs="Times New Roman"/>
-        </w:rPr>
-        <w:t>= {</w:t>
-      </w:r>
-      <w:r>
-        <w:rPr>
-          <w:rFonts w:ascii="Times New Roman" w:hAnsi="Times New Roman" w:cs="Times New Roman"/>
-        </w:rPr>
-        <w:t xml:space="preserve"> </w:t>
-      </w:r>
-      <w:proofErr w:type="spellStart"/>
-      <w:r>
-        <w:rPr>
-          <w:rFonts w:ascii="Times New Roman" w:hAnsi="Times New Roman" w:cs="Times New Roman"/>
-        </w:rPr>
-        <w:t>customerID</w:t>
-      </w:r>
-      <w:proofErr w:type="spellEnd"/>
-      <w:r>
-        <w:rPr>
-          <w:rFonts w:ascii="Times New Roman" w:hAnsi="Times New Roman" w:cs="Times New Roman"/>
-        </w:rPr>
-        <w:t xml:space="preserve"> </w:t>
-      </w:r>
-      <w:r>
-        <w:rPr>
-          <w:rFonts w:ascii="Times New Roman" w:hAnsi="Times New Roman" w:cs="Times New Roman"/>
-        </w:rPr>
-        <w:t xml:space="preserve">} </w:t>
-      </w:r>
-    </w:p>
-    <w:p>
-      <w:pPr>
-        <w:ind w:left="720"/>
-        <w:rPr>
-          <w:rFonts w:ascii="Times New Roman" w:hAnsi="Times New Roman" w:cs="Times New Roman" w:hint="eastAsia"/>
-        </w:rPr>
-      </w:pPr>
-      <w:r>
-        <w:rPr>
-          <w:rFonts w:ascii="Times New Roman" w:hAnsi="Times New Roman" w:cs="Times New Roman"/>
-        </w:rPr>
-        <w:t>{</w:t>
-      </w:r>
-      <w:proofErr w:type="spellStart"/>
-      <w:r>
-        <w:rPr>
-          <w:rFonts w:ascii="Times New Roman" w:hAnsi="Times New Roman" w:cs="Times New Roman"/>
-        </w:rPr>
-        <w:t>deptID</w:t>
-      </w:r>
-      <w:proofErr w:type="spellEnd"/>
-      <w:r>
-        <w:rPr>
-          <w:rFonts w:ascii="Times New Roman" w:hAnsi="Times New Roman" w:cs="Times New Roman"/>
-        </w:rPr>
-        <w:t xml:space="preserve"> }</w:t>
-      </w:r>
-      <w:r>
-        <w:rPr>
-          <w:rFonts w:ascii="Times New Roman" w:hAnsi="Times New Roman" w:cs="Times New Roman"/>
-        </w:rPr>
-        <w:t xml:space="preserve">+ </w:t>
-      </w:r>
-      <w:r>
-        <w:rPr>
-          <w:rFonts w:ascii="Times New Roman" w:hAnsi="Times New Roman" w:cs="Times New Roman"/>
-        </w:rPr>
-        <w:t xml:space="preserve"> </w:t>
-      </w:r>
-      <w:r>
-        <w:rPr>
-          <w:rFonts w:ascii="Times New Roman" w:hAnsi="Times New Roman" w:cs="Times New Roman"/>
-        </w:rPr>
-        <w:t>= {</w:t>
-      </w:r>
-      <w:proofErr w:type="spellStart"/>
-      <w:r>
-        <w:rPr>
-          <w:rFonts w:ascii="Times New Roman" w:hAnsi="Times New Roman" w:cs="Times New Roman"/>
-        </w:rPr>
-        <w:t>deptID</w:t>
-      </w:r>
-      <w:proofErr w:type="spellEnd"/>
-      <w:r>
-        <w:rPr>
-          <w:rFonts w:ascii="Times New Roman" w:hAnsi="Times New Roman" w:cs="Times New Roman"/>
-        </w:rPr>
-        <w:t xml:space="preserve">} </w:t>
-      </w:r>
-    </w:p>
-    <w:p>
-      <w:pPr>
-        <w:rPr>
-          <w:rFonts w:ascii="Times New Roman" w:hAnsi="Times New Roman" w:cs="Times New Roman"/>
-        </w:rPr>
-      </w:pPr>
-    </w:p>
-    <w:p>
-      <w:pPr>
-        <w:rPr>
-          <w:rFonts w:ascii="Times New Roman" w:hAnsi="Times New Roman" w:cs="Times New Roman"/>
-        </w:rPr>
-      </w:pPr>
-    </w:p>
-    <w:p>
-      <w:pPr>
-        <w:rPr>
-          <w:rFonts w:ascii="Times New Roman" w:hAnsi="Times New Roman" w:cs="Times New Roman"/>
-          <w:u w:val="single"/>
-        </w:rPr>
-      </w:pPr>
-      <w:r>
-        <w:rPr>
-          <w:rFonts w:ascii="Times New Roman" w:hAnsi="Times New Roman" w:cs="Times New Roman"/>
-          <w:u w:val="single"/>
-        </w:rPr>
-        <w:t>Data Normalization</w:t>
-      </w:r>
-    </w:p>
-    <w:p>
-      <w:pPr>
-        <w:rPr>
-          <w:rFonts w:ascii="Times New Roman" w:hAnsi="Times New Roman" w:cs="Times New Roman"/>
-        </w:rPr>
-      </w:pPr>
-      <w:r>
-        <w:rPr>
-          <w:rFonts w:ascii="Times New Roman" w:hAnsi="Times New Roman" w:cs="Times New Roman"/>
-        </w:rPr>
-        <w:t>None of the attributes are set-valued so this is in 1NF.</w:t>
-      </w:r>
-      <w:r>
-        <w:rPr>
-          <w:rFonts w:ascii="Times New Roman" w:hAnsi="Times New Roman" w:cs="Times New Roman"/>
-        </w:rPr>
-        <w:t xml:space="preserve"> The two non-trivial attributes in </w:t>
-      </w:r>
-      <w:r>
-        <w:rPr>
-          <w:rFonts w:ascii="Times New Roman" w:hAnsi="Times New Roman" w:cs="Times New Roman" w:hint="eastAsia"/>
-        </w:rPr>
-        <w:t>Registration</w:t>
-      </w:r>
-      <w:r>
-        <w:rPr>
-          <w:rFonts w:ascii="Times New Roman" w:hAnsi="Times New Roman" w:cs="Times New Roman"/>
-        </w:rPr>
-        <w:t xml:space="preserve"> </w:t>
-      </w:r>
-      <w:r>
-        <w:rPr>
-          <w:rFonts w:ascii="Times New Roman" w:hAnsi="Times New Roman" w:cs="Times New Roman"/>
-        </w:rPr>
-        <w:t xml:space="preserve">are both </w:t>
-      </w:r>
-      <w:proofErr w:type="spellStart"/>
-      <w:r>
-        <w:rPr>
-          <w:rFonts w:ascii="Times New Roman" w:hAnsi="Times New Roman" w:cs="Times New Roman"/>
-        </w:rPr>
-        <w:t>superkeys</w:t>
-      </w:r>
-      <w:proofErr w:type="spellEnd"/>
-      <w:r>
-        <w:rPr>
-          <w:rFonts w:ascii="Times New Roman" w:hAnsi="Times New Roman" w:cs="Times New Roman"/>
-        </w:rPr>
-        <w:t xml:space="preserve"> because both </w:t>
-      </w:r>
-      <w:proofErr w:type="spellStart"/>
-      <w:r>
-        <w:rPr>
-          <w:rFonts w:ascii="Times New Roman" w:hAnsi="Times New Roman" w:cs="Times New Roman"/>
-        </w:rPr>
-        <w:t>licensePlateNo</w:t>
-      </w:r>
-      <w:proofErr w:type="spellEnd"/>
-      <w:r>
-        <w:rPr>
-          <w:rFonts w:ascii="Times New Roman" w:hAnsi="Times New Roman" w:cs="Times New Roman"/>
-        </w:rPr>
-        <w:t xml:space="preserve"> </w:t>
-      </w:r>
-      <w:r>
-        <w:rPr>
-          <w:rFonts w:ascii="Times New Roman" w:hAnsi="Times New Roman" w:cs="Times New Roman"/>
-        </w:rPr>
-        <w:t xml:space="preserve">and </w:t>
-      </w:r>
-      <w:r>
-        <w:rPr>
-          <w:rFonts w:ascii="Times New Roman" w:hAnsi="Times New Roman" w:cs="Times New Roman"/>
-        </w:rPr>
-        <w:t>VIN</w:t>
-      </w:r>
-      <w:r>
-        <w:rPr>
-          <w:rFonts w:ascii="Times New Roman" w:hAnsi="Times New Roman" w:cs="Times New Roman"/>
-        </w:rPr>
-        <w:t xml:space="preserve"> are candidate keys. That means this is in BCNF and therefore in 2NF as well. </w:t>
-      </w:r>
-    </w:p>
-    <w:p>
-      <w:pPr>
-        <w:rPr>
-          <w:rFonts w:ascii="Times New Roman" w:hAnsi="Times New Roman" w:cs="Times New Roman" w:hint="eastAsia"/>
-        </w:rPr>
-      </w:pPr>
-    </w:p>
-    <w:p>
-      <w:pPr>
-        <w:rPr>
-          <w:rFonts w:ascii="Times New Roman" w:hAnsi="Times New Roman" w:cs="Times New Roman" w:hint="eastAsia"/>
+        <w:t xml:space="preserve"> and VIN are candidate keys. That means this is in BCNF and therefore in 2NF as well. </w:t>
+      </w:r>
+    </w:p>
+    <w:p>
+      <w:pPr>
+        <w:rPr>
+          <w:rFonts w:ascii="Times New Roman" w:hAnsi="Times New Roman" w:cs="Times New Roman"/>
         </w:rPr>
       </w:pPr>
     </w:p>
@@ -9307,6 +9465,12 @@
           <w:rFonts w:ascii="Times New Roman" w:hAnsi="Times New Roman" w:cs="Times New Roman"/>
         </w:rPr>
       </w:pPr>
+      <w:r>
+        <w:rPr>
+          <w:rFonts w:ascii="Times New Roman" w:hAnsi="Times New Roman" w:cs="Times New Roman"/>
+        </w:rPr>
+        <w:t xml:space="preserve">Our query 4 displays all of the job titles and salaries for a given department. This query could be helpful for HR, in terms of seeing what other employees are making, or in terms of seeing where staffing shortages may exist within the DMV. </w:t>
+      </w:r>
     </w:p>
     <w:sectPr>
       <w:pgSz w:w="12240" w:h="15840"/>
@@ -9319,7 +9483,7 @@
 </file>
 
 <file path=word/styles.xml><?xml version="1.0" encoding="utf-8"?>
-<w:styles xmlns:mc="http://schemas.openxmlformats.org/markup-compatibility/2006" xmlns:r="http://schemas.openxmlformats.org/officeDocument/2006/relationships" xmlns:w="http://schemas.openxmlformats.org/wordprocessingml/2006/main" xmlns:w14="http://schemas.microsoft.com/office/word/2010/wordml" xmlns:w15="http://schemas.microsoft.com/office/word/2012/wordml" xmlns:w16cex="http://schemas.microsoft.com/office/word/2018/wordml/cex" xmlns:w16cid="http://schemas.microsoft.com/office/word/2016/wordml/cid" xmlns:w16="http://schemas.microsoft.com/office/word/2018/wordml" xmlns:w16sdtdh="http://schemas.microsoft.com/office/word/2020/wordml/sdtdatahash" xmlns:w16se="http://schemas.microsoft.com/office/word/2015/wordml/symex" mc:Ignorable="w14 w15 w16se w16cid w16 w16cex w16sdtdh">
+<w:styles xmlns:mc="http://schemas.openxmlformats.org/markup-compatibility/2006" xmlns:r="http://schemas.openxmlformats.org/officeDocument/2006/relationships" xmlns:w="http://schemas.openxmlformats.org/wordprocessingml/2006/main" xmlns:w14="http://schemas.microsoft.com/office/word/2010/wordml" xmlns:w15="http://schemas.microsoft.com/office/word/2012/wordml" xmlns:w16cex="http://schemas.microsoft.com/office/word/2018/wordml/cex" xmlns:w16cid="http://schemas.microsoft.com/office/word/2016/wordml/cid" xmlns:w16="http://schemas.microsoft.com/office/word/2018/wordml" xmlns:w16se="http://schemas.microsoft.com/office/word/2015/wordml/symex" mc:Ignorable="w14 w15 w16se w16cid w16 w16cex">
   <w:docDefaults>
     <w:rPrDefault>
       <w:rPr>

</xml_diff>